<commit_message>
Erase the red text on page 10, it was just our first try to calculate the price
</commit_message>
<xml_diff>
--- a/Report/Done Project.docx
+++ b/Report/Done Project.docx
@@ -1,6 +1,6 @@
 
 <file path=word/document.xml><?xml version="1.0" encoding="utf-8"?>
-<w:document xmlns:wpc="http://schemas.microsoft.com/office/word/2010/wordprocessingCanvas" xmlns:mc="http://schemas.openxmlformats.org/markup-compatibility/2006" xmlns:o="urn:schemas-microsoft-com:office:office" xmlns:r="http://schemas.openxmlformats.org/officeDocument/2006/relationships" xmlns:m="http://schemas.openxmlformats.org/officeDocument/2006/math" xmlns:v="urn:schemas-microsoft-com:vml" xmlns:wp14="http://schemas.microsoft.com/office/word/2010/wordprocessingDrawing" xmlns:wp="http://schemas.openxmlformats.org/drawingml/2006/wordprocessingDrawing" xmlns:w10="urn:schemas-microsoft-com:office:word" xmlns:w="http://schemas.openxmlformats.org/wordprocessingml/2006/main" xmlns:w14="http://schemas.microsoft.com/office/word/2010/wordml" xmlns:w15="http://schemas.microsoft.com/office/word/2012/wordml" xmlns:wpg="http://schemas.microsoft.com/office/word/2010/wordprocessingGroup" xmlns:wpi="http://schemas.microsoft.com/office/word/2010/wordprocessingInk" xmlns:wne="http://schemas.microsoft.com/office/word/2006/wordml" xmlns:wps="http://schemas.microsoft.com/office/word/2010/wordprocessingShape" mc:Ignorable="w14 w15 wp14">
+<w:document xmlns:ve="http://schemas.openxmlformats.org/markup-compatibility/2006" xmlns:o="urn:schemas-microsoft-com:office:office" xmlns:r="http://schemas.openxmlformats.org/officeDocument/2006/relationships" xmlns:m="http://schemas.openxmlformats.org/officeDocument/2006/math" xmlns:v="urn:schemas-microsoft-com:vml" xmlns:wp="http://schemas.openxmlformats.org/drawingml/2006/wordprocessingDrawing" xmlns:w10="urn:schemas-microsoft-com:office:word" xmlns:w="http://schemas.openxmlformats.org/wordprocessingml/2006/main" xmlns:wne="http://schemas.microsoft.com/office/word/2006/wordml">
   <w:body>
     <w:p>
       <w:pPr>
@@ -280,11 +280,11 @@
       <w:tblPr>
         <w:tblpPr w:leftFromText="180" w:rightFromText="180" w:vertAnchor="text" w:horzAnchor="margin" w:tblpY="53"/>
         <w:tblW w:w="0" w:type="auto"/>
-        <w:tblLook w:val="0000" w:firstRow="0" w:lastRow="0" w:firstColumn="0" w:lastColumn="0" w:noHBand="0" w:noVBand="0"/>
+        <w:tblLook w:val="0000"/>
       </w:tblPr>
       <w:tblGrid>
         <w:gridCol w:w="1844"/>
-        <w:gridCol w:w="6817"/>
+        <w:gridCol w:w="6818"/>
       </w:tblGrid>
       <w:tr>
         <w:tc>
@@ -468,7 +468,7 @@
     <w:tbl>
       <w:tblPr>
         <w:tblW w:w="9828" w:type="dxa"/>
-        <w:tblLook w:val="0000" w:firstRow="0" w:lastRow="0" w:firstColumn="0" w:lastColumn="0" w:noHBand="0" w:noVBand="0"/>
+        <w:tblLook w:val="0000"/>
       </w:tblPr>
       <w:tblGrid>
         <w:gridCol w:w="3276"/>
@@ -1068,7 +1068,7 @@
     </w:p>
     <w:p>
       <w:pPr>
-        <w:pStyle w:val="TOC1"/>
+        <w:pStyle w:val="Obsah1"/>
         <w:tabs>
           <w:tab w:val="left" w:pos="400"/>
           <w:tab w:val="right" w:leader="dot" w:pos="8651"/>
@@ -1105,7 +1105,7 @@
       <w:hyperlink w:anchor="_Toc406505106" w:history="1">
         <w:r>
           <w:rPr>
-            <w:rStyle w:val="Hyperlink"/>
+            <w:rStyle w:val="Hypertextovprepojenie"/>
             <w:rFonts w:ascii="Arial" w:hAnsi="Arial"/>
             <w:noProof/>
             <w:lang w:val="en-US"/>
@@ -1127,7 +1127,7 @@
         </w:r>
         <w:r>
           <w:rPr>
-            <w:rStyle w:val="Hyperlink"/>
+            <w:rStyle w:val="Hypertextovprepojenie"/>
             <w:rFonts w:ascii="Arial" w:hAnsi="Arial"/>
             <w:noProof/>
             <w:lang w:val="en-US"/>
@@ -1186,7 +1186,7 @@
     </w:p>
     <w:p>
       <w:pPr>
-        <w:pStyle w:val="TOC1"/>
+        <w:pStyle w:val="Obsah1"/>
         <w:tabs>
           <w:tab w:val="left" w:pos="400"/>
           <w:tab w:val="right" w:leader="dot" w:pos="8651"/>
@@ -1205,7 +1205,7 @@
       <w:hyperlink w:anchor="_Toc406505107" w:history="1">
         <w:r>
           <w:rPr>
-            <w:rStyle w:val="Hyperlink"/>
+            <w:rStyle w:val="Hypertextovprepojenie"/>
             <w:rFonts w:ascii="Arial" w:hAnsi="Arial"/>
             <w:noProof/>
           </w:rPr>
@@ -1226,7 +1226,7 @@
         </w:r>
         <w:r>
           <w:rPr>
-            <w:rStyle w:val="Hyperlink"/>
+            <w:rStyle w:val="Hypertextovprepojenie"/>
             <w:rFonts w:ascii="Arial" w:hAnsi="Arial"/>
             <w:noProof/>
           </w:rPr>
@@ -1284,7 +1284,7 @@
     </w:p>
     <w:p>
       <w:pPr>
-        <w:pStyle w:val="TOC1"/>
+        <w:pStyle w:val="Obsah1"/>
         <w:tabs>
           <w:tab w:val="left" w:pos="400"/>
           <w:tab w:val="right" w:leader="dot" w:pos="8651"/>
@@ -1303,7 +1303,7 @@
       <w:hyperlink w:anchor="_Toc406505108" w:history="1">
         <w:r>
           <w:rPr>
-            <w:rStyle w:val="Hyperlink"/>
+            <w:rStyle w:val="Hypertextovprepojenie"/>
             <w:rFonts w:ascii="Arial" w:hAnsi="Arial"/>
             <w:noProof/>
           </w:rPr>
@@ -1324,7 +1324,7 @@
         </w:r>
         <w:r>
           <w:rPr>
-            <w:rStyle w:val="Hyperlink"/>
+            <w:rStyle w:val="Hypertextovprepojenie"/>
             <w:rFonts w:ascii="Arial" w:hAnsi="Arial"/>
             <w:noProof/>
           </w:rPr>
@@ -1382,7 +1382,7 @@
     </w:p>
     <w:p>
       <w:pPr>
-        <w:pStyle w:val="TOC3"/>
+        <w:pStyle w:val="Obsah3"/>
         <w:rPr>
           <w:rFonts w:asciiTheme="minorHAnsi" w:eastAsiaTheme="minorEastAsia" w:hAnsiTheme="minorHAnsi" w:cstheme="minorBidi"/>
           <w:iCs w:val="0"/>
@@ -1395,7 +1395,7 @@
       <w:hyperlink w:anchor="_Toc406505109" w:history="1">
         <w:r>
           <w:rPr>
-            <w:rStyle w:val="Hyperlink"/>
+            <w:rStyle w:val="Hypertextovprepojenie"/>
             <w:rFonts w:ascii="Arial" w:hAnsi="Arial"/>
             <w:noProof/>
           </w:rPr>
@@ -1414,7 +1414,7 @@
         </w:r>
         <w:r>
           <w:rPr>
-            <w:rStyle w:val="Hyperlink"/>
+            <w:rStyle w:val="Hypertextovprepojenie"/>
             <w:rFonts w:ascii="Arial" w:hAnsi="Arial"/>
             <w:noProof/>
           </w:rPr>
@@ -1472,7 +1472,7 @@
     </w:p>
     <w:p>
       <w:pPr>
-        <w:pStyle w:val="TOC3"/>
+        <w:pStyle w:val="Obsah3"/>
         <w:rPr>
           <w:rFonts w:asciiTheme="minorHAnsi" w:eastAsiaTheme="minorEastAsia" w:hAnsiTheme="minorHAnsi" w:cstheme="minorBidi"/>
           <w:iCs w:val="0"/>
@@ -1485,7 +1485,7 @@
       <w:hyperlink w:anchor="_Toc406505110" w:history="1">
         <w:r>
           <w:rPr>
-            <w:rStyle w:val="Hyperlink"/>
+            <w:rStyle w:val="Hypertextovprepojenie"/>
             <w:rFonts w:ascii="Arial" w:hAnsi="Arial"/>
             <w:noProof/>
           </w:rPr>
@@ -1504,7 +1504,7 @@
         </w:r>
         <w:r>
           <w:rPr>
-            <w:rStyle w:val="Hyperlink"/>
+            <w:rStyle w:val="Hypertextovprepojenie"/>
             <w:rFonts w:ascii="Arial" w:hAnsi="Arial"/>
             <w:noProof/>
           </w:rPr>
@@ -1562,7 +1562,7 @@
     </w:p>
     <w:p>
       <w:pPr>
-        <w:pStyle w:val="TOC1"/>
+        <w:pStyle w:val="Obsah1"/>
         <w:tabs>
           <w:tab w:val="left" w:pos="400"/>
           <w:tab w:val="right" w:leader="dot" w:pos="8651"/>
@@ -1581,7 +1581,7 @@
       <w:hyperlink w:anchor="_Toc406505111" w:history="1">
         <w:r>
           <w:rPr>
-            <w:rStyle w:val="Hyperlink"/>
+            <w:rStyle w:val="Hypertextovprepojenie"/>
             <w:rFonts w:ascii="Arial" w:hAnsi="Arial"/>
             <w:noProof/>
           </w:rPr>
@@ -1602,7 +1602,7 @@
         </w:r>
         <w:r>
           <w:rPr>
-            <w:rStyle w:val="Hyperlink"/>
+            <w:rStyle w:val="Hypertextovprepojenie"/>
             <w:rFonts w:ascii="Arial" w:hAnsi="Arial"/>
             <w:noProof/>
           </w:rPr>
@@ -1660,7 +1660,7 @@
     </w:p>
     <w:p>
       <w:pPr>
-        <w:pStyle w:val="TOC3"/>
+        <w:pStyle w:val="Obsah3"/>
         <w:rPr>
           <w:rFonts w:asciiTheme="minorHAnsi" w:eastAsiaTheme="minorEastAsia" w:hAnsiTheme="minorHAnsi" w:cstheme="minorBidi"/>
           <w:iCs w:val="0"/>
@@ -1673,7 +1673,7 @@
       <w:hyperlink w:anchor="_Toc406505112" w:history="1">
         <w:r>
           <w:rPr>
-            <w:rStyle w:val="Hyperlink"/>
+            <w:rStyle w:val="Hypertextovprepojenie"/>
             <w:rFonts w:ascii="Arial" w:hAnsi="Arial"/>
             <w:noProof/>
           </w:rPr>
@@ -1692,7 +1692,7 @@
         </w:r>
         <w:r>
           <w:rPr>
-            <w:rStyle w:val="Hyperlink"/>
+            <w:rStyle w:val="Hypertextovprepojenie"/>
             <w:rFonts w:ascii="Arial" w:hAnsi="Arial"/>
             <w:noProof/>
           </w:rPr>
@@ -1750,7 +1750,7 @@
     </w:p>
     <w:p>
       <w:pPr>
-        <w:pStyle w:val="TOC3"/>
+        <w:pStyle w:val="Obsah3"/>
         <w:rPr>
           <w:rFonts w:asciiTheme="minorHAnsi" w:eastAsiaTheme="minorEastAsia" w:hAnsiTheme="minorHAnsi" w:cstheme="minorBidi"/>
           <w:iCs w:val="0"/>
@@ -1763,7 +1763,7 @@
       <w:hyperlink w:anchor="_Toc406505113" w:history="1">
         <w:r>
           <w:rPr>
-            <w:rStyle w:val="Hyperlink"/>
+            <w:rStyle w:val="Hypertextovprepojenie"/>
             <w:rFonts w:ascii="Arial" w:hAnsi="Arial"/>
             <w:b/>
             <w:noProof/>
@@ -1783,7 +1783,7 @@
         </w:r>
         <w:r>
           <w:rPr>
-            <w:rStyle w:val="Hyperlink"/>
+            <w:rStyle w:val="Hypertextovprepojenie"/>
             <w:rFonts w:ascii="Arial" w:hAnsi="Arial"/>
             <w:b/>
             <w:noProof/>
@@ -1842,7 +1842,7 @@
     </w:p>
     <w:p>
       <w:pPr>
-        <w:pStyle w:val="TOC3"/>
+        <w:pStyle w:val="Obsah3"/>
         <w:rPr>
           <w:rFonts w:asciiTheme="minorHAnsi" w:eastAsiaTheme="minorEastAsia" w:hAnsiTheme="minorHAnsi" w:cstheme="minorBidi"/>
           <w:iCs w:val="0"/>
@@ -1855,7 +1855,7 @@
       <w:hyperlink w:anchor="_Toc406505114" w:history="1">
         <w:r>
           <w:rPr>
-            <w:rStyle w:val="Hyperlink"/>
+            <w:rStyle w:val="Hypertextovprepojenie"/>
             <w:rFonts w:ascii="Arial" w:hAnsi="Arial"/>
             <w:b/>
             <w:noProof/>
@@ -1875,7 +1875,7 @@
         </w:r>
         <w:r>
           <w:rPr>
-            <w:rStyle w:val="Hyperlink"/>
+            <w:rStyle w:val="Hypertextovprepojenie"/>
             <w:rFonts w:ascii="Arial" w:hAnsi="Arial"/>
             <w:b/>
             <w:noProof/>
@@ -1934,7 +1934,7 @@
     </w:p>
     <w:p>
       <w:pPr>
-        <w:pStyle w:val="TOC3"/>
+        <w:pStyle w:val="Obsah3"/>
         <w:rPr>
           <w:rFonts w:asciiTheme="minorHAnsi" w:eastAsiaTheme="minorEastAsia" w:hAnsiTheme="minorHAnsi" w:cstheme="minorBidi"/>
           <w:iCs w:val="0"/>
@@ -1947,7 +1947,7 @@
       <w:hyperlink w:anchor="_Toc406505115" w:history="1">
         <w:r>
           <w:rPr>
-            <w:rStyle w:val="Hyperlink"/>
+            <w:rStyle w:val="Hypertextovprepojenie"/>
             <w:rFonts w:ascii="Arial" w:hAnsi="Arial"/>
             <w:b/>
             <w:noProof/>
@@ -1967,7 +1967,7 @@
         </w:r>
         <w:r>
           <w:rPr>
-            <w:rStyle w:val="Hyperlink"/>
+            <w:rStyle w:val="Hypertextovprepojenie"/>
             <w:rFonts w:ascii="Arial" w:hAnsi="Arial"/>
             <w:b/>
             <w:noProof/>
@@ -2026,7 +2026,7 @@
     </w:p>
     <w:p>
       <w:pPr>
-        <w:pStyle w:val="TOC3"/>
+        <w:pStyle w:val="Obsah3"/>
         <w:rPr>
           <w:rFonts w:asciiTheme="minorHAnsi" w:eastAsiaTheme="minorEastAsia" w:hAnsiTheme="minorHAnsi" w:cstheme="minorBidi"/>
           <w:iCs w:val="0"/>
@@ -2039,7 +2039,7 @@
       <w:hyperlink w:anchor="_Toc406505116" w:history="1">
         <w:r>
           <w:rPr>
-            <w:rStyle w:val="Hyperlink"/>
+            <w:rStyle w:val="Hypertextovprepojenie"/>
             <w:rFonts w:ascii="Arial" w:hAnsi="Arial"/>
             <w:b/>
             <w:noProof/>
@@ -2059,7 +2059,7 @@
         </w:r>
         <w:r>
           <w:rPr>
-            <w:rStyle w:val="Hyperlink"/>
+            <w:rStyle w:val="Hypertextovprepojenie"/>
             <w:rFonts w:ascii="Arial" w:hAnsi="Arial"/>
             <w:b/>
             <w:noProof/>
@@ -2118,7 +2118,7 @@
     </w:p>
     <w:p>
       <w:pPr>
-        <w:pStyle w:val="TOC3"/>
+        <w:pStyle w:val="Obsah3"/>
         <w:rPr>
           <w:rFonts w:asciiTheme="minorHAnsi" w:eastAsiaTheme="minorEastAsia" w:hAnsiTheme="minorHAnsi" w:cstheme="minorBidi"/>
           <w:iCs w:val="0"/>
@@ -2131,7 +2131,7 @@
       <w:hyperlink w:anchor="_Toc406505117" w:history="1">
         <w:r>
           <w:rPr>
-            <w:rStyle w:val="Hyperlink"/>
+            <w:rStyle w:val="Hypertextovprepojenie"/>
             <w:rFonts w:ascii="Arial" w:hAnsi="Arial"/>
             <w:b/>
             <w:noProof/>
@@ -2152,7 +2152,7 @@
         </w:r>
         <w:r>
           <w:rPr>
-            <w:rStyle w:val="Hyperlink"/>
+            <w:rStyle w:val="Hypertextovprepojenie"/>
             <w:rFonts w:ascii="Arial" w:hAnsi="Arial"/>
             <w:b/>
             <w:noProof/>
@@ -2212,7 +2212,7 @@
     </w:p>
     <w:p>
       <w:pPr>
-        <w:pStyle w:val="TOC3"/>
+        <w:pStyle w:val="Obsah3"/>
         <w:rPr>
           <w:rFonts w:asciiTheme="minorHAnsi" w:eastAsiaTheme="minorEastAsia" w:hAnsiTheme="minorHAnsi" w:cstheme="minorBidi"/>
           <w:iCs w:val="0"/>
@@ -2225,7 +2225,7 @@
       <w:hyperlink w:anchor="_Toc406505118" w:history="1">
         <w:r>
           <w:rPr>
-            <w:rStyle w:val="Hyperlink"/>
+            <w:rStyle w:val="Hypertextovprepojenie"/>
             <w:rFonts w:ascii="Arial" w:hAnsi="Arial"/>
             <w:b/>
             <w:noProof/>
@@ -2245,7 +2245,7 @@
         </w:r>
         <w:r>
           <w:rPr>
-            <w:rStyle w:val="Hyperlink"/>
+            <w:rStyle w:val="Hypertextovprepojenie"/>
             <w:rFonts w:ascii="Arial" w:hAnsi="Arial"/>
             <w:b/>
             <w:noProof/>
@@ -2304,7 +2304,7 @@
     </w:p>
     <w:p>
       <w:pPr>
-        <w:pStyle w:val="TOC3"/>
+        <w:pStyle w:val="Obsah3"/>
         <w:rPr>
           <w:rFonts w:asciiTheme="minorHAnsi" w:eastAsiaTheme="minorEastAsia" w:hAnsiTheme="minorHAnsi" w:cstheme="minorBidi"/>
           <w:iCs w:val="0"/>
@@ -2317,7 +2317,7 @@
       <w:hyperlink w:anchor="_Toc406505119" w:history="1">
         <w:r>
           <w:rPr>
-            <w:rStyle w:val="Hyperlink"/>
+            <w:rStyle w:val="Hypertextovprepojenie"/>
             <w:rFonts w:ascii="Arial" w:hAnsi="Arial"/>
             <w:b/>
             <w:noProof/>
@@ -2337,7 +2337,7 @@
         </w:r>
         <w:r>
           <w:rPr>
-            <w:rStyle w:val="Hyperlink"/>
+            <w:rStyle w:val="Hypertextovprepojenie"/>
             <w:rFonts w:ascii="Arial" w:hAnsi="Arial"/>
             <w:b/>
             <w:noProof/>
@@ -2396,7 +2396,7 @@
     </w:p>
     <w:p>
       <w:pPr>
-        <w:pStyle w:val="TOC3"/>
+        <w:pStyle w:val="Obsah3"/>
         <w:rPr>
           <w:rFonts w:asciiTheme="minorHAnsi" w:eastAsiaTheme="minorEastAsia" w:hAnsiTheme="minorHAnsi" w:cstheme="minorBidi"/>
           <w:iCs w:val="0"/>
@@ -2409,7 +2409,7 @@
       <w:hyperlink w:anchor="_Toc406505120" w:history="1">
         <w:r>
           <w:rPr>
-            <w:rStyle w:val="Hyperlink"/>
+            <w:rStyle w:val="Hypertextovprepojenie"/>
             <w:rFonts w:ascii="Arial" w:hAnsi="Arial"/>
             <w:b/>
             <w:noProof/>
@@ -2429,7 +2429,7 @@
         </w:r>
         <w:r>
           <w:rPr>
-            <w:rStyle w:val="Hyperlink"/>
+            <w:rStyle w:val="Hypertextovprepojenie"/>
             <w:rFonts w:ascii="Arial" w:hAnsi="Arial"/>
             <w:b/>
             <w:noProof/>
@@ -2488,7 +2488,7 @@
     </w:p>
     <w:p>
       <w:pPr>
-        <w:pStyle w:val="TOC3"/>
+        <w:pStyle w:val="Obsah3"/>
         <w:rPr>
           <w:rFonts w:asciiTheme="minorHAnsi" w:eastAsiaTheme="minorEastAsia" w:hAnsiTheme="minorHAnsi" w:cstheme="minorBidi"/>
           <w:iCs w:val="0"/>
@@ -2501,7 +2501,7 @@
       <w:hyperlink w:anchor="_Toc406505121" w:history="1">
         <w:r>
           <w:rPr>
-            <w:rStyle w:val="Hyperlink"/>
+            <w:rStyle w:val="Hypertextovprepojenie"/>
             <w:rFonts w:ascii="Arial" w:hAnsi="Arial"/>
             <w:b/>
             <w:noProof/>
@@ -2521,7 +2521,7 @@
         </w:r>
         <w:r>
           <w:rPr>
-            <w:rStyle w:val="Hyperlink"/>
+            <w:rStyle w:val="Hypertextovprepojenie"/>
             <w:rFonts w:ascii="Arial" w:hAnsi="Arial"/>
             <w:b/>
             <w:noProof/>
@@ -2580,7 +2580,7 @@
     </w:p>
     <w:p>
       <w:pPr>
-        <w:pStyle w:val="TOC3"/>
+        <w:pStyle w:val="Obsah3"/>
         <w:rPr>
           <w:rFonts w:asciiTheme="minorHAnsi" w:eastAsiaTheme="minorEastAsia" w:hAnsiTheme="minorHAnsi" w:cstheme="minorBidi"/>
           <w:iCs w:val="0"/>
@@ -2593,7 +2593,7 @@
       <w:hyperlink w:anchor="_Toc406505122" w:history="1">
         <w:r>
           <w:rPr>
-            <w:rStyle w:val="Hyperlink"/>
+            <w:rStyle w:val="Hypertextovprepojenie"/>
             <w:rFonts w:ascii="Arial" w:hAnsi="Arial"/>
             <w:b/>
             <w:noProof/>
@@ -2613,7 +2613,7 @@
         </w:r>
         <w:r>
           <w:rPr>
-            <w:rStyle w:val="Hyperlink"/>
+            <w:rStyle w:val="Hypertextovprepojenie"/>
             <w:rFonts w:ascii="Arial" w:hAnsi="Arial"/>
             <w:b/>
             <w:noProof/>
@@ -2672,7 +2672,7 @@
     </w:p>
     <w:p>
       <w:pPr>
-        <w:pStyle w:val="TOC3"/>
+        <w:pStyle w:val="Obsah3"/>
         <w:rPr>
           <w:rFonts w:asciiTheme="minorHAnsi" w:eastAsiaTheme="minorEastAsia" w:hAnsiTheme="minorHAnsi" w:cstheme="minorBidi"/>
           <w:iCs w:val="0"/>
@@ -2685,7 +2685,7 @@
       <w:hyperlink w:anchor="_Toc406505123" w:history="1">
         <w:r>
           <w:rPr>
-            <w:rStyle w:val="Hyperlink"/>
+            <w:rStyle w:val="Hypertextovprepojenie"/>
             <w:rFonts w:ascii="Arial" w:hAnsi="Arial"/>
             <w:noProof/>
           </w:rPr>
@@ -2704,7 +2704,7 @@
         </w:r>
         <w:r>
           <w:rPr>
-            <w:rStyle w:val="Hyperlink"/>
+            <w:rStyle w:val="Hypertextovprepojenie"/>
             <w:rFonts w:ascii="Arial" w:hAnsi="Arial"/>
             <w:noProof/>
           </w:rPr>
@@ -2762,7 +2762,7 @@
     </w:p>
     <w:p>
       <w:pPr>
-        <w:pStyle w:val="TOC3"/>
+        <w:pStyle w:val="Obsah3"/>
         <w:rPr>
           <w:rFonts w:asciiTheme="minorHAnsi" w:eastAsiaTheme="minorEastAsia" w:hAnsiTheme="minorHAnsi" w:cstheme="minorBidi"/>
           <w:iCs w:val="0"/>
@@ -2775,7 +2775,7 @@
       <w:hyperlink w:anchor="_Toc406505124" w:history="1">
         <w:r>
           <w:rPr>
-            <w:rStyle w:val="Hyperlink"/>
+            <w:rStyle w:val="Hypertextovprepojenie"/>
             <w:rFonts w:ascii="Arial" w:hAnsi="Arial"/>
             <w:b/>
             <w:noProof/>
@@ -2795,7 +2795,7 @@
         </w:r>
         <w:r>
           <w:rPr>
-            <w:rStyle w:val="Hyperlink"/>
+            <w:rStyle w:val="Hypertextovprepojenie"/>
             <w:rFonts w:ascii="Arial" w:hAnsi="Arial"/>
             <w:b/>
             <w:noProof/>
@@ -2854,7 +2854,7 @@
     </w:p>
     <w:p>
       <w:pPr>
-        <w:pStyle w:val="TOC3"/>
+        <w:pStyle w:val="Obsah3"/>
         <w:rPr>
           <w:rFonts w:asciiTheme="minorHAnsi" w:eastAsiaTheme="minorEastAsia" w:hAnsiTheme="minorHAnsi" w:cstheme="minorBidi"/>
           <w:iCs w:val="0"/>
@@ -2867,7 +2867,7 @@
       <w:hyperlink w:anchor="_Toc406505125" w:history="1">
         <w:r>
           <w:rPr>
-            <w:rStyle w:val="Hyperlink"/>
+            <w:rStyle w:val="Hypertextovprepojenie"/>
             <w:rFonts w:ascii="Arial" w:hAnsi="Arial"/>
             <w:noProof/>
           </w:rPr>
@@ -2886,7 +2886,7 @@
         </w:r>
         <w:r>
           <w:rPr>
-            <w:rStyle w:val="Hyperlink"/>
+            <w:rStyle w:val="Hypertextovprepojenie"/>
             <w:rFonts w:ascii="Arial" w:hAnsi="Arial"/>
             <w:noProof/>
           </w:rPr>
@@ -2944,7 +2944,7 @@
     </w:p>
     <w:p>
       <w:pPr>
-        <w:pStyle w:val="TOC3"/>
+        <w:pStyle w:val="Obsah3"/>
         <w:rPr>
           <w:rFonts w:asciiTheme="minorHAnsi" w:eastAsiaTheme="minorEastAsia" w:hAnsiTheme="minorHAnsi" w:cstheme="minorBidi"/>
           <w:iCs w:val="0"/>
@@ -2957,7 +2957,7 @@
       <w:hyperlink w:anchor="_Toc406505126" w:history="1">
         <w:r>
           <w:rPr>
-            <w:rStyle w:val="Hyperlink"/>
+            <w:rStyle w:val="Hypertextovprepojenie"/>
             <w:rFonts w:ascii="Arial" w:hAnsi="Arial"/>
             <w:noProof/>
           </w:rPr>
@@ -2976,7 +2976,7 @@
         </w:r>
         <w:r>
           <w:rPr>
-            <w:rStyle w:val="Hyperlink"/>
+            <w:rStyle w:val="Hypertextovprepojenie"/>
             <w:rFonts w:ascii="Arial" w:hAnsi="Arial"/>
             <w:noProof/>
           </w:rPr>
@@ -3034,7 +3034,7 @@
     </w:p>
     <w:p>
       <w:pPr>
-        <w:pStyle w:val="Header"/>
+        <w:pStyle w:val="Hlavika"/>
         <w:tabs>
           <w:tab w:val="clear" w:pos="4819"/>
           <w:tab w:val="clear" w:pos="9638"/>
@@ -3078,7 +3078,7 @@
     </w:p>
     <w:p>
       <w:pPr>
-        <w:pStyle w:val="Heading1"/>
+        <w:pStyle w:val="Nadpis1"/>
         <w:rPr>
           <w:rFonts w:ascii="Arial" w:hAnsi="Arial"/>
           <w:lang w:val="en-US"/>
@@ -3235,21 +3235,12 @@
           <w:sz w:val="24"/>
         </w:rPr>
       </w:pPr>
-      <w:proofErr w:type="gramStart"/>
-      <w:r>
-        <w:rPr>
-          <w:rFonts w:ascii="Arial" w:hAnsi="Arial" w:cs="Arial"/>
-          <w:sz w:val="24"/>
-        </w:rPr>
-        <w:t>the</w:t>
-      </w:r>
-      <w:proofErr w:type="gramEnd"/>
-      <w:r>
-        <w:rPr>
-          <w:rFonts w:ascii="Arial" w:hAnsi="Arial" w:cs="Arial"/>
-          <w:sz w:val="24"/>
-        </w:rPr>
-        <w:t xml:space="preserve"> quickest route to their destination. This itinerary must be kept updated with delays and cancellations, so the customer will always get the fastest route based on the current traffic situation. </w:t>
+      <w:r>
+        <w:rPr>
+          <w:rFonts w:ascii="Arial" w:hAnsi="Arial" w:cs="Arial"/>
+          <w:sz w:val="24"/>
+        </w:rPr>
+        <w:t xml:space="preserve">the quickest route to their destination. This itinerary must be kept updated with delays and cancellations, so the customer will always get the fastest route based on the current traffic situation. </w:t>
       </w:r>
     </w:p>
     <w:p>
@@ -3274,21 +3265,12 @@
           <w:sz w:val="24"/>
         </w:rPr>
       </w:pPr>
-      <w:proofErr w:type="gramStart"/>
-      <w:r>
-        <w:rPr>
-          <w:rFonts w:ascii="Arial" w:hAnsi="Arial" w:cs="Arial"/>
-          <w:sz w:val="24"/>
-        </w:rPr>
-        <w:t>register</w:t>
-      </w:r>
-      <w:proofErr w:type="gramEnd"/>
-      <w:r>
-        <w:rPr>
-          <w:rFonts w:ascii="Arial" w:hAnsi="Arial" w:cs="Arial"/>
-          <w:sz w:val="24"/>
-        </w:rPr>
-        <w:t xml:space="preserve"> before they can use the system. This website also </w:t>
+      <w:r>
+        <w:rPr>
+          <w:rFonts w:ascii="Arial" w:hAnsi="Arial" w:cs="Arial"/>
+          <w:sz w:val="24"/>
+        </w:rPr>
+        <w:t xml:space="preserve">register before they can use the system. This website also </w:t>
       </w:r>
     </w:p>
     <w:p>
@@ -3499,7 +3481,7 @@
     </w:p>
     <w:p>
       <w:pPr>
-        <w:pStyle w:val="Heading1"/>
+        <w:pStyle w:val="Nadpis1"/>
         <w:rPr>
           <w:rFonts w:ascii="Arial" w:hAnsi="Arial"/>
         </w:rPr>
@@ -3590,26 +3572,17 @@
           <w:sz w:val="24"/>
         </w:rPr>
       </w:pPr>
-      <w:proofErr w:type="gramStart"/>
-      <w:r>
-        <w:rPr>
-          <w:rFonts w:ascii="Arial" w:hAnsi="Arial" w:cs="Arial"/>
-          <w:sz w:val="24"/>
-        </w:rPr>
-        <w:t>answered</w:t>
-      </w:r>
-      <w:proofErr w:type="gramEnd"/>
-      <w:r>
-        <w:rPr>
-          <w:rFonts w:ascii="Arial" w:hAnsi="Arial" w:cs="Arial"/>
-          <w:sz w:val="24"/>
-        </w:rPr>
-        <w:t xml:space="preserve">. It includes: </w:t>
-      </w:r>
-    </w:p>
-    <w:p>
-      <w:pPr>
-        <w:pStyle w:val="ListParagraph"/>
+      <w:r>
+        <w:rPr>
+          <w:rFonts w:ascii="Arial" w:hAnsi="Arial" w:cs="Arial"/>
+          <w:sz w:val="24"/>
+        </w:rPr>
+        <w:t xml:space="preserve">answered. It includes: </w:t>
+      </w:r>
+    </w:p>
+    <w:p>
+      <w:pPr>
+        <w:pStyle w:val="Odsekzoznamu"/>
         <w:numPr>
           <w:ilvl w:val="0"/>
           <w:numId w:val="26"/>
@@ -3643,7 +3616,7 @@
     </w:p>
     <w:p>
       <w:pPr>
-        <w:pStyle w:val="ListParagraph"/>
+        <w:pStyle w:val="Odsekzoznamu"/>
         <w:numPr>
           <w:ilvl w:val="0"/>
           <w:numId w:val="26"/>
@@ -3670,7 +3643,7 @@
     </w:p>
     <w:p>
       <w:pPr>
-        <w:pStyle w:val="ListParagraph"/>
+        <w:pStyle w:val="Odsekzoznamu"/>
         <w:numPr>
           <w:ilvl w:val="0"/>
           <w:numId w:val="27"/>
@@ -3704,7 +3677,7 @@
     </w:p>
     <w:p>
       <w:pPr>
-        <w:pStyle w:val="ListParagraph"/>
+        <w:pStyle w:val="Odsekzoznamu"/>
         <w:numPr>
           <w:ilvl w:val="0"/>
           <w:numId w:val="29"/>
@@ -3731,7 +3704,7 @@
     </w:p>
     <w:p>
       <w:pPr>
-        <w:pStyle w:val="ListParagraph"/>
+        <w:pStyle w:val="Odsekzoznamu"/>
         <w:numPr>
           <w:ilvl w:val="0"/>
           <w:numId w:val="27"/>
@@ -3751,7 +3724,7 @@
     </w:p>
     <w:p>
       <w:pPr>
-        <w:pStyle w:val="ListParagraph"/>
+        <w:pStyle w:val="Odsekzoznamu"/>
         <w:numPr>
           <w:ilvl w:val="0"/>
           <w:numId w:val="27"/>
@@ -3771,7 +3744,7 @@
     </w:p>
     <w:p>
       <w:pPr>
-        <w:pStyle w:val="ListParagraph"/>
+        <w:pStyle w:val="Odsekzoznamu"/>
         <w:numPr>
           <w:ilvl w:val="0"/>
           <w:numId w:val="27"/>
@@ -3920,7 +3893,7 @@
     </w:p>
     <w:p>
       <w:pPr>
-        <w:pStyle w:val="Heading1"/>
+        <w:pStyle w:val="Nadpis1"/>
         <w:rPr>
           <w:rFonts w:ascii="Arial" w:hAnsi="Arial"/>
         </w:rPr>
@@ -3936,7 +3909,7 @@
     </w:p>
     <w:p>
       <w:pPr>
-        <w:pStyle w:val="Heading3"/>
+        <w:pStyle w:val="Nadpis3"/>
         <w:rPr>
           <w:rFonts w:ascii="Arial" w:hAnsi="Arial"/>
         </w:rPr>
@@ -4021,9 +3994,9 @@
     </w:p>
     <w:tbl>
       <w:tblPr>
-        <w:tblStyle w:val="TableGrid"/>
+        <w:tblStyle w:val="Mriekatabuky"/>
         <w:tblW w:w="0" w:type="auto"/>
-        <w:tblLook w:val="04A0" w:firstRow="1" w:lastRow="0" w:firstColumn="1" w:lastColumn="0" w:noHBand="0" w:noVBand="1"/>
+        <w:tblLook w:val="04A0"/>
       </w:tblPr>
       <w:tblGrid>
         <w:gridCol w:w="2099"/>
@@ -4684,7 +4657,7 @@
     </w:p>
     <w:p>
       <w:pPr>
-        <w:pStyle w:val="Heading3"/>
+        <w:pStyle w:val="Nadpis3"/>
         <w:rPr>
           <w:rFonts w:ascii="Arial" w:hAnsi="Arial"/>
         </w:rPr>
@@ -4706,14 +4679,14 @@
     </w:p>
     <w:tbl>
       <w:tblPr>
-        <w:tblStyle w:val="TableGrid"/>
+        <w:tblStyle w:val="Mriekatabuky"/>
         <w:tblW w:w="0" w:type="auto"/>
         <w:tblInd w:w="-5" w:type="dxa"/>
-        <w:tblLook w:val="04A0" w:firstRow="1" w:lastRow="0" w:firstColumn="1" w:lastColumn="0" w:noHBand="0" w:noVBand="1"/>
+        <w:tblLook w:val="04A0"/>
       </w:tblPr>
       <w:tblGrid>
         <w:gridCol w:w="1817"/>
-        <w:gridCol w:w="6839"/>
+        <w:gridCol w:w="7065"/>
       </w:tblGrid>
       <w:tr>
         <w:tc>
@@ -5213,7 +5186,7 @@
     </w:p>
     <w:p>
       <w:pPr>
-        <w:pStyle w:val="Heading1"/>
+        <w:pStyle w:val="Nadpis1"/>
         <w:rPr>
           <w:rFonts w:ascii="Arial" w:hAnsi="Arial"/>
         </w:rPr>
@@ -5235,7 +5208,7 @@
     </w:p>
     <w:p>
       <w:pPr>
-        <w:pStyle w:val="Heading3"/>
+        <w:pStyle w:val="Nadpis3"/>
         <w:rPr>
           <w:rFonts w:ascii="Arial" w:hAnsi="Arial"/>
         </w:rPr>
@@ -5285,7 +5258,7 @@
     </w:p>
     <w:p>
       <w:pPr>
-        <w:pStyle w:val="ListParagraph"/>
+        <w:pStyle w:val="Odsekzoznamu"/>
         <w:numPr>
           <w:ilvl w:val="0"/>
           <w:numId w:val="30"/>
@@ -5306,7 +5279,7 @@
     </w:p>
     <w:p>
       <w:pPr>
-        <w:pStyle w:val="ListParagraph"/>
+        <w:pStyle w:val="Odsekzoznamu"/>
         <w:numPr>
           <w:ilvl w:val="0"/>
           <w:numId w:val="30"/>
@@ -5327,7 +5300,7 @@
     </w:p>
     <w:p>
       <w:pPr>
-        <w:pStyle w:val="ListParagraph"/>
+        <w:pStyle w:val="Odsekzoznamu"/>
         <w:numPr>
           <w:ilvl w:val="0"/>
           <w:numId w:val="30"/>
@@ -5348,7 +5321,7 @@
     </w:p>
     <w:p>
       <w:pPr>
-        <w:pStyle w:val="ListParagraph"/>
+        <w:pStyle w:val="Odsekzoznamu"/>
         <w:numPr>
           <w:ilvl w:val="0"/>
           <w:numId w:val="30"/>
@@ -5369,7 +5342,7 @@
     </w:p>
     <w:p>
       <w:pPr>
-        <w:pStyle w:val="ListParagraph"/>
+        <w:pStyle w:val="Odsekzoznamu"/>
         <w:numPr>
           <w:ilvl w:val="0"/>
           <w:numId w:val="30"/>
@@ -5390,7 +5363,7 @@
     </w:p>
     <w:p>
       <w:pPr>
-        <w:pStyle w:val="ListParagraph"/>
+        <w:pStyle w:val="Odsekzoznamu"/>
         <w:numPr>
           <w:ilvl w:val="0"/>
           <w:numId w:val="30"/>
@@ -5418,7 +5391,7 @@
     </w:p>
     <w:p>
       <w:pPr>
-        <w:pStyle w:val="ListParagraph"/>
+        <w:pStyle w:val="Odsekzoznamu"/>
         <w:spacing w:after="160" w:line="259" w:lineRule="auto"/>
         <w:rPr>
           <w:rFonts w:ascii="Arial" w:hAnsi="Arial" w:cs="Arial"/>
@@ -5428,7 +5401,7 @@
     </w:p>
     <w:p>
       <w:pPr>
-        <w:pStyle w:val="ListParagraph"/>
+        <w:pStyle w:val="Odsekzoznamu"/>
         <w:spacing w:after="160" w:line="259" w:lineRule="auto"/>
         <w:rPr>
           <w:rFonts w:ascii="Arial" w:hAnsi="Arial" w:cs="Arial"/>
@@ -5438,7 +5411,7 @@
     </w:p>
     <w:p>
       <w:pPr>
-        <w:pStyle w:val="ListParagraph"/>
+        <w:pStyle w:val="Odsekzoznamu"/>
         <w:spacing w:after="160" w:line="259" w:lineRule="auto"/>
         <w:rPr>
           <w:rFonts w:ascii="Arial" w:hAnsi="Arial" w:cs="Arial"/>
@@ -5458,7 +5431,7 @@
     </w:p>
     <w:p>
       <w:pPr>
-        <w:pStyle w:val="Heading3"/>
+        <w:pStyle w:val="Nadpis3"/>
         <w:rPr>
           <w:rFonts w:ascii="Arial" w:hAnsi="Arial"/>
           <w:b/>
@@ -5489,7 +5462,7 @@
     </w:p>
     <w:p>
       <w:pPr>
-        <w:pStyle w:val="ListParagraph"/>
+        <w:pStyle w:val="Odsekzoznamu"/>
         <w:numPr>
           <w:ilvl w:val="0"/>
           <w:numId w:val="30"/>
@@ -5510,7 +5483,7 @@
     </w:p>
     <w:p>
       <w:pPr>
-        <w:pStyle w:val="ListParagraph"/>
+        <w:pStyle w:val="Odsekzoznamu"/>
         <w:numPr>
           <w:ilvl w:val="0"/>
           <w:numId w:val="30"/>
@@ -5538,7 +5511,7 @@
     </w:p>
     <w:p>
       <w:pPr>
-        <w:pStyle w:val="ListParagraph"/>
+        <w:pStyle w:val="Odsekzoznamu"/>
         <w:numPr>
           <w:ilvl w:val="0"/>
           <w:numId w:val="30"/>
@@ -5635,7 +5608,7 @@
     </w:p>
     <w:p>
       <w:pPr>
-        <w:pStyle w:val="ListParagraph"/>
+        <w:pStyle w:val="Odsekzoznamu"/>
         <w:numPr>
           <w:ilvl w:val="0"/>
           <w:numId w:val="30"/>
@@ -5656,7 +5629,7 @@
     </w:p>
     <w:p>
       <w:pPr>
-        <w:pStyle w:val="ListParagraph"/>
+        <w:pStyle w:val="Odsekzoznamu"/>
         <w:numPr>
           <w:ilvl w:val="0"/>
           <w:numId w:val="30"/>
@@ -5677,7 +5650,7 @@
     </w:p>
     <w:p>
       <w:pPr>
-        <w:pStyle w:val="ListParagraph"/>
+        <w:pStyle w:val="Odsekzoznamu"/>
         <w:numPr>
           <w:ilvl w:val="0"/>
           <w:numId w:val="30"/>
@@ -5698,7 +5671,7 @@
     </w:p>
     <w:p>
       <w:pPr>
-        <w:pStyle w:val="ListParagraph"/>
+        <w:pStyle w:val="Odsekzoznamu"/>
         <w:numPr>
           <w:ilvl w:val="0"/>
           <w:numId w:val="30"/>
@@ -5719,7 +5692,7 @@
     </w:p>
     <w:p>
       <w:pPr>
-        <w:pStyle w:val="ListParagraph"/>
+        <w:pStyle w:val="Odsekzoznamu"/>
         <w:numPr>
           <w:ilvl w:val="0"/>
           <w:numId w:val="30"/>
@@ -5740,7 +5713,7 @@
     </w:p>
     <w:p>
       <w:pPr>
-        <w:pStyle w:val="ListParagraph"/>
+        <w:pStyle w:val="Odsekzoznamu"/>
         <w:rPr>
           <w:rFonts w:ascii="Arial" w:hAnsi="Arial" w:cs="Arial"/>
           <w:sz w:val="28"/>
@@ -5750,7 +5723,7 @@
     </w:p>
     <w:p>
       <w:pPr>
-        <w:pStyle w:val="ListParagraph"/>
+        <w:pStyle w:val="Odsekzoznamu"/>
         <w:rPr>
           <w:rFonts w:ascii="Arial" w:hAnsi="Arial" w:cs="Arial"/>
           <w:sz w:val="28"/>
@@ -5760,7 +5733,7 @@
     </w:p>
     <w:p>
       <w:pPr>
-        <w:pStyle w:val="ListParagraph"/>
+        <w:pStyle w:val="Odsekzoznamu"/>
         <w:rPr>
           <w:rFonts w:ascii="Arial" w:hAnsi="Arial" w:cs="Arial"/>
           <w:sz w:val="28"/>
@@ -6044,7 +6017,7 @@
     </w:p>
     <w:p>
       <w:pPr>
-        <w:pStyle w:val="Heading3"/>
+        <w:pStyle w:val="Nadpis3"/>
         <w:rPr>
           <w:rFonts w:ascii="Arial" w:hAnsi="Arial"/>
           <w:b/>
@@ -6076,7 +6049,7 @@
         <w:rPr>
           <w:rFonts w:ascii="Arial" w:hAnsi="Arial" w:cs="Arial"/>
           <w:noProof/>
-          <w:lang w:val="en-US"/>
+          <w:lang w:val="sk-SK" w:eastAsia="sk-SK"/>
         </w:rPr>
         <w:drawing>
           <wp:inline distT="0" distB="0" distL="0" distR="0">
@@ -6094,10 +6067,10 @@
                     <pic:cNvPicPr/>
                   </pic:nvPicPr>
                   <pic:blipFill>
-                    <a:blip r:embed="rId12">
+                    <a:blip r:embed="rId12" cstate="print">
                       <a:extLst>
                         <a:ext uri="{28A0092B-C50C-407E-A947-70E740481C1C}">
-                          <a14:useLocalDpi xmlns:a14="http://schemas.microsoft.com/office/drawing/2010/main" val="0"/>
+                          <a14:useLocalDpi xmlns:a14="http://schemas.microsoft.com/office/drawing/2010/main" xmlns:wps="http://schemas.microsoft.com/office/word/2010/wordprocessingShape" xmlns:wpi="http://schemas.microsoft.com/office/word/2010/wordprocessingInk" xmlns:wpg="http://schemas.microsoft.com/office/word/2010/wordprocessingGroup" xmlns:w15="http://schemas.microsoft.com/office/word/2012/wordml" xmlns:w14="http://schemas.microsoft.com/office/word/2010/wordml" xmlns:w="http://schemas.openxmlformats.org/wordprocessingml/2006/main" xmlns:w10="urn:schemas-microsoft-com:office:word" xmlns:wp14="http://schemas.microsoft.com/office/word/2010/wordprocessingDrawing" xmlns:v="urn:schemas-microsoft-com:vml" xmlns:o="urn:schemas-microsoft-com:office:office" xmlns:mc="http://schemas.openxmlformats.org/markup-compatibility/2006" xmlns:wpc="http://schemas.microsoft.com/office/word/2010/wordprocessingCanvas" xmlns="" val="0"/>
                         </a:ext>
                       </a:extLst>
                     </a:blip>
@@ -6172,7 +6145,7 @@
     </w:p>
     <w:p>
       <w:pPr>
-        <w:pStyle w:val="Heading3"/>
+        <w:pStyle w:val="Nadpis3"/>
         <w:rPr>
           <w:rFonts w:ascii="Arial" w:hAnsi="Arial"/>
           <w:b/>
@@ -6216,7 +6189,7 @@
     </w:p>
     <w:p>
       <w:pPr>
-        <w:pStyle w:val="Heading3"/>
+        <w:pStyle w:val="Nadpis3"/>
         <w:rPr>
           <w:rFonts w:ascii="Arial" w:hAnsi="Arial"/>
           <w:b/>
@@ -6350,7 +6323,7 @@
           <w:left w:w="10" w:type="dxa"/>
           <w:right w:w="10" w:type="dxa"/>
         </w:tblCellMar>
-        <w:tblLook w:val="0000" w:firstRow="0" w:lastRow="0" w:firstColumn="0" w:lastColumn="0" w:noHBand="0" w:noVBand="0"/>
+        <w:tblLook w:val="0000"/>
       </w:tblPr>
       <w:tblGrid>
         <w:gridCol w:w="3324"/>
@@ -7153,11 +7126,22 @@
           <w:sz w:val="24"/>
         </w:rPr>
         <w:br/>
-        <w:t xml:space="preserve">The start and end times gives the travel duration, which is then compared to the number of zones travelled and the appropriate price can then be calculated. Zones is calculated as </w:t>
-      </w:r>
-      <w:r>
-        <w:rPr>
-          <w:rFonts w:ascii="Arial" w:hAnsi="Arial" w:cs="Arial"/>
+        <w:t xml:space="preserve">The start and end times gives the travel duration, which is then compared to the number of zones travelled and the appropriate price can then be calculated. </w:t>
+      </w:r>
+      <w:r>
+        <w:rPr>
+          <w:rFonts w:ascii="Arial" w:hAnsi="Arial" w:cs="Arial"/>
+          <w:b/>
+          <w:color w:val="FF0000"/>
+          <w:sz w:val="24"/>
+        </w:rPr>
+        <w:t xml:space="preserve">Zones is calculated as </w:t>
+      </w:r>
+      <w:r>
+        <w:rPr>
+          <w:rFonts w:ascii="Arial" w:hAnsi="Arial" w:cs="Arial"/>
+          <w:b/>
+          <w:color w:val="FF0000"/>
           <w:sz w:val="24"/>
         </w:rPr>
         <w:br/>
@@ -7167,6 +7151,8 @@
       <w:r>
         <w:rPr>
           <w:rFonts w:ascii="Arial" w:hAnsi="Arial" w:cs="Arial"/>
+          <w:b/>
+          <w:color w:val="FF0000"/>
           <w:sz w:val="24"/>
         </w:rPr>
         <w:t>EndStation</w:t>
@@ -7175,6 +7161,8 @@
       <w:r>
         <w:rPr>
           <w:rFonts w:ascii="Arial" w:hAnsi="Arial" w:cs="Arial"/>
+          <w:b/>
+          <w:color w:val="FF0000"/>
           <w:sz w:val="24"/>
         </w:rPr>
         <w:t xml:space="preserve"> - </w:t>
@@ -7183,6 +7171,8 @@
       <w:r>
         <w:rPr>
           <w:rFonts w:ascii="Arial" w:hAnsi="Arial" w:cs="Arial"/>
+          <w:b/>
+          <w:color w:val="FF0000"/>
           <w:sz w:val="24"/>
         </w:rPr>
         <w:t>StartStation</w:t>
@@ -7191,6 +7181,8 @@
       <w:r>
         <w:rPr>
           <w:rFonts w:ascii="Arial" w:hAnsi="Arial" w:cs="Arial"/>
+          <w:b/>
+          <w:color w:val="FF0000"/>
           <w:sz w:val="24"/>
         </w:rPr>
         <w:t>|= Zones. The Price is calculated to be 20</w:t>
@@ -7198,6 +7190,8 @@
       <w:r>
         <w:rPr>
           <w:rFonts w:ascii="Arial" w:hAnsi="Arial" w:cs="Arial"/>
+          <w:b/>
+          <w:color w:val="FF0000"/>
           <w:sz w:val="24"/>
         </w:rPr>
         <w:t>, -</w:t>
@@ -7205,6 +7199,8 @@
       <w:r>
         <w:rPr>
           <w:rFonts w:ascii="Arial" w:hAnsi="Arial" w:cs="Arial"/>
+          <w:b/>
+          <w:color w:val="FF0000"/>
           <w:sz w:val="24"/>
         </w:rPr>
         <w:t xml:space="preserve"> pr. Zone.</w:t>
@@ -7212,6 +7208,8 @@
       <w:r>
         <w:rPr>
           <w:rFonts w:ascii="Arial" w:hAnsi="Arial" w:cs="Arial"/>
+          <w:b/>
+          <w:color w:val="FF0000"/>
           <w:sz w:val="24"/>
         </w:rPr>
         <w:br/>
@@ -7225,6 +7223,28 @@
           <w:sz w:val="24"/>
         </w:rPr>
       </w:pPr>
+      <w:r>
+        <w:rPr>
+          <w:rFonts w:ascii="Arial" w:hAnsi="Arial" w:cs="Arial"/>
+          <w:sz w:val="24"/>
+        </w:rPr>
+        <w:t>This is wrong!!!</w:t>
+      </w:r>
+    </w:p>
+    <w:p>
+      <w:pPr>
+        <w:rPr>
+          <w:rFonts w:ascii="Arial" w:hAnsi="Arial" w:cs="Arial"/>
+          <w:sz w:val="24"/>
+        </w:rPr>
+      </w:pPr>
+      <w:r>
+        <w:rPr>
+          <w:rFonts w:ascii="Arial" w:hAnsi="Arial" w:cs="Arial"/>
+          <w:sz w:val="24"/>
+        </w:rPr>
+        <w:t>Erase it</w:t>
+      </w:r>
     </w:p>
     <w:p>
       <w:pPr>
@@ -7437,7 +7457,6 @@
           <w:b/>
           <w:sz w:val="24"/>
         </w:rPr>
-        <w:lastRenderedPageBreak/>
         <w:t>3.1.3</w:t>
       </w:r>
       <w:r>
@@ -7468,13 +7487,13 @@
     </w:p>
     <w:tbl>
       <w:tblPr>
-        <w:tblStyle w:val="TableGrid"/>
+        <w:tblStyle w:val="Mriekatabuky"/>
         <w:tblW w:w="0" w:type="auto"/>
-        <w:tblLook w:val="04A0" w:firstRow="1" w:lastRow="0" w:firstColumn="1" w:lastColumn="0" w:noHBand="0" w:noVBand="1"/>
+        <w:tblLook w:val="04A0"/>
       </w:tblPr>
       <w:tblGrid>
-        <w:gridCol w:w="4343"/>
-        <w:gridCol w:w="4308"/>
+        <w:gridCol w:w="4451"/>
+        <w:gridCol w:w="4426"/>
       </w:tblGrid>
       <w:tr>
         <w:tc>
@@ -7672,13 +7691,13 @@
     </w:p>
     <w:tbl>
       <w:tblPr>
-        <w:tblStyle w:val="TableGrid"/>
+        <w:tblStyle w:val="Mriekatabuky"/>
         <w:tblW w:w="0" w:type="auto"/>
-        <w:tblLook w:val="04A0" w:firstRow="1" w:lastRow="0" w:firstColumn="1" w:lastColumn="0" w:noHBand="0" w:noVBand="1"/>
+        <w:tblLook w:val="04A0"/>
       </w:tblPr>
       <w:tblGrid>
-        <w:gridCol w:w="4323"/>
-        <w:gridCol w:w="4328"/>
+        <w:gridCol w:w="4437"/>
+        <w:gridCol w:w="4440"/>
       </w:tblGrid>
       <w:tr>
         <w:tc>
@@ -7844,13 +7863,13 @@
     </w:p>
     <w:tbl>
       <w:tblPr>
-        <w:tblStyle w:val="TableGrid"/>
+        <w:tblStyle w:val="Mriekatabuky"/>
         <w:tblW w:w="0" w:type="auto"/>
-        <w:tblLook w:val="04A0" w:firstRow="1" w:lastRow="0" w:firstColumn="1" w:lastColumn="0" w:noHBand="0" w:noVBand="1"/>
+        <w:tblLook w:val="04A0"/>
       </w:tblPr>
       <w:tblGrid>
-        <w:gridCol w:w="4379"/>
-        <w:gridCol w:w="4272"/>
+        <w:gridCol w:w="4475"/>
+        <w:gridCol w:w="4402"/>
       </w:tblGrid>
       <w:tr>
         <w:tc>
@@ -7964,13 +7983,13 @@
     </w:p>
     <w:tbl>
       <w:tblPr>
-        <w:tblStyle w:val="TableGrid"/>
+        <w:tblStyle w:val="Mriekatabuky"/>
         <w:tblW w:w="0" w:type="auto"/>
-        <w:tblLook w:val="04A0" w:firstRow="1" w:lastRow="0" w:firstColumn="1" w:lastColumn="0" w:noHBand="0" w:noVBand="1"/>
+        <w:tblLook w:val="04A0"/>
       </w:tblPr>
       <w:tblGrid>
-        <w:gridCol w:w="4295"/>
-        <w:gridCol w:w="4356"/>
+        <w:gridCol w:w="4418"/>
+        <w:gridCol w:w="4459"/>
       </w:tblGrid>
       <w:tr>
         <w:tc>
@@ -8130,7 +8149,7 @@
     </w:p>
     <w:p>
       <w:pPr>
-        <w:pStyle w:val="ListParagraph"/>
+        <w:pStyle w:val="Odsekzoznamu"/>
         <w:rPr>
           <w:rFonts w:ascii="Arial" w:hAnsi="Arial" w:cs="Arial"/>
           <w:sz w:val="28"/>
@@ -8201,7 +8220,7 @@
     </w:p>
     <w:p>
       <w:pPr>
-        <w:pStyle w:val="ListParagraph"/>
+        <w:pStyle w:val="Odsekzoznamu"/>
         <w:rPr>
           <w:rFonts w:ascii="Arial" w:hAnsi="Arial" w:cs="Arial"/>
           <w:sz w:val="28"/>
@@ -8219,7 +8238,7 @@
     </w:p>
     <w:p>
       <w:pPr>
-        <w:pStyle w:val="Heading3"/>
+        <w:pStyle w:val="Nadpis3"/>
         <w:numPr>
           <w:ilvl w:val="2"/>
           <w:numId w:val="1"/>
@@ -8266,10 +8285,10 @@
           <w:sz w:val="28"/>
           <w:szCs w:val="28"/>
           <w:u w:val="single"/>
-          <w:lang w:val="en-US"/>
+          <w:lang w:val="sk-SK" w:eastAsia="sk-SK"/>
         </w:rPr>
         <w:drawing>
-          <wp:inline distT="0" distB="0" distL="0" distR="0" wp14:anchorId="0CF222DB" wp14:editId="402FDAFD">
+          <wp:inline distT="0" distB="0" distL="0" distR="0">
             <wp:extent cx="5499735" cy="6012447"/>
             <wp:effectExtent l="0" t="0" r="5715" b="7620"/>
             <wp:docPr id="4" name="Picture 4"/>
@@ -8286,10 +8305,10 @@
                     </pic:cNvPicPr>
                   </pic:nvPicPr>
                   <pic:blipFill>
-                    <a:blip r:embed="rId13">
+                    <a:blip r:embed="rId13" cstate="print">
                       <a:extLst>
                         <a:ext uri="{28A0092B-C50C-407E-A947-70E740481C1C}">
-                          <a14:useLocalDpi xmlns:a14="http://schemas.microsoft.com/office/drawing/2010/main" val="0"/>
+                          <a14:useLocalDpi xmlns:a14="http://schemas.microsoft.com/office/drawing/2010/main" xmlns:wps="http://schemas.microsoft.com/office/word/2010/wordprocessingShape" xmlns:wpi="http://schemas.microsoft.com/office/word/2010/wordprocessingInk" xmlns:wpg="http://schemas.microsoft.com/office/word/2010/wordprocessingGroup" xmlns:w15="http://schemas.microsoft.com/office/word/2012/wordml" xmlns:w14="http://schemas.microsoft.com/office/word/2010/wordml" xmlns:w="http://schemas.openxmlformats.org/wordprocessingml/2006/main" xmlns:w10="urn:schemas-microsoft-com:office:word" xmlns:wp14="http://schemas.microsoft.com/office/word/2010/wordprocessingDrawing" xmlns:v="urn:schemas-microsoft-com:vml" xmlns:o="urn:schemas-microsoft-com:office:office" xmlns:mc="http://schemas.openxmlformats.org/markup-compatibility/2006" xmlns:wpc="http://schemas.microsoft.com/office/word/2010/wordprocessingCanvas" xmlns="" val="0"/>
                         </a:ext>
                       </a:extLst>
                     </a:blip>
@@ -8383,13 +8402,13 @@
     </w:p>
     <w:tbl>
       <w:tblPr>
-        <w:tblStyle w:val="TableGrid"/>
+        <w:tblStyle w:val="Mriekatabuky"/>
         <w:tblW w:w="0" w:type="auto"/>
         <w:tblInd w:w="720" w:type="dxa"/>
-        <w:tblLook w:val="04A0" w:firstRow="1" w:lastRow="0" w:firstColumn="1" w:lastColumn="0" w:noHBand="0" w:noVBand="1"/>
+        <w:tblLook w:val="04A0"/>
       </w:tblPr>
       <w:tblGrid>
-        <w:gridCol w:w="7931"/>
+        <w:gridCol w:w="8157"/>
       </w:tblGrid>
       <w:tr>
         <w:tc>
@@ -8421,7 +8440,7 @@
           </w:p>
           <w:p>
             <w:pPr>
-              <w:pStyle w:val="ListParagraph"/>
+              <w:pStyle w:val="Odsekzoznamu"/>
               <w:ind w:left="0"/>
               <w:rPr>
                 <w:rFonts w:ascii="Arial" w:hAnsi="Arial" w:cs="Arial"/>
@@ -8473,7 +8492,7 @@
           </w:p>
           <w:p>
             <w:pPr>
-              <w:pStyle w:val="ListParagraph"/>
+              <w:pStyle w:val="Odsekzoznamu"/>
               <w:ind w:left="0"/>
               <w:rPr>
                 <w:rFonts w:ascii="Arial" w:hAnsi="Arial" w:cs="Arial"/>
@@ -8525,7 +8544,7 @@
           </w:p>
           <w:p>
             <w:pPr>
-              <w:pStyle w:val="ListParagraph"/>
+              <w:pStyle w:val="Odsekzoznamu"/>
               <w:ind w:left="0"/>
               <w:rPr>
                 <w:rFonts w:ascii="Arial" w:hAnsi="Arial" w:cs="Arial"/>
@@ -8593,7 +8612,7 @@
           </w:p>
           <w:p>
             <w:pPr>
-              <w:pStyle w:val="ListParagraph"/>
+              <w:pStyle w:val="Odsekzoznamu"/>
               <w:ind w:left="0"/>
               <w:rPr>
                 <w:rFonts w:ascii="Arial" w:hAnsi="Arial" w:cs="Arial"/>
@@ -8707,7 +8726,7 @@
           </w:p>
           <w:p>
             <w:pPr>
-              <w:pStyle w:val="ListParagraph"/>
+              <w:pStyle w:val="Odsekzoznamu"/>
               <w:ind w:left="0"/>
               <w:rPr>
                 <w:rFonts w:ascii="Arial" w:hAnsi="Arial" w:cs="Arial"/>
@@ -8790,7 +8809,7 @@
           </w:p>
           <w:p>
             <w:pPr>
-              <w:pStyle w:val="ListParagraph"/>
+              <w:pStyle w:val="Odsekzoznamu"/>
               <w:ind w:left="0"/>
               <w:rPr>
                 <w:rFonts w:ascii="Arial" w:hAnsi="Arial" w:cs="Arial"/>
@@ -8886,7 +8905,7 @@
           </w:p>
           <w:p>
             <w:pPr>
-              <w:pStyle w:val="ListParagraph"/>
+              <w:pStyle w:val="Odsekzoznamu"/>
               <w:ind w:left="0"/>
               <w:rPr>
                 <w:rFonts w:ascii="Arial" w:hAnsi="Arial" w:cs="Arial"/>
@@ -9010,13 +9029,13 @@
     </w:p>
     <w:tbl>
       <w:tblPr>
-        <w:tblStyle w:val="TableGrid"/>
+        <w:tblStyle w:val="Mriekatabuky"/>
         <w:tblW w:w="0" w:type="auto"/>
         <w:tblInd w:w="720" w:type="dxa"/>
-        <w:tblLook w:val="04A0" w:firstRow="1" w:lastRow="0" w:firstColumn="1" w:lastColumn="0" w:noHBand="0" w:noVBand="1"/>
+        <w:tblLook w:val="04A0"/>
       </w:tblPr>
       <w:tblGrid>
-        <w:gridCol w:w="7931"/>
+        <w:gridCol w:w="8157"/>
       </w:tblGrid>
       <w:tr>
         <w:tc>
@@ -9049,7 +9068,7 @@
           </w:p>
           <w:p>
             <w:pPr>
-              <w:pStyle w:val="ListParagraph"/>
+              <w:pStyle w:val="Odsekzoznamu"/>
               <w:ind w:left="0"/>
               <w:rPr>
                 <w:rFonts w:ascii="Arial" w:hAnsi="Arial" w:cs="Arial"/>
@@ -9101,7 +9120,7 @@
           </w:p>
           <w:p>
             <w:pPr>
-              <w:pStyle w:val="ListParagraph"/>
+              <w:pStyle w:val="Odsekzoznamu"/>
               <w:ind w:left="0"/>
               <w:rPr>
                 <w:rFonts w:ascii="Arial" w:hAnsi="Arial" w:cs="Arial"/>
@@ -9153,7 +9172,7 @@
           </w:p>
           <w:p>
             <w:pPr>
-              <w:pStyle w:val="ListParagraph"/>
+              <w:pStyle w:val="Odsekzoznamu"/>
               <w:ind w:left="0"/>
               <w:rPr>
                 <w:rFonts w:ascii="Arial" w:hAnsi="Arial" w:cs="Arial"/>
@@ -9213,7 +9232,7 @@
           </w:p>
           <w:p>
             <w:pPr>
-              <w:pStyle w:val="ListParagraph"/>
+              <w:pStyle w:val="Odsekzoznamu"/>
               <w:ind w:left="0"/>
               <w:rPr>
                 <w:rFonts w:ascii="Arial" w:hAnsi="Arial" w:cs="Arial"/>
@@ -9301,7 +9320,7 @@
           </w:p>
           <w:p>
             <w:pPr>
-              <w:pStyle w:val="ListParagraph"/>
+              <w:pStyle w:val="Odsekzoznamu"/>
               <w:ind w:left="0"/>
               <w:rPr>
                 <w:rFonts w:ascii="Arial" w:hAnsi="Arial" w:cs="Arial"/>
@@ -9363,7 +9382,7 @@
           </w:p>
           <w:p>
             <w:pPr>
-              <w:pStyle w:val="ListParagraph"/>
+              <w:pStyle w:val="Odsekzoznamu"/>
               <w:ind w:left="0"/>
               <w:rPr>
                 <w:rFonts w:ascii="Arial" w:hAnsi="Arial" w:cs="Arial"/>
@@ -9516,7 +9535,7 @@
     </w:p>
     <w:p>
       <w:pPr>
-        <w:pStyle w:val="ListParagraph"/>
+        <w:pStyle w:val="Odsekzoznamu"/>
         <w:rPr>
           <w:rFonts w:ascii="Arial" w:hAnsi="Arial" w:cs="Arial"/>
           <w:b/>
@@ -9528,13 +9547,13 @@
     </w:p>
     <w:tbl>
       <w:tblPr>
-        <w:tblStyle w:val="TableGrid"/>
+        <w:tblStyle w:val="Mriekatabuky"/>
         <w:tblW w:w="0" w:type="auto"/>
         <w:tblInd w:w="720" w:type="dxa"/>
-        <w:tblLook w:val="04A0" w:firstRow="1" w:lastRow="0" w:firstColumn="1" w:lastColumn="0" w:noHBand="0" w:noVBand="1"/>
+        <w:tblLook w:val="04A0"/>
       </w:tblPr>
       <w:tblGrid>
-        <w:gridCol w:w="7931"/>
+        <w:gridCol w:w="8157"/>
       </w:tblGrid>
       <w:tr>
         <w:tc>
@@ -9567,7 +9586,7 @@
           </w:p>
           <w:p>
             <w:pPr>
-              <w:pStyle w:val="ListParagraph"/>
+              <w:pStyle w:val="Odsekzoznamu"/>
               <w:ind w:left="0"/>
               <w:rPr>
                 <w:rFonts w:ascii="Arial" w:hAnsi="Arial" w:cs="Arial"/>
@@ -9618,7 +9637,7 @@
           </w:p>
           <w:p>
             <w:pPr>
-              <w:pStyle w:val="ListParagraph"/>
+              <w:pStyle w:val="Odsekzoznamu"/>
               <w:ind w:left="0"/>
               <w:rPr>
                 <w:rFonts w:ascii="Arial" w:hAnsi="Arial" w:cs="Arial"/>
@@ -9716,7 +9735,7 @@
           </w:p>
           <w:p>
             <w:pPr>
-              <w:pStyle w:val="ListParagraph"/>
+              <w:pStyle w:val="Odsekzoznamu"/>
               <w:ind w:left="0"/>
               <w:rPr>
                 <w:rFonts w:ascii="Arial" w:hAnsi="Arial" w:cs="Arial"/>
@@ -9788,7 +9807,7 @@
           </w:p>
           <w:p>
             <w:pPr>
-              <w:pStyle w:val="ListParagraph"/>
+              <w:pStyle w:val="Odsekzoznamu"/>
               <w:ind w:left="0"/>
               <w:rPr>
                 <w:rFonts w:ascii="Arial" w:hAnsi="Arial" w:cs="Arial"/>
@@ -9847,7 +9866,7 @@
           </w:p>
           <w:p>
             <w:pPr>
-              <w:pStyle w:val="ListParagraph"/>
+              <w:pStyle w:val="Odsekzoznamu"/>
               <w:ind w:left="0"/>
               <w:rPr>
                 <w:rFonts w:ascii="Arial" w:hAnsi="Arial" w:cs="Arial"/>
@@ -9913,7 +9932,7 @@
           </w:p>
           <w:p>
             <w:pPr>
-              <w:pStyle w:val="ListParagraph"/>
+              <w:pStyle w:val="Odsekzoznamu"/>
               <w:ind w:left="0"/>
               <w:rPr>
                 <w:rFonts w:ascii="Arial" w:hAnsi="Arial" w:cs="Arial"/>
@@ -10073,13 +10092,13 @@
     </w:p>
     <w:tbl>
       <w:tblPr>
-        <w:tblStyle w:val="TableGrid"/>
+        <w:tblStyle w:val="Mriekatabuky"/>
         <w:tblW w:w="0" w:type="auto"/>
         <w:tblInd w:w="720" w:type="dxa"/>
-        <w:tblLook w:val="04A0" w:firstRow="1" w:lastRow="0" w:firstColumn="1" w:lastColumn="0" w:noHBand="0" w:noVBand="1"/>
+        <w:tblLook w:val="04A0"/>
       </w:tblPr>
       <w:tblGrid>
-        <w:gridCol w:w="7931"/>
+        <w:gridCol w:w="8157"/>
       </w:tblGrid>
       <w:tr>
         <w:tc>
@@ -10118,7 +10137,7 @@
           </w:p>
           <w:p>
             <w:pPr>
-              <w:pStyle w:val="ListParagraph"/>
+              <w:pStyle w:val="Odsekzoznamu"/>
               <w:ind w:left="0"/>
               <w:rPr>
                 <w:rFonts w:ascii="Arial" w:hAnsi="Arial" w:cs="Arial"/>
@@ -10169,7 +10188,7 @@
           </w:p>
           <w:p>
             <w:pPr>
-              <w:pStyle w:val="ListParagraph"/>
+              <w:pStyle w:val="Odsekzoznamu"/>
               <w:ind w:left="0"/>
               <w:rPr>
                 <w:rFonts w:ascii="Arial" w:hAnsi="Arial" w:cs="Arial"/>
@@ -10219,7 +10238,7 @@
           </w:p>
           <w:p>
             <w:pPr>
-              <w:pStyle w:val="ListParagraph"/>
+              <w:pStyle w:val="Odsekzoznamu"/>
               <w:ind w:left="0"/>
               <w:rPr>
                 <w:rFonts w:ascii="Arial" w:hAnsi="Arial" w:cs="Arial"/>
@@ -10270,7 +10289,7 @@
           </w:p>
           <w:p>
             <w:pPr>
-              <w:pStyle w:val="ListParagraph"/>
+              <w:pStyle w:val="Odsekzoznamu"/>
               <w:ind w:left="0"/>
               <w:rPr>
                 <w:rFonts w:ascii="Arial" w:hAnsi="Arial" w:cs="Arial"/>
@@ -10343,7 +10362,7 @@
           </w:p>
           <w:p>
             <w:pPr>
-              <w:pStyle w:val="ListParagraph"/>
+              <w:pStyle w:val="Odsekzoznamu"/>
               <w:ind w:left="0"/>
               <w:rPr>
                 <w:rFonts w:ascii="Arial" w:hAnsi="Arial" w:cs="Arial"/>
@@ -10400,7 +10419,7 @@
           </w:p>
           <w:p>
             <w:pPr>
-              <w:pStyle w:val="ListParagraph"/>
+              <w:pStyle w:val="Odsekzoznamu"/>
               <w:ind w:left="0"/>
               <w:rPr>
                 <w:rFonts w:ascii="Arial" w:hAnsi="Arial" w:cs="Arial"/>
@@ -10420,7 +10439,7 @@
           </w:tcPr>
           <w:p>
             <w:pPr>
-              <w:pStyle w:val="ListParagraph"/>
+              <w:pStyle w:val="Odsekzoznamu"/>
               <w:ind w:left="0"/>
               <w:rPr>
                 <w:rFonts w:ascii="Arial" w:hAnsi="Arial" w:cs="Arial"/>
@@ -10439,7 +10458,7 @@
           </w:p>
           <w:p>
             <w:pPr>
-              <w:pStyle w:val="ListParagraph"/>
+              <w:pStyle w:val="Odsekzoznamu"/>
               <w:ind w:left="0"/>
               <w:rPr>
                 <w:rFonts w:ascii="Arial" w:hAnsi="Arial" w:cs="Arial"/>
@@ -10456,7 +10475,7 @@
           </w:p>
           <w:p>
             <w:pPr>
-              <w:pStyle w:val="ListParagraph"/>
+              <w:pStyle w:val="Odsekzoznamu"/>
               <w:ind w:left="0"/>
               <w:rPr>
                 <w:rFonts w:ascii="Arial" w:hAnsi="Arial" w:cs="Arial"/>
@@ -10473,7 +10492,7 @@
           </w:p>
           <w:p>
             <w:pPr>
-              <w:pStyle w:val="ListParagraph"/>
+              <w:pStyle w:val="Odsekzoznamu"/>
               <w:ind w:left="0"/>
               <w:rPr>
                 <w:rFonts w:ascii="Arial" w:hAnsi="Arial" w:cs="Arial"/>
@@ -10490,7 +10509,7 @@
           </w:p>
           <w:p>
             <w:pPr>
-              <w:pStyle w:val="ListParagraph"/>
+              <w:pStyle w:val="Odsekzoznamu"/>
               <w:ind w:left="0"/>
               <w:rPr>
                 <w:rFonts w:ascii="Arial" w:hAnsi="Arial" w:cs="Arial"/>
@@ -10632,7 +10651,7 @@
     </w:p>
     <w:p>
       <w:pPr>
-        <w:pStyle w:val="ListParagraph"/>
+        <w:pStyle w:val="Odsekzoznamu"/>
         <w:rPr>
           <w:rFonts w:ascii="Arial" w:hAnsi="Arial" w:cs="Arial"/>
           <w:b/>
@@ -10644,13 +10663,13 @@
     </w:p>
     <w:tbl>
       <w:tblPr>
-        <w:tblStyle w:val="TableGrid"/>
+        <w:tblStyle w:val="Mriekatabuky"/>
         <w:tblW w:w="0" w:type="auto"/>
         <w:tblInd w:w="720" w:type="dxa"/>
-        <w:tblLook w:val="04A0" w:firstRow="1" w:lastRow="0" w:firstColumn="1" w:lastColumn="0" w:noHBand="0" w:noVBand="1"/>
+        <w:tblLook w:val="04A0"/>
       </w:tblPr>
       <w:tblGrid>
-        <w:gridCol w:w="7931"/>
+        <w:gridCol w:w="8157"/>
       </w:tblGrid>
       <w:tr>
         <w:tc>
@@ -10682,7 +10701,7 @@
           </w:p>
           <w:p>
             <w:pPr>
-              <w:pStyle w:val="ListParagraph"/>
+              <w:pStyle w:val="Odsekzoznamu"/>
               <w:ind w:left="0"/>
               <w:rPr>
                 <w:rFonts w:ascii="Arial" w:hAnsi="Arial" w:cs="Arial"/>
@@ -10717,7 +10736,7 @@
           </w:p>
           <w:p>
             <w:pPr>
-              <w:pStyle w:val="ListParagraph"/>
+              <w:pStyle w:val="Odsekzoznamu"/>
               <w:ind w:left="0"/>
               <w:rPr>
                 <w:rFonts w:ascii="Arial" w:hAnsi="Arial" w:cs="Arial"/>
@@ -10773,7 +10792,7 @@
           </w:p>
           <w:p>
             <w:pPr>
-              <w:pStyle w:val="ListParagraph"/>
+              <w:pStyle w:val="Odsekzoznamu"/>
               <w:ind w:left="0"/>
               <w:rPr>
                 <w:rFonts w:ascii="Arial" w:hAnsi="Arial" w:cs="Arial"/>
@@ -10824,7 +10843,7 @@
           </w:p>
           <w:p>
             <w:pPr>
-              <w:pStyle w:val="ListParagraph"/>
+              <w:pStyle w:val="Odsekzoznamu"/>
               <w:ind w:left="0"/>
               <w:rPr>
                 <w:rFonts w:ascii="Arial" w:hAnsi="Arial" w:cs="Arial"/>
@@ -10897,7 +10916,7 @@
           </w:p>
           <w:p>
             <w:pPr>
-              <w:pStyle w:val="ListParagraph"/>
+              <w:pStyle w:val="Odsekzoznamu"/>
               <w:ind w:left="0"/>
               <w:rPr>
                 <w:rFonts w:ascii="Arial" w:hAnsi="Arial" w:cs="Arial"/>
@@ -10954,7 +10973,7 @@
           </w:p>
           <w:p>
             <w:pPr>
-              <w:pStyle w:val="ListParagraph"/>
+              <w:pStyle w:val="Odsekzoznamu"/>
               <w:ind w:left="0"/>
               <w:rPr>
                 <w:rFonts w:ascii="Arial" w:hAnsi="Arial" w:cs="Arial"/>
@@ -11005,7 +11024,7 @@
           </w:p>
           <w:p>
             <w:pPr>
-              <w:pStyle w:val="ListParagraph"/>
+              <w:pStyle w:val="Odsekzoznamu"/>
               <w:ind w:left="0"/>
               <w:rPr>
                 <w:rFonts w:ascii="Arial" w:hAnsi="Arial" w:cs="Arial"/>
@@ -11147,7 +11166,7 @@
     </w:p>
     <w:p>
       <w:pPr>
-        <w:pStyle w:val="ListParagraph"/>
+        <w:pStyle w:val="Odsekzoznamu"/>
         <w:rPr>
           <w:rFonts w:ascii="Arial" w:hAnsi="Arial" w:cs="Arial"/>
           <w:b/>
@@ -11159,13 +11178,13 @@
     </w:p>
     <w:tbl>
       <w:tblPr>
-        <w:tblStyle w:val="TableGrid"/>
+        <w:tblStyle w:val="Mriekatabuky"/>
         <w:tblW w:w="0" w:type="auto"/>
         <w:tblInd w:w="720" w:type="dxa"/>
-        <w:tblLook w:val="04A0" w:firstRow="1" w:lastRow="0" w:firstColumn="1" w:lastColumn="0" w:noHBand="0" w:noVBand="1"/>
+        <w:tblLook w:val="04A0"/>
       </w:tblPr>
       <w:tblGrid>
-        <w:gridCol w:w="7931"/>
+        <w:gridCol w:w="8157"/>
       </w:tblGrid>
       <w:tr>
         <w:tc>
@@ -11205,7 +11224,7 @@
           </w:p>
           <w:p>
             <w:pPr>
-              <w:pStyle w:val="ListParagraph"/>
+              <w:pStyle w:val="Odsekzoznamu"/>
               <w:ind w:left="0"/>
               <w:rPr>
                 <w:rFonts w:ascii="Arial" w:hAnsi="Arial" w:cs="Arial"/>
@@ -11256,7 +11275,7 @@
           </w:p>
           <w:p>
             <w:pPr>
-              <w:pStyle w:val="ListParagraph"/>
+              <w:pStyle w:val="Odsekzoznamu"/>
               <w:ind w:left="0"/>
               <w:rPr>
                 <w:rFonts w:ascii="Arial" w:hAnsi="Arial" w:cs="Arial"/>
@@ -11306,7 +11325,7 @@
           </w:p>
           <w:p>
             <w:pPr>
-              <w:pStyle w:val="ListParagraph"/>
+              <w:pStyle w:val="Odsekzoznamu"/>
               <w:ind w:left="0"/>
               <w:rPr>
                 <w:rFonts w:ascii="Arial" w:hAnsi="Arial" w:cs="Arial"/>
@@ -11365,7 +11384,7 @@
           </w:p>
           <w:p>
             <w:pPr>
-              <w:pStyle w:val="ListParagraph"/>
+              <w:pStyle w:val="Odsekzoznamu"/>
               <w:ind w:left="0"/>
               <w:rPr>
                 <w:rFonts w:ascii="Arial" w:hAnsi="Arial" w:cs="Arial"/>
@@ -11430,7 +11449,7 @@
           </w:p>
           <w:p>
             <w:pPr>
-              <w:pStyle w:val="ListParagraph"/>
+              <w:pStyle w:val="Odsekzoznamu"/>
               <w:ind w:left="0"/>
               <w:rPr>
                 <w:rFonts w:ascii="Arial" w:hAnsi="Arial" w:cs="Arial"/>
@@ -11489,7 +11508,7 @@
           </w:p>
           <w:p>
             <w:pPr>
-              <w:pStyle w:val="ListParagraph"/>
+              <w:pStyle w:val="Odsekzoznamu"/>
               <w:ind w:left="0"/>
               <w:rPr>
                 <w:rFonts w:ascii="Arial" w:hAnsi="Arial" w:cs="Arial"/>
@@ -11532,7 +11551,7 @@
           </w:p>
           <w:p>
             <w:pPr>
-              <w:pStyle w:val="ListParagraph"/>
+              <w:pStyle w:val="Odsekzoznamu"/>
               <w:ind w:left="0"/>
               <w:rPr>
                 <w:rFonts w:ascii="Arial" w:hAnsi="Arial" w:cs="Arial"/>
@@ -11548,7 +11567,7 @@
     </w:tbl>
     <w:p>
       <w:pPr>
-        <w:pStyle w:val="ListParagraph"/>
+        <w:pStyle w:val="Odsekzoznamu"/>
         <w:rPr>
           <w:rFonts w:ascii="Arial" w:hAnsi="Arial" w:cs="Arial"/>
           <w:b/>
@@ -11560,7 +11579,7 @@
     </w:p>
     <w:p>
       <w:pPr>
-        <w:pStyle w:val="ListParagraph"/>
+        <w:pStyle w:val="Odsekzoznamu"/>
         <w:rPr>
           <w:rFonts w:ascii="Arial" w:hAnsi="Arial" w:cs="Arial"/>
           <w:b/>
@@ -11689,7 +11708,7 @@
     </w:p>
     <w:p>
       <w:pPr>
-        <w:pStyle w:val="ListParagraph"/>
+        <w:pStyle w:val="Odsekzoznamu"/>
         <w:rPr>
           <w:rFonts w:ascii="Arial" w:hAnsi="Arial" w:cs="Arial"/>
           <w:b/>
@@ -11701,13 +11720,13 @@
     </w:p>
     <w:tbl>
       <w:tblPr>
-        <w:tblStyle w:val="TableGrid"/>
+        <w:tblStyle w:val="Mriekatabuky"/>
         <w:tblW w:w="0" w:type="auto"/>
         <w:tblInd w:w="720" w:type="dxa"/>
-        <w:tblLook w:val="04A0" w:firstRow="1" w:lastRow="0" w:firstColumn="1" w:lastColumn="0" w:noHBand="0" w:noVBand="1"/>
+        <w:tblLook w:val="04A0"/>
       </w:tblPr>
       <w:tblGrid>
-        <w:gridCol w:w="7931"/>
+        <w:gridCol w:w="8157"/>
       </w:tblGrid>
       <w:tr>
         <w:tc>
@@ -11740,7 +11759,7 @@
           </w:p>
           <w:p>
             <w:pPr>
-              <w:pStyle w:val="ListParagraph"/>
+              <w:pStyle w:val="Odsekzoznamu"/>
               <w:ind w:left="0"/>
               <w:rPr>
                 <w:rFonts w:ascii="Arial" w:hAnsi="Arial" w:cs="Arial"/>
@@ -11775,7 +11794,7 @@
           </w:p>
           <w:p>
             <w:pPr>
-              <w:pStyle w:val="ListParagraph"/>
+              <w:pStyle w:val="Odsekzoznamu"/>
               <w:ind w:left="0"/>
               <w:rPr>
                 <w:rFonts w:ascii="Arial" w:hAnsi="Arial" w:cs="Arial"/>
@@ -11833,7 +11852,7 @@
           </w:p>
           <w:p>
             <w:pPr>
-              <w:pStyle w:val="ListParagraph"/>
+              <w:pStyle w:val="Odsekzoznamu"/>
               <w:ind w:left="0"/>
               <w:rPr>
                 <w:rFonts w:ascii="Arial" w:hAnsi="Arial" w:cs="Arial"/>
@@ -11892,7 +11911,7 @@
           </w:p>
           <w:p>
             <w:pPr>
-              <w:pStyle w:val="ListParagraph"/>
+              <w:pStyle w:val="Odsekzoznamu"/>
               <w:ind w:left="0"/>
               <w:rPr>
                 <w:rFonts w:ascii="Arial" w:hAnsi="Arial" w:cs="Arial"/>
@@ -11964,7 +11983,7 @@
           </w:p>
           <w:p>
             <w:pPr>
-              <w:pStyle w:val="ListParagraph"/>
+              <w:pStyle w:val="Odsekzoznamu"/>
               <w:ind w:left="0"/>
               <w:rPr>
                 <w:rFonts w:ascii="Arial" w:hAnsi="Arial" w:cs="Arial"/>
@@ -12015,7 +12034,7 @@
           </w:p>
           <w:p>
             <w:pPr>
-              <w:pStyle w:val="ListParagraph"/>
+              <w:pStyle w:val="Odsekzoznamu"/>
               <w:ind w:left="0"/>
               <w:rPr>
                 <w:rFonts w:ascii="Arial" w:hAnsi="Arial" w:cs="Arial"/>
@@ -12058,7 +12077,7 @@
           </w:p>
           <w:p>
             <w:pPr>
-              <w:pStyle w:val="ListParagraph"/>
+              <w:pStyle w:val="Odsekzoznamu"/>
               <w:ind w:left="0"/>
               <w:rPr>
                 <w:rFonts w:ascii="Arial" w:hAnsi="Arial" w:cs="Arial"/>
@@ -12074,7 +12093,7 @@
     </w:tbl>
     <w:p>
       <w:pPr>
-        <w:pStyle w:val="ListParagraph"/>
+        <w:pStyle w:val="Odsekzoznamu"/>
         <w:rPr>
           <w:rFonts w:ascii="Arial" w:hAnsi="Arial" w:cs="Arial"/>
           <w:b/>
@@ -12224,7 +12243,7 @@
     </w:p>
     <w:p>
       <w:pPr>
-        <w:pStyle w:val="ListParagraph"/>
+        <w:pStyle w:val="Odsekzoznamu"/>
         <w:rPr>
           <w:rFonts w:ascii="Arial" w:hAnsi="Arial" w:cs="Arial"/>
           <w:b/>
@@ -12236,13 +12255,13 @@
     </w:p>
     <w:tbl>
       <w:tblPr>
-        <w:tblStyle w:val="TableGrid"/>
+        <w:tblStyle w:val="Mriekatabuky"/>
         <w:tblW w:w="0" w:type="auto"/>
         <w:tblInd w:w="720" w:type="dxa"/>
-        <w:tblLook w:val="04A0" w:firstRow="1" w:lastRow="0" w:firstColumn="1" w:lastColumn="0" w:noHBand="0" w:noVBand="1"/>
+        <w:tblLook w:val="04A0"/>
       </w:tblPr>
       <w:tblGrid>
-        <w:gridCol w:w="7931"/>
+        <w:gridCol w:w="8157"/>
       </w:tblGrid>
       <w:tr>
         <w:tc>
@@ -12282,7 +12301,7 @@
           </w:p>
           <w:p>
             <w:pPr>
-              <w:pStyle w:val="ListParagraph"/>
+              <w:pStyle w:val="Odsekzoznamu"/>
               <w:ind w:left="0"/>
               <w:rPr>
                 <w:rFonts w:ascii="Arial" w:hAnsi="Arial" w:cs="Arial"/>
@@ -12317,7 +12336,7 @@
           </w:p>
           <w:p>
             <w:pPr>
-              <w:pStyle w:val="ListParagraph"/>
+              <w:pStyle w:val="Odsekzoznamu"/>
               <w:ind w:left="0"/>
               <w:rPr>
                 <w:rFonts w:ascii="Arial" w:hAnsi="Arial" w:cs="Arial"/>
@@ -12389,7 +12408,7 @@
           </w:p>
           <w:p>
             <w:pPr>
-              <w:pStyle w:val="ListParagraph"/>
+              <w:pStyle w:val="Odsekzoznamu"/>
               <w:ind w:left="0"/>
               <w:rPr>
                 <w:rFonts w:ascii="Arial" w:hAnsi="Arial" w:cs="Arial"/>
@@ -12440,7 +12459,7 @@
           </w:p>
           <w:p>
             <w:pPr>
-              <w:pStyle w:val="ListParagraph"/>
+              <w:pStyle w:val="Odsekzoznamu"/>
               <w:ind w:left="0"/>
               <w:rPr>
                 <w:rFonts w:ascii="Arial" w:hAnsi="Arial" w:cs="Arial"/>
@@ -12513,7 +12532,7 @@
           </w:p>
           <w:p>
             <w:pPr>
-              <w:pStyle w:val="ListParagraph"/>
+              <w:pStyle w:val="Odsekzoznamu"/>
               <w:ind w:left="0"/>
               <w:rPr>
                 <w:rFonts w:ascii="Arial" w:hAnsi="Arial" w:cs="Arial"/>
@@ -12564,7 +12583,7 @@
           </w:p>
           <w:p>
             <w:pPr>
-              <w:pStyle w:val="ListParagraph"/>
+              <w:pStyle w:val="Odsekzoznamu"/>
               <w:ind w:left="0"/>
               <w:rPr>
                 <w:rFonts w:ascii="Arial" w:hAnsi="Arial" w:cs="Arial"/>
@@ -12607,7 +12626,7 @@
           </w:p>
           <w:p>
             <w:pPr>
-              <w:pStyle w:val="ListParagraph"/>
+              <w:pStyle w:val="Odsekzoznamu"/>
               <w:ind w:left="0"/>
               <w:rPr>
                 <w:rFonts w:ascii="Arial" w:hAnsi="Arial" w:cs="Arial"/>
@@ -12687,7 +12706,7 @@
     </w:p>
     <w:p>
       <w:pPr>
-        <w:pStyle w:val="Heading3"/>
+        <w:pStyle w:val="Nadpis3"/>
         <w:numPr>
           <w:ilvl w:val="0"/>
           <w:numId w:val="0"/>
@@ -12729,7 +12748,7 @@
     </w:p>
     <w:p>
       <w:pPr>
-        <w:pStyle w:val="Heading3"/>
+        <w:pStyle w:val="Nadpis3"/>
         <w:rPr>
           <w:rFonts w:ascii="Arial" w:hAnsi="Arial"/>
           <w:b/>
@@ -12752,7 +12771,7 @@
     </w:p>
     <w:p>
       <w:pPr>
-        <w:pStyle w:val="Heading4"/>
+        <w:pStyle w:val="Nadpis4"/>
         <w:rPr>
           <w:rFonts w:ascii="Arial" w:hAnsi="Arial" w:cs="Arial"/>
         </w:rPr>
@@ -12779,10 +12798,10 @@
           <w:sz w:val="48"/>
           <w:szCs w:val="48"/>
           <w:u w:val="single"/>
-          <w:lang w:val="en-US"/>
+          <w:lang w:val="sk-SK" w:eastAsia="sk-SK"/>
         </w:rPr>
         <w:drawing>
-          <wp:inline distT="0" distB="0" distL="0" distR="0" wp14:anchorId="68E40C9D" wp14:editId="0FC4C678">
+          <wp:inline distT="0" distB="0" distL="0" distR="0">
             <wp:extent cx="5499735" cy="3952053"/>
             <wp:effectExtent l="0" t="0" r="5715" b="0"/>
             <wp:docPr id="5" name="Picture 5" descr="C:\Users\sudhir\Desktop\Project tues\PDA CREATE ACCOUNT.jpg"/>
@@ -12799,10 +12818,10 @@
                     </pic:cNvPicPr>
                   </pic:nvPicPr>
                   <pic:blipFill>
-                    <a:blip r:embed="rId14">
+                    <a:blip r:embed="rId14" cstate="print">
                       <a:extLst>
                         <a:ext uri="{28A0092B-C50C-407E-A947-70E740481C1C}">
-                          <a14:useLocalDpi xmlns:a14="http://schemas.microsoft.com/office/drawing/2010/main" val="0"/>
+                          <a14:useLocalDpi xmlns:a14="http://schemas.microsoft.com/office/drawing/2010/main" xmlns:wps="http://schemas.microsoft.com/office/word/2010/wordprocessingShape" xmlns:wpi="http://schemas.microsoft.com/office/word/2010/wordprocessingInk" xmlns:wpg="http://schemas.microsoft.com/office/word/2010/wordprocessingGroup" xmlns:w15="http://schemas.microsoft.com/office/word/2012/wordml" xmlns:w14="http://schemas.microsoft.com/office/word/2010/wordml" xmlns:w="http://schemas.openxmlformats.org/wordprocessingml/2006/main" xmlns:w10="urn:schemas-microsoft-com:office:word" xmlns:wp14="http://schemas.microsoft.com/office/word/2010/wordprocessingDrawing" xmlns:v="urn:schemas-microsoft-com:vml" xmlns:o="urn:schemas-microsoft-com:office:office" xmlns:mc="http://schemas.openxmlformats.org/markup-compatibility/2006" xmlns:wpc="http://schemas.microsoft.com/office/word/2010/wordprocessingCanvas" xmlns="" val="0"/>
                         </a:ext>
                       </a:extLst>
                     </a:blip>
@@ -12926,7 +12945,7 @@
     </w:p>
     <w:p>
       <w:pPr>
-        <w:pStyle w:val="Heading4"/>
+        <w:pStyle w:val="Nadpis4"/>
         <w:rPr>
           <w:rFonts w:ascii="Arial" w:hAnsi="Arial" w:cs="Arial"/>
         </w:rPr>
@@ -12954,10 +12973,10 @@
           <w:sz w:val="48"/>
           <w:szCs w:val="48"/>
           <w:u w:val="single"/>
-          <w:lang w:val="en-US"/>
+          <w:lang w:val="sk-SK" w:eastAsia="sk-SK"/>
         </w:rPr>
         <w:drawing>
-          <wp:inline distT="0" distB="0" distL="0" distR="0" wp14:anchorId="591485FB" wp14:editId="0364C6C1">
+          <wp:inline distT="0" distB="0" distL="0" distR="0">
             <wp:extent cx="5499735" cy="3723485"/>
             <wp:effectExtent l="0" t="0" r="5715" b="0"/>
             <wp:docPr id="6" name="Picture 6" descr="C:\Users\sudhir\Desktop\Project tues\PDA LOGIN.jpg"/>
@@ -12974,10 +12993,10 @@
                     </pic:cNvPicPr>
                   </pic:nvPicPr>
                   <pic:blipFill>
-                    <a:blip r:embed="rId15">
+                    <a:blip r:embed="rId15" cstate="print">
                       <a:extLst>
                         <a:ext uri="{28A0092B-C50C-407E-A947-70E740481C1C}">
-                          <a14:useLocalDpi xmlns:a14="http://schemas.microsoft.com/office/drawing/2010/main" val="0"/>
+                          <a14:useLocalDpi xmlns:a14="http://schemas.microsoft.com/office/drawing/2010/main" xmlns:wps="http://schemas.microsoft.com/office/word/2010/wordprocessingShape" xmlns:wpi="http://schemas.microsoft.com/office/word/2010/wordprocessingInk" xmlns:wpg="http://schemas.microsoft.com/office/word/2010/wordprocessingGroup" xmlns:w15="http://schemas.microsoft.com/office/word/2012/wordml" xmlns:w14="http://schemas.microsoft.com/office/word/2010/wordml" xmlns:w="http://schemas.openxmlformats.org/wordprocessingml/2006/main" xmlns:w10="urn:schemas-microsoft-com:office:word" xmlns:wp14="http://schemas.microsoft.com/office/word/2010/wordprocessingDrawing" xmlns:v="urn:schemas-microsoft-com:vml" xmlns:o="urn:schemas-microsoft-com:office:office" xmlns:mc="http://schemas.openxmlformats.org/markup-compatibility/2006" xmlns:wpc="http://schemas.microsoft.com/office/word/2010/wordprocessingCanvas" xmlns="" val="0"/>
                         </a:ext>
                       </a:extLst>
                     </a:blip>
@@ -13140,7 +13159,7 @@
     </w:p>
     <w:p>
       <w:pPr>
-        <w:pStyle w:val="Heading4"/>
+        <w:pStyle w:val="Nadpis4"/>
         <w:rPr>
           <w:rFonts w:ascii="Arial" w:hAnsi="Arial" w:cs="Arial"/>
         </w:rPr>
@@ -13174,10 +13193,10 @@
           <w:sz w:val="48"/>
           <w:szCs w:val="48"/>
           <w:u w:val="single"/>
-          <w:lang w:val="en-US"/>
+          <w:lang w:val="sk-SK" w:eastAsia="sk-SK"/>
         </w:rPr>
         <w:drawing>
-          <wp:inline distT="0" distB="0" distL="0" distR="0" wp14:anchorId="055D5581" wp14:editId="68A5D69B">
+          <wp:inline distT="0" distB="0" distL="0" distR="0">
             <wp:extent cx="5499735" cy="4171220"/>
             <wp:effectExtent l="0" t="0" r="5715" b="1270"/>
             <wp:docPr id="8" name="Picture 8" descr="C:\Users\sudhir\Desktop\Project tues\PDA SEARCH ACCOUNT.jpg"/>
@@ -13194,10 +13213,10 @@
                     </pic:cNvPicPr>
                   </pic:nvPicPr>
                   <pic:blipFill>
-                    <a:blip r:embed="rId16">
+                    <a:blip r:embed="rId16" cstate="print">
                       <a:extLst>
                         <a:ext uri="{28A0092B-C50C-407E-A947-70E740481C1C}">
-                          <a14:useLocalDpi xmlns:a14="http://schemas.microsoft.com/office/drawing/2010/main" val="0"/>
+                          <a14:useLocalDpi xmlns:a14="http://schemas.microsoft.com/office/drawing/2010/main" xmlns:wps="http://schemas.microsoft.com/office/word/2010/wordprocessingShape" xmlns:wpi="http://schemas.microsoft.com/office/word/2010/wordprocessingInk" xmlns:wpg="http://schemas.microsoft.com/office/word/2010/wordprocessingGroup" xmlns:w15="http://schemas.microsoft.com/office/word/2012/wordml" xmlns:w14="http://schemas.microsoft.com/office/word/2010/wordml" xmlns:w="http://schemas.openxmlformats.org/wordprocessingml/2006/main" xmlns:w10="urn:schemas-microsoft-com:office:word" xmlns:wp14="http://schemas.microsoft.com/office/word/2010/wordprocessingDrawing" xmlns:v="urn:schemas-microsoft-com:vml" xmlns:o="urn:schemas-microsoft-com:office:office" xmlns:mc="http://schemas.openxmlformats.org/markup-compatibility/2006" xmlns:wpc="http://schemas.microsoft.com/office/word/2010/wordprocessingCanvas" xmlns="" val="0"/>
                         </a:ext>
                       </a:extLst>
                     </a:blip>
@@ -13355,7 +13374,7 @@
     </w:p>
     <w:p>
       <w:pPr>
-        <w:pStyle w:val="Heading4"/>
+        <w:pStyle w:val="Nadpis4"/>
         <w:rPr>
           <w:rFonts w:ascii="Arial" w:hAnsi="Arial" w:cs="Arial"/>
         </w:rPr>
@@ -13391,10 +13410,10 @@
         <w:rPr>
           <w:rFonts w:ascii="Arial" w:hAnsi="Arial" w:cs="Arial"/>
           <w:noProof/>
-          <w:lang w:val="en-US"/>
+          <w:lang w:val="sk-SK" w:eastAsia="sk-SK"/>
         </w:rPr>
         <w:drawing>
-          <wp:inline distT="0" distB="0" distL="0" distR="0" wp14:anchorId="6FBF4BC4" wp14:editId="18CA82AF">
+          <wp:inline distT="0" distB="0" distL="0" distR="0">
             <wp:extent cx="5499735" cy="4857512"/>
             <wp:effectExtent l="0" t="0" r="5715" b="635"/>
             <wp:docPr id="10" name="Picture 10" descr="C:\Users\sudhir\Desktop\Project tues\PDA UPDATE ACOUNT.jpg"/>
@@ -13411,10 +13430,10 @@
                     </pic:cNvPicPr>
                   </pic:nvPicPr>
                   <pic:blipFill>
-                    <a:blip r:embed="rId17">
+                    <a:blip r:embed="rId17" cstate="print">
                       <a:extLst>
                         <a:ext uri="{28A0092B-C50C-407E-A947-70E740481C1C}">
-                          <a14:useLocalDpi xmlns:a14="http://schemas.microsoft.com/office/drawing/2010/main" val="0"/>
+                          <a14:useLocalDpi xmlns:a14="http://schemas.microsoft.com/office/drawing/2010/main" xmlns:wps="http://schemas.microsoft.com/office/word/2010/wordprocessingShape" xmlns:wpi="http://schemas.microsoft.com/office/word/2010/wordprocessingInk" xmlns:wpg="http://schemas.microsoft.com/office/word/2010/wordprocessingGroup" xmlns:w15="http://schemas.microsoft.com/office/word/2012/wordml" xmlns:w14="http://schemas.microsoft.com/office/word/2010/wordml" xmlns:w="http://schemas.openxmlformats.org/wordprocessingml/2006/main" xmlns:w10="urn:schemas-microsoft-com:office:word" xmlns:wp14="http://schemas.microsoft.com/office/word/2010/wordprocessingDrawing" xmlns:v="urn:schemas-microsoft-com:vml" xmlns:o="urn:schemas-microsoft-com:office:office" xmlns:mc="http://schemas.openxmlformats.org/markup-compatibility/2006" xmlns:wpc="http://schemas.microsoft.com/office/word/2010/wordprocessingCanvas" xmlns="" val="0"/>
                         </a:ext>
                       </a:extLst>
                     </a:blip>
@@ -13572,7 +13591,7 @@
     </w:p>
     <w:p>
       <w:pPr>
-        <w:pStyle w:val="Heading3"/>
+        <w:pStyle w:val="Nadpis3"/>
         <w:rPr>
           <w:rFonts w:ascii="Arial" w:hAnsi="Arial"/>
           <w:b/>
@@ -14559,7 +14578,7 @@
           <w:noProof/>
           <w:color w:val="222222"/>
           <w:sz w:val="24"/>
-          <w:lang w:val="en-US"/>
+          <w:lang w:val="sk-SK" w:eastAsia="sk-SK"/>
         </w:rPr>
         <w:drawing>
           <wp:inline distT="0" distB="0" distL="0" distR="0">
@@ -14577,10 +14596,10 @@
                     <pic:cNvPicPr/>
                   </pic:nvPicPr>
                   <pic:blipFill>
-                    <a:blip r:embed="rId18">
+                    <a:blip r:embed="rId18" cstate="print">
                       <a:extLst>
                         <a:ext uri="{28A0092B-C50C-407E-A947-70E740481C1C}">
-                          <a14:useLocalDpi xmlns:a14="http://schemas.microsoft.com/office/drawing/2010/main" val="0"/>
+                          <a14:useLocalDpi xmlns:a14="http://schemas.microsoft.com/office/drawing/2010/main" xmlns:wps="http://schemas.microsoft.com/office/word/2010/wordprocessingShape" xmlns:wpi="http://schemas.microsoft.com/office/word/2010/wordprocessingInk" xmlns:wpg="http://schemas.microsoft.com/office/word/2010/wordprocessingGroup" xmlns:w15="http://schemas.microsoft.com/office/word/2012/wordml" xmlns:w14="http://schemas.microsoft.com/office/word/2010/wordml" xmlns:w="http://schemas.openxmlformats.org/wordprocessingml/2006/main" xmlns:w10="urn:schemas-microsoft-com:office:word" xmlns:wp14="http://schemas.microsoft.com/office/word/2010/wordprocessingDrawing" xmlns:v="urn:schemas-microsoft-com:vml" xmlns:o="urn:schemas-microsoft-com:office:office" xmlns:mc="http://schemas.openxmlformats.org/markup-compatibility/2006" xmlns:wpc="http://schemas.microsoft.com/office/word/2010/wordprocessingCanvas" xmlns="" val="0"/>
                         </a:ext>
                       </a:extLst>
                     </a:blip>
@@ -14760,16 +14779,7 @@
           <w:sz w:val="24"/>
           <w:lang w:val="en-US"/>
         </w:rPr>
-        <w:t xml:space="preserve"> Home </w:t>
-      </w:r>
-      <w:r>
-        <w:rPr>
-          <w:rFonts w:ascii="Arial" w:hAnsi="Arial" w:cs="Arial"/>
-          <w:color w:val="222222"/>
-          <w:sz w:val="24"/>
-          <w:lang w:val="en-US"/>
-        </w:rPr>
-        <w:t>window</w:t>
+        <w:t xml:space="preserve"> Home window</w:t>
       </w:r>
       <w:r>
         <w:rPr>
@@ -14921,7 +14931,7 @@
     </w:p>
     <w:p>
       <w:pPr>
-        <w:pStyle w:val="Heading3"/>
+        <w:pStyle w:val="Nadpis3"/>
         <w:numPr>
           <w:ilvl w:val="2"/>
           <w:numId w:val="32"/>
@@ -15016,10 +15026,10 @@
           <w:rFonts w:ascii="Arial" w:hAnsi="Arial" w:cs="Arial"/>
           <w:noProof/>
           <w:sz w:val="24"/>
-          <w:lang w:val="en-US"/>
+          <w:lang w:val="sk-SK" w:eastAsia="sk-SK"/>
         </w:rPr>
         <w:drawing>
-          <wp:inline distT="0" distB="0" distL="0" distR="0" wp14:anchorId="7E3BA27E" wp14:editId="50D5BF92">
+          <wp:inline distT="0" distB="0" distL="0" distR="0">
             <wp:extent cx="5499735" cy="2313305"/>
             <wp:effectExtent l="0" t="0" r="5715" b="0"/>
             <wp:docPr id="14" name="Picture 14"/>
@@ -15037,7 +15047,7 @@
                     <a:blip r:embed="rId19" cstate="print">
                       <a:extLst>
                         <a:ext uri="{28A0092B-C50C-407E-A947-70E740481C1C}">
-                          <a14:useLocalDpi xmlns:a14="http://schemas.microsoft.com/office/drawing/2010/main" val="0"/>
+                          <a14:useLocalDpi xmlns:a14="http://schemas.microsoft.com/office/drawing/2010/main" xmlns:wps="http://schemas.microsoft.com/office/word/2010/wordprocessingShape" xmlns:wpi="http://schemas.microsoft.com/office/word/2010/wordprocessingInk" xmlns:wpg="http://schemas.microsoft.com/office/word/2010/wordprocessingGroup" xmlns:w15="http://schemas.microsoft.com/office/word/2012/wordml" xmlns:w14="http://schemas.microsoft.com/office/word/2010/wordml" xmlns:w="http://schemas.openxmlformats.org/wordprocessingml/2006/main" xmlns:w10="urn:schemas-microsoft-com:office:word" xmlns:wp14="http://schemas.microsoft.com/office/word/2010/wordprocessingDrawing" xmlns:v="urn:schemas-microsoft-com:vml" xmlns:o="urn:schemas-microsoft-com:office:office" xmlns:mc="http://schemas.openxmlformats.org/markup-compatibility/2006" xmlns:wpc="http://schemas.microsoft.com/office/word/2010/wordprocessingCanvas" xmlns="" val="0"/>
                         </a:ext>
                       </a:extLst>
                     </a:blip>
@@ -15063,7 +15073,7 @@
     </w:p>
     <w:p>
       <w:pPr>
-        <w:pStyle w:val="Heading3"/>
+        <w:pStyle w:val="Nadpis3"/>
         <w:rPr>
           <w:rFonts w:ascii="Arial" w:hAnsi="Arial"/>
           <w:b/>
@@ -15201,7 +15211,7 @@
       <w:r>
         <w:rPr>
           <w:noProof/>
-          <w:lang w:val="en-US"/>
+          <w:lang w:val="sk-SK" w:eastAsia="sk-SK"/>
         </w:rPr>
         <w:lastRenderedPageBreak/>
         <w:drawing>
@@ -15220,10 +15230,10 @@
                     <pic:cNvPicPr/>
                   </pic:nvPicPr>
                   <pic:blipFill>
-                    <a:blip r:embed="rId20">
+                    <a:blip r:embed="rId20" cstate="print">
                       <a:extLst>
                         <a:ext uri="{28A0092B-C50C-407E-A947-70E740481C1C}">
-                          <a14:useLocalDpi xmlns:a14="http://schemas.microsoft.com/office/drawing/2010/main" val="0"/>
+                          <a14:useLocalDpi xmlns:a14="http://schemas.microsoft.com/office/drawing/2010/main" xmlns:wps="http://schemas.microsoft.com/office/word/2010/wordprocessingShape" xmlns:wpi="http://schemas.microsoft.com/office/word/2010/wordprocessingInk" xmlns:wpg="http://schemas.microsoft.com/office/word/2010/wordprocessingGroup" xmlns:w15="http://schemas.microsoft.com/office/word/2012/wordml" xmlns:w14="http://schemas.microsoft.com/office/word/2010/wordml" xmlns:w="http://schemas.openxmlformats.org/wordprocessingml/2006/main" xmlns:w10="urn:schemas-microsoft-com:office:word" xmlns:wp14="http://schemas.microsoft.com/office/word/2010/wordprocessingDrawing" xmlns:v="urn:schemas-microsoft-com:vml" xmlns:o="urn:schemas-microsoft-com:office:office" xmlns:mc="http://schemas.openxmlformats.org/markup-compatibility/2006" xmlns:wpc="http://schemas.microsoft.com/office/word/2010/wordprocessingCanvas" xmlns="" val="0"/>
                         </a:ext>
                       </a:extLst>
                     </a:blip>
@@ -15279,7 +15289,7 @@
       <w:r>
         <w:rPr>
           <w:noProof/>
-          <w:lang w:val="en-US"/>
+          <w:lang w:val="sk-SK" w:eastAsia="sk-SK"/>
         </w:rPr>
         <w:drawing>
           <wp:inline distT="0" distB="0" distL="0" distR="0">
@@ -15297,10 +15307,10 @@
                     <pic:cNvPicPr/>
                   </pic:nvPicPr>
                   <pic:blipFill>
-                    <a:blip r:embed="rId21">
+                    <a:blip r:embed="rId21" cstate="print">
                       <a:extLst>
                         <a:ext uri="{28A0092B-C50C-407E-A947-70E740481C1C}">
-                          <a14:useLocalDpi xmlns:a14="http://schemas.microsoft.com/office/drawing/2010/main" val="0"/>
+                          <a14:useLocalDpi xmlns:a14="http://schemas.microsoft.com/office/drawing/2010/main" xmlns:wps="http://schemas.microsoft.com/office/word/2010/wordprocessingShape" xmlns:wpi="http://schemas.microsoft.com/office/word/2010/wordprocessingInk" xmlns:wpg="http://schemas.microsoft.com/office/word/2010/wordprocessingGroup" xmlns:w15="http://schemas.microsoft.com/office/word/2012/wordml" xmlns:w14="http://schemas.microsoft.com/office/word/2010/wordml" xmlns:w="http://schemas.openxmlformats.org/wordprocessingml/2006/main" xmlns:w10="urn:schemas-microsoft-com:office:word" xmlns:wp14="http://schemas.microsoft.com/office/word/2010/wordprocessingDrawing" xmlns:v="urn:schemas-microsoft-com:vml" xmlns:o="urn:schemas-microsoft-com:office:office" xmlns:mc="http://schemas.openxmlformats.org/markup-compatibility/2006" xmlns:wpc="http://schemas.microsoft.com/office/word/2010/wordprocessingCanvas" xmlns="" val="0"/>
                         </a:ext>
                       </a:extLst>
                     </a:blip>
@@ -15362,7 +15372,7 @@
     </w:p>
     <w:p>
       <w:pPr>
-        <w:pStyle w:val="Heading3"/>
+        <w:pStyle w:val="Nadpis3"/>
         <w:rPr>
           <w:rFonts w:ascii="Arial" w:hAnsi="Arial"/>
           <w:b/>
@@ -15390,7 +15400,7 @@
       <w:r>
         <w:rPr>
           <w:noProof/>
-          <w:lang w:val="en-US"/>
+          <w:lang w:val="sk-SK" w:eastAsia="sk-SK"/>
         </w:rPr>
         <w:drawing>
           <wp:inline distT="0" distB="0" distL="0" distR="0">
@@ -15408,10 +15418,10 @@
                     <pic:cNvPicPr/>
                   </pic:nvPicPr>
                   <pic:blipFill>
-                    <a:blip r:embed="rId22">
+                    <a:blip r:embed="rId22" cstate="print">
                       <a:extLst>
                         <a:ext uri="{28A0092B-C50C-407E-A947-70E740481C1C}">
-                          <a14:useLocalDpi xmlns:a14="http://schemas.microsoft.com/office/drawing/2010/main" val="0"/>
+                          <a14:useLocalDpi xmlns:a14="http://schemas.microsoft.com/office/drawing/2010/main" xmlns:wps="http://schemas.microsoft.com/office/word/2010/wordprocessingShape" xmlns:wpi="http://schemas.microsoft.com/office/word/2010/wordprocessingInk" xmlns:wpg="http://schemas.microsoft.com/office/word/2010/wordprocessingGroup" xmlns:w15="http://schemas.microsoft.com/office/word/2012/wordml" xmlns:w14="http://schemas.microsoft.com/office/word/2010/wordml" xmlns:w="http://schemas.openxmlformats.org/wordprocessingml/2006/main" xmlns:w10="urn:schemas-microsoft-com:office:word" xmlns:wp14="http://schemas.microsoft.com/office/word/2010/wordprocessingDrawing" xmlns:v="urn:schemas-microsoft-com:vml" xmlns:o="urn:schemas-microsoft-com:office:office" xmlns:mc="http://schemas.openxmlformats.org/markup-compatibility/2006" xmlns:wpc="http://schemas.microsoft.com/office/word/2010/wordprocessingCanvas" xmlns="" val="0"/>
                         </a:ext>
                       </a:extLst>
                     </a:blip>
@@ -15812,7 +15822,7 @@
           <w:rFonts w:ascii="Arial" w:hAnsi="Arial" w:cs="Arial"/>
           <w:noProof/>
           <w:sz w:val="24"/>
-          <w:lang w:val="en-US"/>
+          <w:lang w:val="sk-SK" w:eastAsia="sk-SK"/>
         </w:rPr>
         <w:drawing>
           <wp:inline distT="0" distB="0" distL="0" distR="0">
@@ -15830,10 +15840,10 @@
                     <pic:cNvPicPr/>
                   </pic:nvPicPr>
                   <pic:blipFill>
-                    <a:blip r:embed="rId23">
+                    <a:blip r:embed="rId23" cstate="print">
                       <a:extLst>
                         <a:ext uri="{28A0092B-C50C-407E-A947-70E740481C1C}">
-                          <a14:useLocalDpi xmlns:a14="http://schemas.microsoft.com/office/drawing/2010/main" val="0"/>
+                          <a14:useLocalDpi xmlns:a14="http://schemas.microsoft.com/office/drawing/2010/main" xmlns:wps="http://schemas.microsoft.com/office/word/2010/wordprocessingShape" xmlns:wpi="http://schemas.microsoft.com/office/word/2010/wordprocessingInk" xmlns:wpg="http://schemas.microsoft.com/office/word/2010/wordprocessingGroup" xmlns:w15="http://schemas.microsoft.com/office/word/2012/wordml" xmlns:w14="http://schemas.microsoft.com/office/word/2010/wordml" xmlns:w="http://schemas.openxmlformats.org/wordprocessingml/2006/main" xmlns:w10="urn:schemas-microsoft-com:office:word" xmlns:wp14="http://schemas.microsoft.com/office/word/2010/wordprocessingDrawing" xmlns:v="urn:schemas-microsoft-com:vml" xmlns:o="urn:schemas-microsoft-com:office:office" xmlns:mc="http://schemas.openxmlformats.org/markup-compatibility/2006" xmlns:wpc="http://schemas.microsoft.com/office/word/2010/wordprocessingCanvas" xmlns="" val="0"/>
                         </a:ext>
                       </a:extLst>
                     </a:blip>
@@ -15949,7 +15959,7 @@
           <w:rFonts w:ascii="Arial" w:hAnsi="Arial" w:cs="Arial"/>
           <w:noProof/>
           <w:sz w:val="24"/>
-          <w:lang w:val="en-US"/>
+          <w:lang w:val="sk-SK" w:eastAsia="sk-SK"/>
         </w:rPr>
         <w:lastRenderedPageBreak/>
         <w:drawing>
@@ -15968,10 +15978,10 @@
                     <pic:cNvPicPr/>
                   </pic:nvPicPr>
                   <pic:blipFill>
-                    <a:blip r:embed="rId24">
+                    <a:blip r:embed="rId24" cstate="print">
                       <a:extLst>
                         <a:ext uri="{28A0092B-C50C-407E-A947-70E740481C1C}">
-                          <a14:useLocalDpi xmlns:a14="http://schemas.microsoft.com/office/drawing/2010/main" val="0"/>
+                          <a14:useLocalDpi xmlns:a14="http://schemas.microsoft.com/office/drawing/2010/main" xmlns:wps="http://schemas.microsoft.com/office/word/2010/wordprocessingShape" xmlns:wpi="http://schemas.microsoft.com/office/word/2010/wordprocessingInk" xmlns:wpg="http://schemas.microsoft.com/office/word/2010/wordprocessingGroup" xmlns:w15="http://schemas.microsoft.com/office/word/2012/wordml" xmlns:w14="http://schemas.microsoft.com/office/word/2010/wordml" xmlns:w="http://schemas.openxmlformats.org/wordprocessingml/2006/main" xmlns:w10="urn:schemas-microsoft-com:office:word" xmlns:wp14="http://schemas.microsoft.com/office/word/2010/wordprocessingDrawing" xmlns:v="urn:schemas-microsoft-com:vml" xmlns:o="urn:schemas-microsoft-com:office:office" xmlns:mc="http://schemas.openxmlformats.org/markup-compatibility/2006" xmlns:wpc="http://schemas.microsoft.com/office/word/2010/wordprocessingCanvas" xmlns="" val="0"/>
                         </a:ext>
                       </a:extLst>
                     </a:blip>
@@ -15997,7 +16007,7 @@
     </w:p>
     <w:p>
       <w:pPr>
-        <w:pStyle w:val="Heading3"/>
+        <w:pStyle w:val="Nadpis3"/>
         <w:rPr>
           <w:rFonts w:ascii="Arial" w:hAnsi="Arial"/>
           <w:sz w:val="28"/>
@@ -16030,7 +16040,7 @@
       <w:r>
         <w:rPr>
           <w:noProof/>
-          <w:lang w:val="en-US"/>
+          <w:lang w:val="sk-SK" w:eastAsia="sk-SK"/>
         </w:rPr>
         <w:drawing>
           <wp:inline distT="0" distB="0" distL="0" distR="0">
@@ -16048,10 +16058,10 @@
                     <pic:cNvPicPr/>
                   </pic:nvPicPr>
                   <pic:blipFill>
-                    <a:blip r:embed="rId25">
+                    <a:blip r:embed="rId25" cstate="print">
                       <a:extLst>
                         <a:ext uri="{28A0092B-C50C-407E-A947-70E740481C1C}">
-                          <a14:useLocalDpi xmlns:a14="http://schemas.microsoft.com/office/drawing/2010/main" val="0"/>
+                          <a14:useLocalDpi xmlns:a14="http://schemas.microsoft.com/office/drawing/2010/main" xmlns:wps="http://schemas.microsoft.com/office/word/2010/wordprocessingShape" xmlns:wpi="http://schemas.microsoft.com/office/word/2010/wordprocessingInk" xmlns:wpg="http://schemas.microsoft.com/office/word/2010/wordprocessingGroup" xmlns:w15="http://schemas.microsoft.com/office/word/2012/wordml" xmlns:w14="http://schemas.microsoft.com/office/word/2010/wordml" xmlns:w="http://schemas.openxmlformats.org/wordprocessingml/2006/main" xmlns:w10="urn:schemas-microsoft-com:office:word" xmlns:wp14="http://schemas.microsoft.com/office/word/2010/wordprocessingDrawing" xmlns:v="urn:schemas-microsoft-com:vml" xmlns:o="urn:schemas-microsoft-com:office:office" xmlns:mc="http://schemas.openxmlformats.org/markup-compatibility/2006" xmlns:wpc="http://schemas.microsoft.com/office/word/2010/wordprocessingCanvas" xmlns="" val="0"/>
                         </a:ext>
                       </a:extLst>
                     </a:blip>
@@ -16095,7 +16105,22 @@
           <w:rFonts w:ascii="Arial" w:hAnsi="Arial" w:cs="Arial"/>
           <w:sz w:val="24"/>
         </w:rPr>
-        <w:t>purpose</w:t>
+        <w:t xml:space="preserve">purpose </w:t>
+      </w:r>
+      <w:r>
+        <w:rPr>
+          <w:rFonts w:ascii="Arial" w:hAnsi="Arial" w:cs="Arial"/>
+          <w:sz w:val="24"/>
+        </w:rPr>
+        <w:t xml:space="preserve">of </w:t>
+      </w:r>
+      <w:r>
+        <w:rPr>
+          <w:rFonts w:ascii="Arial" w:hAnsi="Arial" w:cs="Arial"/>
+          <w:b/>
+          <w:sz w:val="24"/>
+        </w:rPr>
+        <w:t>Logout</w:t>
       </w:r>
       <w:r>
         <w:rPr>
@@ -16109,28 +16134,6 @@
           <w:rFonts w:ascii="Arial" w:hAnsi="Arial" w:cs="Arial"/>
           <w:sz w:val="24"/>
         </w:rPr>
-        <w:t xml:space="preserve">of </w:t>
-      </w:r>
-      <w:r>
-        <w:rPr>
-          <w:rFonts w:ascii="Arial" w:hAnsi="Arial" w:cs="Arial"/>
-          <w:b/>
-          <w:sz w:val="24"/>
-        </w:rPr>
-        <w:t>Logout</w:t>
-      </w:r>
-      <w:r>
-        <w:rPr>
-          <w:rFonts w:ascii="Arial" w:hAnsi="Arial" w:cs="Arial"/>
-          <w:sz w:val="24"/>
-        </w:rPr>
-        <w:t xml:space="preserve"> </w:t>
-      </w:r>
-      <w:r>
-        <w:rPr>
-          <w:rFonts w:ascii="Arial" w:hAnsi="Arial" w:cs="Arial"/>
-          <w:sz w:val="24"/>
-        </w:rPr>
         <w:t xml:space="preserve">JSP </w:t>
       </w:r>
       <w:r>
@@ -16266,7 +16269,7 @@
     </w:p>
     <w:p>
       <w:pPr>
-        <w:pStyle w:val="Heading3"/>
+        <w:pStyle w:val="Nadpis3"/>
         <w:rPr>
           <w:rFonts w:ascii="Arial" w:hAnsi="Arial"/>
           <w:b/>
@@ -16288,7 +16291,7 @@
     </w:p>
     <w:p>
       <w:pPr>
-        <w:pStyle w:val="Heading3"/>
+        <w:pStyle w:val="Nadpis3"/>
         <w:rPr>
           <w:rFonts w:ascii="Arial" w:hAnsi="Arial"/>
           <w:sz w:val="28"/>
@@ -16547,7 +16550,7 @@
     </w:p>
     <w:p>
       <w:pPr>
-        <w:pStyle w:val="Heading3"/>
+        <w:pStyle w:val="Nadpis3"/>
         <w:rPr>
           <w:rFonts w:ascii="Arial" w:hAnsi="Arial"/>
           <w:sz w:val="28"/>
@@ -16812,7 +16815,7 @@
           <w:left w:w="10" w:type="dxa"/>
           <w:right w:w="10" w:type="dxa"/>
         </w:tblCellMar>
-        <w:tblLook w:val="04A0" w:firstRow="1" w:lastRow="0" w:firstColumn="1" w:lastColumn="0" w:noHBand="0" w:noVBand="1"/>
+        <w:tblLook w:val="04A0"/>
       </w:tblPr>
       <w:tblGrid>
         <w:gridCol w:w="4950"/>
@@ -17003,10 +17006,7 @@
               <w:pStyle w:val="TableContents"/>
             </w:pPr>
             <w:r>
-              <w:t xml:space="preserve">Risk </w:t>
-            </w:r>
-            <w:r>
-              <w:t>Analysis</w:t>
+              <w:t>Risk Analysis</w:t>
             </w:r>
           </w:p>
         </w:tc>
@@ -17164,10 +17164,7 @@
               <w:pStyle w:val="TableContents"/>
             </w:pPr>
             <w:r>
-              <w:t xml:space="preserve">Class </w:t>
-            </w:r>
-            <w:r>
-              <w:t>responsibilities</w:t>
+              <w:t>Class responsibilities</w:t>
             </w:r>
           </w:p>
         </w:tc>
@@ -17367,10 +17364,7 @@
               <w:pStyle w:val="TableContents"/>
             </w:pPr>
             <w:r>
-              <w:t xml:space="preserve">Design PDA </w:t>
-            </w:r>
-            <w:r>
-              <w:t>state machine</w:t>
+              <w:t>Design PDA state machine</w:t>
             </w:r>
           </w:p>
         </w:tc>
@@ -18060,7 +18054,7 @@
 </file>
 
 <file path=word/endnotes.xml><?xml version="1.0" encoding="utf-8"?>
-<w:endnotes xmlns:wpc="http://schemas.microsoft.com/office/word/2010/wordprocessingCanvas" xmlns:mc="http://schemas.openxmlformats.org/markup-compatibility/2006" xmlns:o="urn:schemas-microsoft-com:office:office" xmlns:r="http://schemas.openxmlformats.org/officeDocument/2006/relationships" xmlns:m="http://schemas.openxmlformats.org/officeDocument/2006/math" xmlns:v="urn:schemas-microsoft-com:vml" xmlns:wp14="http://schemas.microsoft.com/office/word/2010/wordprocessingDrawing" xmlns:wp="http://schemas.openxmlformats.org/drawingml/2006/wordprocessingDrawing" xmlns:w10="urn:schemas-microsoft-com:office:word" xmlns:w="http://schemas.openxmlformats.org/wordprocessingml/2006/main" xmlns:w14="http://schemas.microsoft.com/office/word/2010/wordml" xmlns:w15="http://schemas.microsoft.com/office/word/2012/wordml" xmlns:wpg="http://schemas.microsoft.com/office/word/2010/wordprocessingGroup" xmlns:wpi="http://schemas.microsoft.com/office/word/2010/wordprocessingInk" xmlns:wne="http://schemas.microsoft.com/office/word/2006/wordml" xmlns:wps="http://schemas.microsoft.com/office/word/2010/wordprocessingShape" mc:Ignorable="w14 w15 wp14">
+<w:endnotes xmlns:ve="http://schemas.openxmlformats.org/markup-compatibility/2006" xmlns:o="urn:schemas-microsoft-com:office:office" xmlns:r="http://schemas.openxmlformats.org/officeDocument/2006/relationships" xmlns:m="http://schemas.openxmlformats.org/officeDocument/2006/math" xmlns:v="urn:schemas-microsoft-com:vml" xmlns:wp="http://schemas.openxmlformats.org/drawingml/2006/wordprocessingDrawing" xmlns:w10="urn:schemas-microsoft-com:office:word" xmlns:w="http://schemas.openxmlformats.org/wordprocessingml/2006/main" xmlns:wne="http://schemas.microsoft.com/office/word/2006/wordml">
   <w:endnote w:type="separator" w:id="-1">
     <w:p>
       <w:r>
@@ -18079,37 +18073,37 @@
 </file>
 
 <file path=word/footer1.xml><?xml version="1.0" encoding="utf-8"?>
-<w:ftr xmlns:wpc="http://schemas.microsoft.com/office/word/2010/wordprocessingCanvas" xmlns:mc="http://schemas.openxmlformats.org/markup-compatibility/2006" xmlns:o="urn:schemas-microsoft-com:office:office" xmlns:r="http://schemas.openxmlformats.org/officeDocument/2006/relationships" xmlns:m="http://schemas.openxmlformats.org/officeDocument/2006/math" xmlns:v="urn:schemas-microsoft-com:vml" xmlns:wp14="http://schemas.microsoft.com/office/word/2010/wordprocessingDrawing" xmlns:wp="http://schemas.openxmlformats.org/drawingml/2006/wordprocessingDrawing" xmlns:w10="urn:schemas-microsoft-com:office:word" xmlns:w="http://schemas.openxmlformats.org/wordprocessingml/2006/main" xmlns:w14="http://schemas.microsoft.com/office/word/2010/wordml" xmlns:w15="http://schemas.microsoft.com/office/word/2012/wordml" xmlns:wpg="http://schemas.microsoft.com/office/word/2010/wordprocessingGroup" xmlns:wpi="http://schemas.microsoft.com/office/word/2010/wordprocessingInk" xmlns:wne="http://schemas.microsoft.com/office/word/2006/wordml" xmlns:wps="http://schemas.microsoft.com/office/word/2010/wordprocessingShape" mc:Ignorable="w14 w15 wp14">
+<w:ftr xmlns:ve="http://schemas.openxmlformats.org/markup-compatibility/2006" xmlns:o="urn:schemas-microsoft-com:office:office" xmlns:r="http://schemas.openxmlformats.org/officeDocument/2006/relationships" xmlns:m="http://schemas.openxmlformats.org/officeDocument/2006/math" xmlns:v="urn:schemas-microsoft-com:vml" xmlns:wp="http://schemas.openxmlformats.org/drawingml/2006/wordprocessingDrawing" xmlns:w10="urn:schemas-microsoft-com:office:word" xmlns:w="http://schemas.openxmlformats.org/wordprocessingml/2006/main" xmlns:wne="http://schemas.microsoft.com/office/word/2006/wordml">
   <w:p>
     <w:pPr>
-      <w:pStyle w:val="Footer"/>
+      <w:pStyle w:val="Pta"/>
       <w:framePr w:wrap="around" w:vAnchor="text" w:hAnchor="margin" w:xAlign="right" w:y="1"/>
       <w:rPr>
-        <w:rStyle w:val="PageNumber"/>
+        <w:rStyle w:val="slostrany"/>
       </w:rPr>
     </w:pPr>
     <w:r>
       <w:rPr>
-        <w:rStyle w:val="PageNumber"/>
+        <w:rStyle w:val="slostrany"/>
       </w:rPr>
       <w:fldChar w:fldCharType="begin"/>
     </w:r>
     <w:r>
       <w:rPr>
-        <w:rStyle w:val="PageNumber"/>
+        <w:rStyle w:val="slostrany"/>
       </w:rPr>
       <w:instrText xml:space="preserve">PAGE  </w:instrText>
     </w:r>
     <w:r>
       <w:rPr>
-        <w:rStyle w:val="PageNumber"/>
+        <w:rStyle w:val="slostrany"/>
       </w:rPr>
       <w:fldChar w:fldCharType="end"/>
     </w:r>
   </w:p>
   <w:p>
     <w:pPr>
-      <w:pStyle w:val="Footer"/>
+      <w:pStyle w:val="Pta"/>
       <w:ind w:right="360"/>
     </w:pPr>
   </w:p>
@@ -18117,43 +18111,43 @@
 </file>
 
 <file path=word/footer2.xml><?xml version="1.0" encoding="utf-8"?>
-<w:ftr xmlns:wpc="http://schemas.microsoft.com/office/word/2010/wordprocessingCanvas" xmlns:mc="http://schemas.openxmlformats.org/markup-compatibility/2006" xmlns:o="urn:schemas-microsoft-com:office:office" xmlns:r="http://schemas.openxmlformats.org/officeDocument/2006/relationships" xmlns:m="http://schemas.openxmlformats.org/officeDocument/2006/math" xmlns:v="urn:schemas-microsoft-com:vml" xmlns:wp14="http://schemas.microsoft.com/office/word/2010/wordprocessingDrawing" xmlns:wp="http://schemas.openxmlformats.org/drawingml/2006/wordprocessingDrawing" xmlns:w10="urn:schemas-microsoft-com:office:word" xmlns:w="http://schemas.openxmlformats.org/wordprocessingml/2006/main" xmlns:w14="http://schemas.microsoft.com/office/word/2010/wordml" xmlns:w15="http://schemas.microsoft.com/office/word/2012/wordml" xmlns:wpg="http://schemas.microsoft.com/office/word/2010/wordprocessingGroup" xmlns:wpi="http://schemas.microsoft.com/office/word/2010/wordprocessingInk" xmlns:wne="http://schemas.microsoft.com/office/word/2006/wordml" xmlns:wps="http://schemas.microsoft.com/office/word/2010/wordprocessingShape" mc:Ignorable="w14 w15 wp14">
+<w:ftr xmlns:ve="http://schemas.openxmlformats.org/markup-compatibility/2006" xmlns:o="urn:schemas-microsoft-com:office:office" xmlns:r="http://schemas.openxmlformats.org/officeDocument/2006/relationships" xmlns:m="http://schemas.openxmlformats.org/officeDocument/2006/math" xmlns:v="urn:schemas-microsoft-com:vml" xmlns:wp="http://schemas.openxmlformats.org/drawingml/2006/wordprocessingDrawing" xmlns:w10="urn:schemas-microsoft-com:office:word" xmlns:w="http://schemas.openxmlformats.org/wordprocessingml/2006/main" xmlns:wne="http://schemas.microsoft.com/office/word/2006/wordml">
   <w:p>
     <w:pPr>
-      <w:pStyle w:val="Footer"/>
+      <w:pStyle w:val="Pta"/>
       <w:framePr w:wrap="around" w:vAnchor="text" w:hAnchor="margin" w:xAlign="right" w:y="1"/>
       <w:rPr>
-        <w:rStyle w:val="PageNumber"/>
+        <w:rStyle w:val="slostrany"/>
       </w:rPr>
     </w:pPr>
     <w:r>
       <w:rPr>
-        <w:rStyle w:val="PageNumber"/>
+        <w:rStyle w:val="slostrany"/>
       </w:rPr>
       <w:fldChar w:fldCharType="begin"/>
     </w:r>
     <w:r>
       <w:rPr>
-        <w:rStyle w:val="PageNumber"/>
+        <w:rStyle w:val="slostrany"/>
       </w:rPr>
       <w:instrText xml:space="preserve">PAGE  </w:instrText>
     </w:r>
     <w:r>
       <w:rPr>
-        <w:rStyle w:val="PageNumber"/>
+        <w:rStyle w:val="slostrany"/>
       </w:rPr>
       <w:fldChar w:fldCharType="separate"/>
     </w:r>
     <w:r>
       <w:rPr>
-        <w:rStyle w:val="PageNumber"/>
+        <w:rStyle w:val="slostrany"/>
         <w:noProof/>
       </w:rPr>
       <w:t>11</w:t>
     </w:r>
     <w:r>
       <w:rPr>
-        <w:rStyle w:val="PageNumber"/>
+        <w:rStyle w:val="slostrany"/>
       </w:rPr>
       <w:fldChar w:fldCharType="end"/>
     </w:r>
@@ -18164,7 +18158,7 @@
       <w:tblBorders>
         <w:top w:val="single" w:sz="12" w:space="0" w:color="auto"/>
       </w:tblBorders>
-      <w:tblLook w:val="0000" w:firstRow="0" w:lastRow="0" w:firstColumn="0" w:lastColumn="0" w:noHBand="0" w:noVBand="0"/>
+      <w:tblLook w:val="0000"/>
     </w:tblPr>
     <w:tblGrid>
       <w:gridCol w:w="8436"/>
@@ -18180,7 +18174,7 @@
         </w:tcPr>
         <w:p>
           <w:pPr>
-            <w:pStyle w:val="Footer"/>
+            <w:pStyle w:val="Pta"/>
             <w:ind w:right="360"/>
             <w:jc w:val="center"/>
           </w:pPr>
@@ -18222,7 +18216,7 @@
   </w:tbl>
   <w:p>
     <w:pPr>
-      <w:pStyle w:val="Footer"/>
+      <w:pStyle w:val="Pta"/>
       <w:jc w:val="center"/>
     </w:pPr>
   </w:p>
@@ -18230,14 +18224,14 @@
 </file>
 
 <file path=word/footer3.xml><?xml version="1.0" encoding="utf-8"?>
-<w:ftr xmlns:wpc="http://schemas.microsoft.com/office/word/2010/wordprocessingCanvas" xmlns:mc="http://schemas.openxmlformats.org/markup-compatibility/2006" xmlns:o="urn:schemas-microsoft-com:office:office" xmlns:r="http://schemas.openxmlformats.org/officeDocument/2006/relationships" xmlns:m="http://schemas.openxmlformats.org/officeDocument/2006/math" xmlns:v="urn:schemas-microsoft-com:vml" xmlns:wp14="http://schemas.microsoft.com/office/word/2010/wordprocessingDrawing" xmlns:wp="http://schemas.openxmlformats.org/drawingml/2006/wordprocessingDrawing" xmlns:w10="urn:schemas-microsoft-com:office:word" xmlns:w="http://schemas.openxmlformats.org/wordprocessingml/2006/main" xmlns:w14="http://schemas.microsoft.com/office/word/2010/wordml" xmlns:w15="http://schemas.microsoft.com/office/word/2012/wordml" xmlns:wpg="http://schemas.microsoft.com/office/word/2010/wordprocessingGroup" xmlns:wpi="http://schemas.microsoft.com/office/word/2010/wordprocessingInk" xmlns:wne="http://schemas.microsoft.com/office/word/2006/wordml" xmlns:wps="http://schemas.microsoft.com/office/word/2010/wordprocessingShape" mc:Ignorable="w14 w15 wp14">
+<w:ftr xmlns:ve="http://schemas.openxmlformats.org/markup-compatibility/2006" xmlns:o="urn:schemas-microsoft-com:office:office" xmlns:r="http://schemas.openxmlformats.org/officeDocument/2006/relationships" xmlns:m="http://schemas.openxmlformats.org/officeDocument/2006/math" xmlns:v="urn:schemas-microsoft-com:vml" xmlns:wp="http://schemas.openxmlformats.org/drawingml/2006/wordprocessingDrawing" xmlns:w10="urn:schemas-microsoft-com:office:word" xmlns:w="http://schemas.openxmlformats.org/wordprocessingml/2006/main" xmlns:wne="http://schemas.microsoft.com/office/word/2006/wordml">
   <w:tbl>
     <w:tblPr>
       <w:tblW w:w="0" w:type="auto"/>
       <w:tblBorders>
         <w:top w:val="single" w:sz="12" w:space="0" w:color="auto"/>
       </w:tblBorders>
-      <w:tblLook w:val="0000" w:firstRow="0" w:lastRow="0" w:firstColumn="0" w:lastColumn="0" w:noHBand="0" w:noVBand="0"/>
+      <w:tblLook w:val="0000"/>
     </w:tblPr>
     <w:tblGrid>
       <w:gridCol w:w="8436"/>
@@ -18253,37 +18247,37 @@
         </w:tcPr>
         <w:p>
           <w:pPr>
-            <w:pStyle w:val="Footer"/>
+            <w:pStyle w:val="Pta"/>
             <w:jc w:val="right"/>
           </w:pPr>
           <w:r>
             <w:rPr>
-              <w:rStyle w:val="PageNumber"/>
+              <w:rStyle w:val="slostrany"/>
             </w:rPr>
             <w:fldChar w:fldCharType="begin"/>
           </w:r>
           <w:r>
             <w:rPr>
-              <w:rStyle w:val="PageNumber"/>
+              <w:rStyle w:val="slostrany"/>
             </w:rPr>
             <w:instrText xml:space="preserve"> PAGE </w:instrText>
           </w:r>
           <w:r>
             <w:rPr>
-              <w:rStyle w:val="PageNumber"/>
+              <w:rStyle w:val="slostrany"/>
             </w:rPr>
             <w:fldChar w:fldCharType="separate"/>
           </w:r>
           <w:r>
             <w:rPr>
-              <w:rStyle w:val="PageNumber"/>
+              <w:rStyle w:val="slostrany"/>
               <w:noProof/>
             </w:rPr>
-            <w:t>19</w:t>
+            <w:t>9</w:t>
           </w:r>
           <w:r>
             <w:rPr>
-              <w:rStyle w:val="PageNumber"/>
+              <w:rStyle w:val="slostrany"/>
             </w:rPr>
             <w:fldChar w:fldCharType="end"/>
           </w:r>
@@ -18293,7 +18287,7 @@
   </w:tbl>
   <w:p>
     <w:pPr>
-      <w:pStyle w:val="Footer"/>
+      <w:pStyle w:val="Pta"/>
       <w:jc w:val="center"/>
     </w:pPr>
   </w:p>
@@ -18301,7 +18295,7 @@
 </file>
 
 <file path=word/footnotes.xml><?xml version="1.0" encoding="utf-8"?>
-<w:footnotes xmlns:wpc="http://schemas.microsoft.com/office/word/2010/wordprocessingCanvas" xmlns:mc="http://schemas.openxmlformats.org/markup-compatibility/2006" xmlns:o="urn:schemas-microsoft-com:office:office" xmlns:r="http://schemas.openxmlformats.org/officeDocument/2006/relationships" xmlns:m="http://schemas.openxmlformats.org/officeDocument/2006/math" xmlns:v="urn:schemas-microsoft-com:vml" xmlns:wp14="http://schemas.microsoft.com/office/word/2010/wordprocessingDrawing" xmlns:wp="http://schemas.openxmlformats.org/drawingml/2006/wordprocessingDrawing" xmlns:w10="urn:schemas-microsoft-com:office:word" xmlns:w="http://schemas.openxmlformats.org/wordprocessingml/2006/main" xmlns:w14="http://schemas.microsoft.com/office/word/2010/wordml" xmlns:w15="http://schemas.microsoft.com/office/word/2012/wordml" xmlns:wpg="http://schemas.microsoft.com/office/word/2010/wordprocessingGroup" xmlns:wpi="http://schemas.microsoft.com/office/word/2010/wordprocessingInk" xmlns:wne="http://schemas.microsoft.com/office/word/2006/wordml" xmlns:wps="http://schemas.microsoft.com/office/word/2010/wordprocessingShape" mc:Ignorable="w14 w15 wp14">
+<w:footnotes xmlns:ve="http://schemas.openxmlformats.org/markup-compatibility/2006" xmlns:o="urn:schemas-microsoft-com:office:office" xmlns:r="http://schemas.openxmlformats.org/officeDocument/2006/relationships" xmlns:m="http://schemas.openxmlformats.org/officeDocument/2006/math" xmlns:v="urn:schemas-microsoft-com:vml" xmlns:wp="http://schemas.openxmlformats.org/drawingml/2006/wordprocessingDrawing" xmlns:w10="urn:schemas-microsoft-com:office:word" xmlns:w="http://schemas.openxmlformats.org/wordprocessingml/2006/main" xmlns:wne="http://schemas.microsoft.com/office/word/2006/wordml">
   <w:footnote w:type="separator" w:id="-1">
     <w:p>
       <w:r>
@@ -18320,37 +18314,37 @@
 </file>
 
 <file path=word/header1.xml><?xml version="1.0" encoding="utf-8"?>
-<w:hdr xmlns:wpc="http://schemas.microsoft.com/office/word/2010/wordprocessingCanvas" xmlns:mc="http://schemas.openxmlformats.org/markup-compatibility/2006" xmlns:o="urn:schemas-microsoft-com:office:office" xmlns:r="http://schemas.openxmlformats.org/officeDocument/2006/relationships" xmlns:m="http://schemas.openxmlformats.org/officeDocument/2006/math" xmlns:v="urn:schemas-microsoft-com:vml" xmlns:wp14="http://schemas.microsoft.com/office/word/2010/wordprocessingDrawing" xmlns:wp="http://schemas.openxmlformats.org/drawingml/2006/wordprocessingDrawing" xmlns:w10="urn:schemas-microsoft-com:office:word" xmlns:w="http://schemas.openxmlformats.org/wordprocessingml/2006/main" xmlns:w14="http://schemas.microsoft.com/office/word/2010/wordml" xmlns:w15="http://schemas.microsoft.com/office/word/2012/wordml" xmlns:wpg="http://schemas.microsoft.com/office/word/2010/wordprocessingGroup" xmlns:wpi="http://schemas.microsoft.com/office/word/2010/wordprocessingInk" xmlns:wne="http://schemas.microsoft.com/office/word/2006/wordml" xmlns:wps="http://schemas.microsoft.com/office/word/2010/wordprocessingShape" mc:Ignorable="w14 w15 wp14">
+<w:hdr xmlns:ve="http://schemas.openxmlformats.org/markup-compatibility/2006" xmlns:o="urn:schemas-microsoft-com:office:office" xmlns:r="http://schemas.openxmlformats.org/officeDocument/2006/relationships" xmlns:m="http://schemas.openxmlformats.org/officeDocument/2006/math" xmlns:v="urn:schemas-microsoft-com:vml" xmlns:wp="http://schemas.openxmlformats.org/drawingml/2006/wordprocessingDrawing" xmlns:w10="urn:schemas-microsoft-com:office:word" xmlns:w="http://schemas.openxmlformats.org/wordprocessingml/2006/main" xmlns:wne="http://schemas.microsoft.com/office/word/2006/wordml">
   <w:p>
     <w:pPr>
-      <w:pStyle w:val="Header"/>
+      <w:pStyle w:val="Hlavika"/>
       <w:framePr w:wrap="around" w:vAnchor="text" w:hAnchor="margin" w:xAlign="right" w:y="1"/>
       <w:rPr>
-        <w:rStyle w:val="PageNumber"/>
+        <w:rStyle w:val="slostrany"/>
       </w:rPr>
     </w:pPr>
     <w:r>
       <w:rPr>
-        <w:rStyle w:val="PageNumber"/>
+        <w:rStyle w:val="slostrany"/>
       </w:rPr>
       <w:fldChar w:fldCharType="begin"/>
     </w:r>
     <w:r>
       <w:rPr>
-        <w:rStyle w:val="PageNumber"/>
+        <w:rStyle w:val="slostrany"/>
       </w:rPr>
       <w:instrText xml:space="preserve">PAGE  </w:instrText>
     </w:r>
     <w:r>
       <w:rPr>
-        <w:rStyle w:val="PageNumber"/>
+        <w:rStyle w:val="slostrany"/>
       </w:rPr>
       <w:fldChar w:fldCharType="end"/>
     </w:r>
   </w:p>
   <w:p>
     <w:pPr>
-      <w:pStyle w:val="Header"/>
+      <w:pStyle w:val="Hlavika"/>
       <w:ind w:right="360"/>
     </w:pPr>
   </w:p>
@@ -18359,7 +18353,7 @@
 </file>
 
 <file path=word/header2.xml><?xml version="1.0" encoding="utf-8"?>
-<w:hdr xmlns:wpc="http://schemas.microsoft.com/office/word/2010/wordprocessingCanvas" xmlns:mc="http://schemas.openxmlformats.org/markup-compatibility/2006" xmlns:o="urn:schemas-microsoft-com:office:office" xmlns:r="http://schemas.openxmlformats.org/officeDocument/2006/relationships" xmlns:m="http://schemas.openxmlformats.org/officeDocument/2006/math" xmlns:v="urn:schemas-microsoft-com:vml" xmlns:wp14="http://schemas.microsoft.com/office/word/2010/wordprocessingDrawing" xmlns:wp="http://schemas.openxmlformats.org/drawingml/2006/wordprocessingDrawing" xmlns:w10="urn:schemas-microsoft-com:office:word" xmlns:w="http://schemas.openxmlformats.org/wordprocessingml/2006/main" xmlns:w14="http://schemas.microsoft.com/office/word/2010/wordml" xmlns:w15="http://schemas.microsoft.com/office/word/2012/wordml" xmlns:wpg="http://schemas.microsoft.com/office/word/2010/wordprocessingGroup" xmlns:wpi="http://schemas.microsoft.com/office/word/2010/wordprocessingInk" xmlns:wne="http://schemas.microsoft.com/office/word/2006/wordml" xmlns:wps="http://schemas.microsoft.com/office/word/2010/wordprocessingShape" mc:Ignorable="w14 w15 wp14">
+<w:hdr xmlns:ve="http://schemas.openxmlformats.org/markup-compatibility/2006" xmlns:o="urn:schemas-microsoft-com:office:office" xmlns:r="http://schemas.openxmlformats.org/officeDocument/2006/relationships" xmlns:m="http://schemas.openxmlformats.org/officeDocument/2006/math" xmlns:v="urn:schemas-microsoft-com:vml" xmlns:wp="http://schemas.openxmlformats.org/drawingml/2006/wordprocessingDrawing" xmlns:w10="urn:schemas-microsoft-com:office:word" xmlns:w="http://schemas.openxmlformats.org/wordprocessingml/2006/main" xmlns:wne="http://schemas.microsoft.com/office/word/2006/wordml">
   <w:tbl>
     <w:tblPr>
       <w:tblW w:w="0" w:type="auto"/>
@@ -18367,7 +18361,7 @@
         <w:bottom w:val="single" w:sz="12" w:space="0" w:color="auto"/>
       </w:tblBorders>
       <w:tblLayout w:type="fixed"/>
-      <w:tblLook w:val="0000" w:firstRow="0" w:lastRow="0" w:firstColumn="0" w:lastColumn="0" w:noHBand="0" w:noVBand="0"/>
+      <w:tblLook w:val="0000"/>
     </w:tblPr>
     <w:tblGrid>
       <w:gridCol w:w="8928"/>
@@ -18384,7 +18378,7 @@
         </w:tcPr>
         <w:p>
           <w:pPr>
-            <w:pStyle w:val="Header"/>
+            <w:pStyle w:val="Hlavika"/>
           </w:pPr>
           <w:r>
             <w:fldChar w:fldCharType="begin"/>
@@ -18411,12 +18405,12 @@
         </w:p>
         <w:p>
           <w:pPr>
-            <w:pStyle w:val="Header"/>
+            <w:pStyle w:val="Hlavika"/>
           </w:pPr>
         </w:p>
         <w:p>
           <w:pPr>
-            <w:pStyle w:val="Header"/>
+            <w:pStyle w:val="Hlavika"/>
           </w:pPr>
           <w:fldSimple w:instr=" TITLE  \* MERGEFORMAT ">
             <w:r>
@@ -18431,13 +18425,13 @@
         </w:tcPr>
         <w:p>
           <w:pPr>
-            <w:pStyle w:val="Header"/>
+            <w:pStyle w:val="Hlavika"/>
             <w:jc w:val="right"/>
           </w:pPr>
           <w:r>
             <w:rPr>
               <w:noProof/>
-              <w:lang w:val="en-US"/>
+              <w:lang w:val="sk-SK" w:eastAsia="sk-SK"/>
             </w:rPr>
             <w:drawing>
               <wp:inline distT="0" distB="0" distL="0" distR="0">
@@ -18491,14 +18485,14 @@
   </w:tbl>
   <w:p>
     <w:pPr>
-      <w:pStyle w:val="Header"/>
+      <w:pStyle w:val="Hlavika"/>
     </w:pPr>
   </w:p>
 </w:hdr>
 </file>
 
 <file path=word/header3.xml><?xml version="1.0" encoding="utf-8"?>
-<w:hdr xmlns:wpc="http://schemas.microsoft.com/office/word/2010/wordprocessingCanvas" xmlns:mc="http://schemas.openxmlformats.org/markup-compatibility/2006" xmlns:o="urn:schemas-microsoft-com:office:office" xmlns:r="http://schemas.openxmlformats.org/officeDocument/2006/relationships" xmlns:m="http://schemas.openxmlformats.org/officeDocument/2006/math" xmlns:v="urn:schemas-microsoft-com:vml" xmlns:wp14="http://schemas.microsoft.com/office/word/2010/wordprocessingDrawing" xmlns:wp="http://schemas.openxmlformats.org/drawingml/2006/wordprocessingDrawing" xmlns:w10="urn:schemas-microsoft-com:office:word" xmlns:w="http://schemas.openxmlformats.org/wordprocessingml/2006/main" xmlns:w14="http://schemas.microsoft.com/office/word/2010/wordml" xmlns:w15="http://schemas.microsoft.com/office/word/2012/wordml" xmlns:wpg="http://schemas.microsoft.com/office/word/2010/wordprocessingGroup" xmlns:wpi="http://schemas.microsoft.com/office/word/2010/wordprocessingInk" xmlns:wne="http://schemas.microsoft.com/office/word/2006/wordml" xmlns:wps="http://schemas.microsoft.com/office/word/2010/wordprocessingShape" mc:Ignorable="w14 w15 wp14">
+<w:hdr xmlns:ve="http://schemas.openxmlformats.org/markup-compatibility/2006" xmlns:o="urn:schemas-microsoft-com:office:office" xmlns:r="http://schemas.openxmlformats.org/officeDocument/2006/relationships" xmlns:m="http://schemas.openxmlformats.org/officeDocument/2006/math" xmlns:v="urn:schemas-microsoft-com:vml" xmlns:wp="http://schemas.openxmlformats.org/drawingml/2006/wordprocessingDrawing" xmlns:w10="urn:schemas-microsoft-com:office:word" xmlns:w="http://schemas.openxmlformats.org/wordprocessingml/2006/main" xmlns:wne="http://schemas.microsoft.com/office/word/2006/wordml">
   <w:tbl>
     <w:tblPr>
       <w:tblW w:w="8222" w:type="dxa"/>
@@ -18507,7 +18501,7 @@
         <w:bottom w:val="single" w:sz="12" w:space="0" w:color="auto"/>
       </w:tblBorders>
       <w:tblLayout w:type="fixed"/>
-      <w:tblLook w:val="0000" w:firstRow="0" w:lastRow="0" w:firstColumn="0" w:lastColumn="0" w:noHBand="0" w:noVBand="0"/>
+      <w:tblLook w:val="0000"/>
     </w:tblPr>
     <w:tblGrid>
       <w:gridCol w:w="4253"/>
@@ -18524,7 +18518,7 @@
         </w:tcPr>
         <w:p>
           <w:pPr>
-            <w:pStyle w:val="Header"/>
+            <w:pStyle w:val="Hlavika"/>
             <w:rPr>
               <w:b/>
               <w:noProof/>
@@ -18563,7 +18557,7 @@
               <w:sz w:val="16"/>
               <w:szCs w:val="16"/>
             </w:rPr>
-            <w:t>15-12-2014</w:t>
+            <w:t>16-12-2014</w:t>
           </w:r>
           <w:r>
             <w:rPr>
@@ -18586,7 +18580,7 @@
         </w:p>
         <w:p>
           <w:pPr>
-            <w:pStyle w:val="Header"/>
+            <w:pStyle w:val="Hlavika"/>
             <w:rPr>
               <w:b/>
               <w:sz w:val="16"/>
@@ -18605,7 +18599,7 @@
         </w:p>
         <w:p>
           <w:pPr>
-            <w:pStyle w:val="Header"/>
+            <w:pStyle w:val="Hlavika"/>
             <w:rPr>
               <w:b/>
               <w:sz w:val="16"/>
@@ -18628,7 +18622,7 @@
         </w:tcPr>
         <w:p>
           <w:pPr>
-            <w:pStyle w:val="Header"/>
+            <w:pStyle w:val="Hlavika"/>
             <w:rPr>
               <w:b/>
               <w:sz w:val="16"/>
@@ -18648,7 +18642,7 @@
         </w:p>
         <w:p>
           <w:pPr>
-            <w:pStyle w:val="Header"/>
+            <w:pStyle w:val="Hlavika"/>
             <w:rPr>
               <w:b/>
               <w:sz w:val="16"/>
@@ -18659,7 +18653,7 @@
         </w:p>
         <w:p>
           <w:pPr>
-            <w:pStyle w:val="Header"/>
+            <w:pStyle w:val="Hlavika"/>
             <w:rPr>
               <w:b/>
               <w:sz w:val="16"/>
@@ -18679,7 +18673,7 @@
         </w:p>
         <w:p>
           <w:pPr>
-            <w:pStyle w:val="Header"/>
+            <w:pStyle w:val="Hlavika"/>
             <w:rPr>
               <w:b/>
               <w:sz w:val="16"/>
@@ -18726,14 +18720,14 @@
         </w:tcPr>
         <w:p>
           <w:pPr>
-            <w:pStyle w:val="Header"/>
+            <w:pStyle w:val="Hlavika"/>
             <w:ind w:rightChars="-54" w:right="-108"/>
             <w:jc w:val="right"/>
           </w:pPr>
           <w:r>
             <w:rPr>
               <w:noProof/>
-              <w:lang w:val="en-US"/>
+              <w:lang w:val="sk-SK" w:eastAsia="sk-SK"/>
             </w:rPr>
             <w:drawing>
               <wp:anchor distT="0" distB="0" distL="114300" distR="114300" simplePos="0" relativeHeight="251658240" behindDoc="0" locked="0" layoutInCell="1" allowOverlap="1">
@@ -18797,14 +18791,14 @@
   </w:tbl>
   <w:p>
     <w:pPr>
-      <w:pStyle w:val="Header"/>
+      <w:pStyle w:val="Hlavika"/>
     </w:pPr>
   </w:p>
 </w:hdr>
 </file>
 
 <file path=word/header4.xml><?xml version="1.0" encoding="utf-8"?>
-<w:hdr xmlns:wpc="http://schemas.microsoft.com/office/word/2010/wordprocessingCanvas" xmlns:mc="http://schemas.openxmlformats.org/markup-compatibility/2006" xmlns:o="urn:schemas-microsoft-com:office:office" xmlns:r="http://schemas.openxmlformats.org/officeDocument/2006/relationships" xmlns:m="http://schemas.openxmlformats.org/officeDocument/2006/math" xmlns:v="urn:schemas-microsoft-com:vml" xmlns:wp14="http://schemas.microsoft.com/office/word/2010/wordprocessingDrawing" xmlns:wp="http://schemas.openxmlformats.org/drawingml/2006/wordprocessingDrawing" xmlns:w10="urn:schemas-microsoft-com:office:word" xmlns:w="http://schemas.openxmlformats.org/wordprocessingml/2006/main" xmlns:w14="http://schemas.microsoft.com/office/word/2010/wordml" xmlns:w15="http://schemas.microsoft.com/office/word/2012/wordml" xmlns:wpg="http://schemas.microsoft.com/office/word/2010/wordprocessingGroup" xmlns:wpi="http://schemas.microsoft.com/office/word/2010/wordprocessingInk" xmlns:wne="http://schemas.microsoft.com/office/word/2006/wordml" xmlns:wps="http://schemas.microsoft.com/office/word/2010/wordprocessingShape" mc:Ignorable="w14 w15 wp14">
+<w:hdr xmlns:ve="http://schemas.openxmlformats.org/markup-compatibility/2006" xmlns:o="urn:schemas-microsoft-com:office:office" xmlns:r="http://schemas.openxmlformats.org/officeDocument/2006/relationships" xmlns:m="http://schemas.openxmlformats.org/officeDocument/2006/math" xmlns:v="urn:schemas-microsoft-com:vml" xmlns:wp="http://schemas.openxmlformats.org/drawingml/2006/wordprocessingDrawing" xmlns:w10="urn:schemas-microsoft-com:office:word" xmlns:w="http://schemas.openxmlformats.org/wordprocessingml/2006/main" xmlns:wne="http://schemas.microsoft.com/office/word/2006/wordml">
   <w:tbl>
     <w:tblPr>
       <w:tblW w:w="8222" w:type="dxa"/>
@@ -18813,7 +18807,7 @@
         <w:bottom w:val="single" w:sz="12" w:space="0" w:color="auto"/>
       </w:tblBorders>
       <w:tblLayout w:type="fixed"/>
-      <w:tblLook w:val="0000" w:firstRow="0" w:lastRow="0" w:firstColumn="0" w:lastColumn="0" w:noHBand="0" w:noVBand="0"/>
+      <w:tblLook w:val="0000"/>
     </w:tblPr>
     <w:tblGrid>
       <w:gridCol w:w="4253"/>
@@ -18830,7 +18824,7 @@
         </w:tcPr>
         <w:p>
           <w:pPr>
-            <w:pStyle w:val="Header"/>
+            <w:pStyle w:val="Hlavika"/>
             <w:rPr>
               <w:b/>
               <w:noProof/>
@@ -18869,7 +18863,7 @@
               <w:sz w:val="16"/>
               <w:szCs w:val="16"/>
             </w:rPr>
-            <w:t>15-12-2014</w:t>
+            <w:t>16-12-2014</w:t>
           </w:r>
           <w:r>
             <w:rPr>
@@ -18892,7 +18886,7 @@
         </w:p>
         <w:p>
           <w:pPr>
-            <w:pStyle w:val="Header"/>
+            <w:pStyle w:val="Hlavika"/>
             <w:rPr>
               <w:b/>
               <w:sz w:val="16"/>
@@ -18911,7 +18905,7 @@
         </w:p>
         <w:p>
           <w:pPr>
-            <w:pStyle w:val="Header"/>
+            <w:pStyle w:val="Hlavika"/>
             <w:rPr>
               <w:b/>
               <w:sz w:val="16"/>
@@ -18934,7 +18928,7 @@
         </w:tcPr>
         <w:p>
           <w:pPr>
-            <w:pStyle w:val="Header"/>
+            <w:pStyle w:val="Hlavika"/>
             <w:rPr>
               <w:b/>
               <w:sz w:val="16"/>
@@ -18954,7 +18948,7 @@
         </w:p>
         <w:p>
           <w:pPr>
-            <w:pStyle w:val="Header"/>
+            <w:pStyle w:val="Hlavika"/>
             <w:rPr>
               <w:b/>
               <w:sz w:val="16"/>
@@ -18965,7 +18959,7 @@
         </w:p>
         <w:p>
           <w:pPr>
-            <w:pStyle w:val="Header"/>
+            <w:pStyle w:val="Hlavika"/>
             <w:rPr>
               <w:b/>
               <w:sz w:val="16"/>
@@ -18985,7 +18979,7 @@
         </w:p>
         <w:p>
           <w:pPr>
-            <w:pStyle w:val="Header"/>
+            <w:pStyle w:val="Hlavika"/>
             <w:rPr>
               <w:b/>
               <w:sz w:val="16"/>
@@ -19032,17 +19026,17 @@
         </w:tcPr>
         <w:p>
           <w:pPr>
-            <w:pStyle w:val="Header"/>
+            <w:pStyle w:val="Hlavika"/>
             <w:ind w:rightChars="-54" w:right="-108"/>
             <w:jc w:val="right"/>
           </w:pPr>
           <w:r>
             <w:rPr>
               <w:noProof/>
-              <w:lang w:val="en-US"/>
+              <w:lang w:val="sk-SK" w:eastAsia="sk-SK"/>
             </w:rPr>
             <w:drawing>
-              <wp:anchor distT="0" distB="0" distL="114300" distR="114300" simplePos="0" relativeHeight="251660288" behindDoc="0" locked="0" layoutInCell="1" allowOverlap="1" wp14:anchorId="7CD6873E" wp14:editId="4D0F634A">
+              <wp:anchor distT="0" distB="0" distL="114300" distR="114300" simplePos="0" relativeHeight="251660288" behindDoc="0" locked="0" layoutInCell="1" allowOverlap="1">
                 <wp:simplePos x="0" y="0"/>
                 <wp:positionH relativeFrom="column">
                   <wp:posOffset>-46990</wp:posOffset>
@@ -19103,19 +19097,19 @@
   </w:tbl>
   <w:p>
     <w:pPr>
-      <w:pStyle w:val="Header"/>
+      <w:pStyle w:val="Hlavika"/>
     </w:pPr>
   </w:p>
   <w:p>
     <w:pPr>
-      <w:pStyle w:val="Header"/>
+      <w:pStyle w:val="Hlavika"/>
     </w:pPr>
   </w:p>
 </w:hdr>
 </file>
 
 <file path=word/numbering.xml><?xml version="1.0" encoding="utf-8"?>
-<w:numbering xmlns:wpc="http://schemas.microsoft.com/office/word/2010/wordprocessingCanvas" xmlns:mc="http://schemas.openxmlformats.org/markup-compatibility/2006" xmlns:o="urn:schemas-microsoft-com:office:office" xmlns:r="http://schemas.openxmlformats.org/officeDocument/2006/relationships" xmlns:m="http://schemas.openxmlformats.org/officeDocument/2006/math" xmlns:v="urn:schemas-microsoft-com:vml" xmlns:wp14="http://schemas.microsoft.com/office/word/2010/wordprocessingDrawing" xmlns:wp="http://schemas.openxmlformats.org/drawingml/2006/wordprocessingDrawing" xmlns:w10="urn:schemas-microsoft-com:office:word" xmlns:w="http://schemas.openxmlformats.org/wordprocessingml/2006/main" xmlns:w14="http://schemas.microsoft.com/office/word/2010/wordml" xmlns:w15="http://schemas.microsoft.com/office/word/2012/wordml" xmlns:wpg="http://schemas.microsoft.com/office/word/2010/wordprocessingGroup" xmlns:wpi="http://schemas.microsoft.com/office/word/2010/wordprocessingInk" xmlns:wne="http://schemas.microsoft.com/office/word/2006/wordml" xmlns:wps="http://schemas.microsoft.com/office/word/2010/wordprocessingShape" mc:Ignorable="w14 w15 wp14">
+<w:numbering xmlns:ve="http://schemas.openxmlformats.org/markup-compatibility/2006" xmlns:o="urn:schemas-microsoft-com:office:office" xmlns:r="http://schemas.openxmlformats.org/officeDocument/2006/relationships" xmlns:m="http://schemas.openxmlformats.org/officeDocument/2006/math" xmlns:v="urn:schemas-microsoft-com:vml" xmlns:wp="http://schemas.openxmlformats.org/drawingml/2006/wordprocessingDrawing" xmlns:w10="urn:schemas-microsoft-com:office:word" xmlns:w="http://schemas.openxmlformats.org/wordprocessingml/2006/main" xmlns:wne="http://schemas.microsoft.com/office/word/2006/wordml">
   <w:abstractNum w:abstractNumId="0">
     <w:nsid w:val="004165EE"/>
     <w:multiLevelType w:val="hybridMultilevel"/>
@@ -19480,7 +19474,7 @@
     <w:lvl w:ilvl="0">
       <w:start w:val="1"/>
       <w:numFmt w:val="decimal"/>
-      <w:pStyle w:val="Heading1"/>
+      <w:pStyle w:val="Nadpis1"/>
       <w:lvlText w:val="%1."/>
       <w:lvlJc w:val="left"/>
       <w:pPr>
@@ -19496,7 +19490,7 @@
     <w:lvl w:ilvl="1">
       <w:start w:val="1"/>
       <w:numFmt w:val="decimal"/>
-      <w:pStyle w:val="Heading2"/>
+      <w:pStyle w:val="Nadpis2"/>
       <w:lvlText w:val="%1.%2"/>
       <w:lvlJc w:val="left"/>
       <w:pPr>
@@ -19535,38 +19529,14 @@
         <w:shd w:val="clear" w:color="000000" w:fill="000000"/>
         <w:vertAlign w:val="baseline"/>
         <w:em w:val="none"/>
-        <w:lang w:val="x-none" w:eastAsia="x-none" w:bidi="x-none"/>
+        <w:lang/>
         <w:specVanish w:val="0"/>
-        <w14:glow w14:rad="0">
-          <w14:srgbClr w14:val="000000"/>
-        </w14:glow>
-        <w14:shadow w14:blurRad="0" w14:dist="0" w14:dir="0" w14:sx="0" w14:sy="0" w14:kx="0" w14:ky="0" w14:algn="none">
-          <w14:srgbClr w14:val="000000"/>
-        </w14:shadow>
-        <w14:reflection w14:blurRad="0" w14:stA="0" w14:stPos="0" w14:endA="0" w14:endPos="0" w14:dist="0" w14:dir="0" w14:fadeDir="0" w14:sx="0" w14:sy="0" w14:kx="0" w14:ky="0" w14:algn="none"/>
-        <w14:textOutline w14:w="0" w14:cap="rnd" w14:cmpd="sng" w14:algn="ctr">
-          <w14:noFill/>
-          <w14:prstDash w14:val="solid"/>
-          <w14:bevel/>
-        </w14:textOutline>
-        <w14:scene3d>
-          <w14:camera w14:prst="orthographicFront"/>
-          <w14:lightRig w14:rig="threePt" w14:dir="t">
-            <w14:rot w14:lat="0" w14:lon="0" w14:rev="0"/>
-          </w14:lightRig>
-        </w14:scene3d>
-        <w14:props3d w14:extrusionH="0" w14:contourW="0" w14:prstMaterial="none"/>
-        <w14:ligatures w14:val="none"/>
-        <w14:numForm w14:val="default"/>
-        <w14:numSpacing w14:val="default"/>
-        <w14:stylisticSets/>
-        <w14:cntxtAlts w14:val="0"/>
       </w:rPr>
     </w:lvl>
     <w:lvl w:ilvl="2">
       <w:start w:val="1"/>
       <w:numFmt w:val="decimal"/>
-      <w:pStyle w:val="Heading3"/>
+      <w:pStyle w:val="Nadpis3"/>
       <w:lvlText w:val="%1.%2.%3"/>
       <w:lvlJc w:val="left"/>
       <w:pPr>
@@ -19582,7 +19552,7 @@
     <w:lvl w:ilvl="3">
       <w:start w:val="1"/>
       <w:numFmt w:val="decimal"/>
-      <w:pStyle w:val="Heading4"/>
+      <w:pStyle w:val="Nadpis4"/>
       <w:lvlText w:val="%1.%2.%3.%4"/>
       <w:lvlJc w:val="left"/>
       <w:pPr>
@@ -19598,7 +19568,7 @@
     <w:lvl w:ilvl="4">
       <w:start w:val="1"/>
       <w:numFmt w:val="decimal"/>
-      <w:pStyle w:val="Heading5"/>
+      <w:pStyle w:val="Nadpis5"/>
       <w:lvlText w:val="%1.%2.%3.%4.%5"/>
       <w:lvlJc w:val="left"/>
       <w:pPr>
@@ -19614,7 +19584,7 @@
     <w:lvl w:ilvl="5">
       <w:start w:val="1"/>
       <w:numFmt w:val="decimal"/>
-      <w:pStyle w:val="Heading6"/>
+      <w:pStyle w:val="Nadpis6"/>
       <w:lvlText w:val="%1.%2.%3.%4.%5.%6"/>
       <w:lvlJc w:val="left"/>
       <w:pPr>
@@ -19630,7 +19600,7 @@
     <w:lvl w:ilvl="6">
       <w:start w:val="1"/>
       <w:numFmt w:val="decimal"/>
-      <w:pStyle w:val="Heading7"/>
+      <w:pStyle w:val="Nadpis7"/>
       <w:lvlText w:val="%1.%2.%3.%4.%5.%6.%7"/>
       <w:lvlJc w:val="left"/>
       <w:pPr>
@@ -19646,7 +19616,7 @@
     <w:lvl w:ilvl="7">
       <w:start w:val="1"/>
       <w:numFmt w:val="decimal"/>
-      <w:pStyle w:val="Heading8"/>
+      <w:pStyle w:val="Nadpis8"/>
       <w:lvlText w:val="%1.%2.%3.%4.%5.%6.%7.%8"/>
       <w:lvlJc w:val="left"/>
       <w:pPr>
@@ -19662,7 +19632,7 @@
     <w:lvl w:ilvl="8">
       <w:start w:val="1"/>
       <w:numFmt w:val="decimal"/>
-      <w:pStyle w:val="Heading9"/>
+      <w:pStyle w:val="Nadpis9"/>
       <w:lvlText w:val="%1.%2.%3.%4.%5.%6.%7.%8.%9"/>
       <w:lvlJc w:val="left"/>
       <w:pPr>
@@ -22042,7 +22012,7 @@
 </file>
 
 <file path=word/styles.xml><?xml version="1.0" encoding="utf-8"?>
-<w:styles xmlns:mc="http://schemas.openxmlformats.org/markup-compatibility/2006" xmlns:r="http://schemas.openxmlformats.org/officeDocument/2006/relationships" xmlns:w="http://schemas.openxmlformats.org/wordprocessingml/2006/main" xmlns:w14="http://schemas.microsoft.com/office/word/2010/wordml" xmlns:w15="http://schemas.microsoft.com/office/word/2012/wordml" mc:Ignorable="w14 w15">
+<w:styles xmlns:r="http://schemas.openxmlformats.org/officeDocument/2006/relationships" xmlns:w="http://schemas.openxmlformats.org/wordprocessingml/2006/main">
   <w:docDefaults>
     <w:rPrDefault>
       <w:rPr>
@@ -22052,374 +22022,147 @@
     </w:rPrDefault>
     <w:pPrDefault/>
   </w:docDefaults>
-  <w:latentStyles w:defLockedState="0" w:defUIPriority="0" w:defSemiHidden="0" w:defUnhideWhenUsed="0" w:defQFormat="0" w:count="371">
-    <w:lsdException w:name="Normal" w:qFormat="1"/>
-    <w:lsdException w:name="heading 1" w:qFormat="1"/>
-    <w:lsdException w:name="heading 2" w:qFormat="1"/>
-    <w:lsdException w:name="heading 3" w:qFormat="1"/>
-    <w:lsdException w:name="heading 4" w:qFormat="1"/>
-    <w:lsdException w:name="heading 5" w:qFormat="1"/>
-    <w:lsdException w:name="heading 6" w:qFormat="1"/>
-    <w:lsdException w:name="heading 7" w:semiHidden="1" w:unhideWhenUsed="1" w:qFormat="1"/>
-    <w:lsdException w:name="heading 8" w:semiHidden="1" w:unhideWhenUsed="1" w:qFormat="1"/>
-    <w:lsdException w:name="heading 9" w:semiHidden="1" w:unhideWhenUsed="1" w:qFormat="1"/>
-    <w:lsdException w:name="index 1" w:semiHidden="1" w:unhideWhenUsed="1"/>
-    <w:lsdException w:name="index 2" w:semiHidden="1" w:unhideWhenUsed="1"/>
-    <w:lsdException w:name="index 3" w:semiHidden="1" w:unhideWhenUsed="1"/>
-    <w:lsdException w:name="index 4" w:semiHidden="1" w:unhideWhenUsed="1"/>
-    <w:lsdException w:name="index 5" w:semiHidden="1" w:unhideWhenUsed="1"/>
-    <w:lsdException w:name="index 6" w:semiHidden="1" w:unhideWhenUsed="1"/>
-    <w:lsdException w:name="index 7" w:semiHidden="1" w:unhideWhenUsed="1"/>
-    <w:lsdException w:name="index 8" w:semiHidden="1" w:unhideWhenUsed="1"/>
-    <w:lsdException w:name="index 9" w:semiHidden="1" w:unhideWhenUsed="1"/>
-    <w:lsdException w:name="toc 1" w:semiHidden="1" w:uiPriority="39" w:unhideWhenUsed="1"/>
-    <w:lsdException w:name="toc 2" w:semiHidden="1" w:uiPriority="39" w:unhideWhenUsed="1"/>
-    <w:lsdException w:name="toc 3" w:semiHidden="1" w:uiPriority="39" w:unhideWhenUsed="1"/>
-    <w:lsdException w:name="toc 4" w:semiHidden="1" w:unhideWhenUsed="1"/>
-    <w:lsdException w:name="toc 5" w:semiHidden="1" w:unhideWhenUsed="1"/>
-    <w:lsdException w:name="toc 6" w:semiHidden="1" w:unhideWhenUsed="1"/>
-    <w:lsdException w:name="toc 7" w:semiHidden="1" w:unhideWhenUsed="1"/>
-    <w:lsdException w:name="toc 8" w:semiHidden="1" w:unhideWhenUsed="1"/>
-    <w:lsdException w:name="toc 9" w:semiHidden="1" w:unhideWhenUsed="1"/>
-    <w:lsdException w:name="Normal Indent" w:semiHidden="1" w:unhideWhenUsed="1"/>
-    <w:lsdException w:name="footnote text" w:semiHidden="1" w:unhideWhenUsed="1"/>
-    <w:lsdException w:name="annotation text" w:semiHidden="1" w:unhideWhenUsed="1"/>
-    <w:lsdException w:name="header" w:semiHidden="1" w:unhideWhenUsed="1"/>
-    <w:lsdException w:name="footer" w:semiHidden="1" w:unhideWhenUsed="1"/>
-    <w:lsdException w:name="index heading" w:semiHidden="1" w:unhideWhenUsed="1"/>
-    <w:lsdException w:name="caption" w:semiHidden="1" w:unhideWhenUsed="1" w:qFormat="1"/>
-    <w:lsdException w:name="table of figures" w:semiHidden="1" w:unhideWhenUsed="1"/>
-    <w:lsdException w:name="envelope address" w:semiHidden="1" w:unhideWhenUsed="1"/>
-    <w:lsdException w:name="envelope return" w:semiHidden="1" w:unhideWhenUsed="1"/>
-    <w:lsdException w:name="footnote reference" w:semiHidden="1" w:unhideWhenUsed="1"/>
-    <w:lsdException w:name="annotation reference" w:semiHidden="1" w:unhideWhenUsed="1"/>
-    <w:lsdException w:name="line number" w:semiHidden="1" w:unhideWhenUsed="1"/>
-    <w:lsdException w:name="page number" w:semiHidden="1" w:unhideWhenUsed="1"/>
-    <w:lsdException w:name="endnote reference" w:semiHidden="1" w:unhideWhenUsed="1"/>
-    <w:lsdException w:name="endnote text" w:semiHidden="1" w:unhideWhenUsed="1"/>
-    <w:lsdException w:name="table of authorities" w:semiHidden="1" w:unhideWhenUsed="1"/>
-    <w:lsdException w:name="macro" w:semiHidden="1" w:unhideWhenUsed="1"/>
-    <w:lsdException w:name="toa heading" w:semiHidden="1" w:unhideWhenUsed="1"/>
-    <w:lsdException w:name="List" w:semiHidden="1" w:unhideWhenUsed="1"/>
-    <w:lsdException w:name="List Bullet" w:semiHidden="1" w:unhideWhenUsed="1"/>
-    <w:lsdException w:name="List 2" w:semiHidden="1" w:unhideWhenUsed="1"/>
-    <w:lsdException w:name="List 3" w:semiHidden="1" w:unhideWhenUsed="1"/>
-    <w:lsdException w:name="List Bullet 2" w:semiHidden="1" w:unhideWhenUsed="1"/>
-    <w:lsdException w:name="List Bullet 3" w:semiHidden="1" w:unhideWhenUsed="1"/>
-    <w:lsdException w:name="List Bullet 4" w:semiHidden="1" w:unhideWhenUsed="1"/>
-    <w:lsdException w:name="List Bullet 5" w:semiHidden="1" w:unhideWhenUsed="1"/>
-    <w:lsdException w:name="List Number 2" w:semiHidden="1" w:unhideWhenUsed="1"/>
-    <w:lsdException w:name="List Number 3" w:semiHidden="1" w:unhideWhenUsed="1"/>
-    <w:lsdException w:name="List Number 4" w:semiHidden="1" w:unhideWhenUsed="1"/>
-    <w:lsdException w:name="List Number 5" w:semiHidden="1" w:unhideWhenUsed="1"/>
-    <w:lsdException w:name="Title" w:qFormat="1"/>
-    <w:lsdException w:name="Closing" w:semiHidden="1" w:unhideWhenUsed="1"/>
-    <w:lsdException w:name="Signature" w:semiHidden="1" w:unhideWhenUsed="1"/>
-    <w:lsdException w:name="Default Paragraph Font" w:semiHidden="1" w:unhideWhenUsed="1"/>
-    <w:lsdException w:name="Body Text" w:semiHidden="1" w:unhideWhenUsed="1"/>
-    <w:lsdException w:name="Body Text Indent" w:semiHidden="1" w:unhideWhenUsed="1"/>
-    <w:lsdException w:name="List Continue" w:semiHidden="1" w:unhideWhenUsed="1"/>
-    <w:lsdException w:name="List Continue 2" w:semiHidden="1" w:unhideWhenUsed="1"/>
-    <w:lsdException w:name="List Continue 3" w:semiHidden="1" w:unhideWhenUsed="1"/>
-    <w:lsdException w:name="List Continue 4" w:semiHidden="1" w:unhideWhenUsed="1"/>
-    <w:lsdException w:name="List Continue 5" w:semiHidden="1" w:unhideWhenUsed="1"/>
-    <w:lsdException w:name="Message Header" w:semiHidden="1" w:unhideWhenUsed="1"/>
-    <w:lsdException w:name="Subtitle" w:qFormat="1"/>
-    <w:lsdException w:name="Body Text First Indent 2" w:semiHidden="1" w:unhideWhenUsed="1"/>
-    <w:lsdException w:name="Note Heading" w:semiHidden="1" w:unhideWhenUsed="1"/>
-    <w:lsdException w:name="Body Text 2" w:semiHidden="1" w:unhideWhenUsed="1"/>
-    <w:lsdException w:name="Body Text 3" w:semiHidden="1" w:unhideWhenUsed="1"/>
-    <w:lsdException w:name="Body Text Indent 2" w:semiHidden="1" w:unhideWhenUsed="1"/>
-    <w:lsdException w:name="Body Text Indent 3" w:semiHidden="1" w:unhideWhenUsed="1"/>
-    <w:lsdException w:name="Block Text" w:semiHidden="1" w:unhideWhenUsed="1"/>
-    <w:lsdException w:name="Hyperlink" w:semiHidden="1" w:uiPriority="99" w:unhideWhenUsed="1"/>
-    <w:lsdException w:name="FollowedHyperlink" w:semiHidden="1" w:unhideWhenUsed="1"/>
-    <w:lsdException w:name="Strong" w:qFormat="1"/>
-    <w:lsdException w:name="Emphasis" w:qFormat="1"/>
-    <w:lsdException w:name="Document Map" w:semiHidden="1" w:unhideWhenUsed="1"/>
-    <w:lsdException w:name="Plain Text" w:semiHidden="1" w:unhideWhenUsed="1"/>
-    <w:lsdException w:name="E-mail Signature" w:semiHidden="1" w:unhideWhenUsed="1"/>
-    <w:lsdException w:name="HTML Top of Form" w:semiHidden="1" w:unhideWhenUsed="1"/>
-    <w:lsdException w:name="HTML Bottom of Form" w:semiHidden="1" w:unhideWhenUsed="1"/>
-    <w:lsdException w:name="Normal (Web)" w:semiHidden="1" w:uiPriority="99" w:unhideWhenUsed="1"/>
-    <w:lsdException w:name="HTML Acronym" w:semiHidden="1" w:unhideWhenUsed="1"/>
-    <w:lsdException w:name="HTML Address" w:semiHidden="1" w:unhideWhenUsed="1"/>
-    <w:lsdException w:name="HTML Cite" w:semiHidden="1" w:unhideWhenUsed="1"/>
-    <w:lsdException w:name="HTML Code" w:semiHidden="1" w:unhideWhenUsed="1"/>
-    <w:lsdException w:name="HTML Definition" w:semiHidden="1" w:unhideWhenUsed="1"/>
-    <w:lsdException w:name="HTML Keyboard" w:semiHidden="1" w:unhideWhenUsed="1"/>
-    <w:lsdException w:name="HTML Preformatted" w:semiHidden="1" w:unhideWhenUsed="1"/>
-    <w:lsdException w:name="HTML Sample" w:semiHidden="1" w:unhideWhenUsed="1"/>
-    <w:lsdException w:name="HTML Typewriter" w:semiHidden="1" w:unhideWhenUsed="1"/>
-    <w:lsdException w:name="HTML Variable" w:semiHidden="1" w:unhideWhenUsed="1"/>
-    <w:lsdException w:name="Normal Table" w:semiHidden="1" w:unhideWhenUsed="1"/>
-    <w:lsdException w:name="annotation subject" w:semiHidden="1" w:unhideWhenUsed="1"/>
-    <w:lsdException w:name="No List" w:semiHidden="1" w:unhideWhenUsed="1"/>
-    <w:lsdException w:name="Outline List 1" w:semiHidden="1" w:unhideWhenUsed="1"/>
-    <w:lsdException w:name="Outline List 2" w:semiHidden="1" w:unhideWhenUsed="1"/>
-    <w:lsdException w:name="Outline List 3" w:semiHidden="1" w:unhideWhenUsed="1"/>
-    <w:lsdException w:name="Table Simple 1" w:semiHidden="1" w:unhideWhenUsed="1"/>
-    <w:lsdException w:name="Table Simple 2" w:semiHidden="1" w:unhideWhenUsed="1"/>
-    <w:lsdException w:name="Table Simple 3" w:semiHidden="1" w:unhideWhenUsed="1"/>
-    <w:lsdException w:name="Table Classic 1" w:semiHidden="1" w:unhideWhenUsed="1"/>
-    <w:lsdException w:name="Table Classic 2" w:semiHidden="1" w:unhideWhenUsed="1"/>
-    <w:lsdException w:name="Table Classic 3" w:semiHidden="1" w:unhideWhenUsed="1"/>
-    <w:lsdException w:name="Table Classic 4" w:semiHidden="1" w:unhideWhenUsed="1"/>
-    <w:lsdException w:name="Table Colorful 1" w:semiHidden="1" w:unhideWhenUsed="1"/>
-    <w:lsdException w:name="Table Colorful 2" w:semiHidden="1" w:unhideWhenUsed="1"/>
-    <w:lsdException w:name="Table Colorful 3" w:semiHidden="1" w:unhideWhenUsed="1"/>
-    <w:lsdException w:name="Table Columns 1" w:semiHidden="1" w:unhideWhenUsed="1"/>
-    <w:lsdException w:name="Table Columns 2" w:semiHidden="1" w:unhideWhenUsed="1"/>
-    <w:lsdException w:name="Table Columns 3" w:semiHidden="1" w:unhideWhenUsed="1"/>
-    <w:lsdException w:name="Table Columns 4" w:semiHidden="1" w:unhideWhenUsed="1"/>
-    <w:lsdException w:name="Table Columns 5" w:semiHidden="1" w:unhideWhenUsed="1"/>
-    <w:lsdException w:name="Table Grid 1" w:semiHidden="1" w:unhideWhenUsed="1"/>
-    <w:lsdException w:name="Table Grid 2" w:semiHidden="1" w:unhideWhenUsed="1"/>
-    <w:lsdException w:name="Table Grid 3" w:semiHidden="1" w:unhideWhenUsed="1"/>
-    <w:lsdException w:name="Table Grid 4" w:semiHidden="1" w:unhideWhenUsed="1"/>
-    <w:lsdException w:name="Table Grid 5" w:semiHidden="1" w:unhideWhenUsed="1"/>
-    <w:lsdException w:name="Table Grid 6" w:semiHidden="1" w:unhideWhenUsed="1"/>
-    <w:lsdException w:name="Table Grid 7" w:semiHidden="1" w:unhideWhenUsed="1"/>
-    <w:lsdException w:name="Table Grid 8" w:semiHidden="1" w:unhideWhenUsed="1"/>
-    <w:lsdException w:name="Table List 1" w:semiHidden="1" w:unhideWhenUsed="1"/>
-    <w:lsdException w:name="Table List 2" w:semiHidden="1" w:unhideWhenUsed="1"/>
-    <w:lsdException w:name="Table List 3" w:semiHidden="1" w:unhideWhenUsed="1"/>
-    <w:lsdException w:name="Table List 4" w:semiHidden="1" w:unhideWhenUsed="1"/>
-    <w:lsdException w:name="Table List 5" w:semiHidden="1" w:unhideWhenUsed="1"/>
-    <w:lsdException w:name="Table List 6" w:semiHidden="1" w:unhideWhenUsed="1"/>
-    <w:lsdException w:name="Table List 7" w:semiHidden="1" w:unhideWhenUsed="1"/>
-    <w:lsdException w:name="Table List 8" w:semiHidden="1" w:unhideWhenUsed="1"/>
-    <w:lsdException w:name="Table 3D effects 1" w:semiHidden="1" w:unhideWhenUsed="1"/>
-    <w:lsdException w:name="Table 3D effects 2" w:semiHidden="1" w:unhideWhenUsed="1"/>
-    <w:lsdException w:name="Table 3D effects 3" w:semiHidden="1" w:unhideWhenUsed="1"/>
-    <w:lsdException w:name="Table Contemporary" w:semiHidden="1" w:unhideWhenUsed="1"/>
-    <w:lsdException w:name="Table Elegant" w:semiHidden="1" w:unhideWhenUsed="1"/>
-    <w:lsdException w:name="Table Professional" w:semiHidden="1" w:unhideWhenUsed="1"/>
-    <w:lsdException w:name="Table Subtle 1" w:semiHidden="1" w:unhideWhenUsed="1"/>
-    <w:lsdException w:name="Table Subtle 2" w:semiHidden="1" w:unhideWhenUsed="1"/>
-    <w:lsdException w:name="Table Web 1" w:semiHidden="1" w:unhideWhenUsed="1"/>
-    <w:lsdException w:name="Table Web 2" w:semiHidden="1" w:unhideWhenUsed="1"/>
-    <w:lsdException w:name="Table Web 3" w:semiHidden="1" w:unhideWhenUsed="1"/>
-    <w:lsdException w:name="Balloon Text" w:semiHidden="1" w:unhideWhenUsed="1"/>
-    <w:lsdException w:name="Table Grid" w:uiPriority="39"/>
-    <w:lsdException w:name="Table Theme" w:semiHidden="1" w:unhideWhenUsed="1"/>
-    <w:lsdException w:name="Placeholder Text" w:semiHidden="1" w:uiPriority="99"/>
-    <w:lsdException w:name="No Spacing" w:uiPriority="1" w:qFormat="1"/>
-    <w:lsdException w:name="Light Shading" w:uiPriority="60"/>
-    <w:lsdException w:name="Light List" w:uiPriority="61"/>
-    <w:lsdException w:name="Light Grid" w:uiPriority="62"/>
-    <w:lsdException w:name="Medium Shading 1" w:uiPriority="63"/>
-    <w:lsdException w:name="Medium Shading 2" w:uiPriority="64"/>
-    <w:lsdException w:name="Medium List 1" w:uiPriority="65"/>
-    <w:lsdException w:name="Medium List 2" w:uiPriority="66"/>
-    <w:lsdException w:name="Medium Grid 1" w:uiPriority="67"/>
-    <w:lsdException w:name="Medium Grid 2" w:uiPriority="68"/>
-    <w:lsdException w:name="Medium Grid 3" w:uiPriority="69"/>
-    <w:lsdException w:name="Dark List" w:uiPriority="70"/>
-    <w:lsdException w:name="Colorful Shading" w:uiPriority="71"/>
-    <w:lsdException w:name="Colorful List" w:uiPriority="72"/>
-    <w:lsdException w:name="Colorful Grid" w:uiPriority="73"/>
-    <w:lsdException w:name="Light Shading Accent 1" w:uiPriority="60"/>
-    <w:lsdException w:name="Light List Accent 1" w:uiPriority="61"/>
-    <w:lsdException w:name="Light Grid Accent 1" w:uiPriority="62"/>
-    <w:lsdException w:name="Medium Shading 1 Accent 1" w:uiPriority="63"/>
-    <w:lsdException w:name="Medium Shading 2 Accent 1" w:uiPriority="64"/>
-    <w:lsdException w:name="Medium List 1 Accent 1" w:uiPriority="65"/>
-    <w:lsdException w:name="Revision" w:semiHidden="1" w:uiPriority="99"/>
-    <w:lsdException w:name="List Paragraph" w:uiPriority="34" w:qFormat="1"/>
-    <w:lsdException w:name="Quote" w:uiPriority="29" w:qFormat="1"/>
-    <w:lsdException w:name="Intense Quote" w:uiPriority="30" w:qFormat="1"/>
-    <w:lsdException w:name="Medium List 2 Accent 1" w:uiPriority="66"/>
-    <w:lsdException w:name="Medium Grid 1 Accent 1" w:uiPriority="67"/>
-    <w:lsdException w:name="Medium Grid 2 Accent 1" w:uiPriority="68"/>
-    <w:lsdException w:name="Medium Grid 3 Accent 1" w:uiPriority="69"/>
-    <w:lsdException w:name="Dark List Accent 1" w:uiPriority="70"/>
-    <w:lsdException w:name="Colorful Shading Accent 1" w:uiPriority="71"/>
-    <w:lsdException w:name="Colorful List Accent 1" w:uiPriority="72"/>
-    <w:lsdException w:name="Colorful Grid Accent 1" w:uiPriority="73"/>
-    <w:lsdException w:name="Light Shading Accent 2" w:uiPriority="60"/>
-    <w:lsdException w:name="Light List Accent 2" w:uiPriority="61"/>
-    <w:lsdException w:name="Light Grid Accent 2" w:uiPriority="62"/>
-    <w:lsdException w:name="Medium Shading 1 Accent 2" w:uiPriority="63"/>
-    <w:lsdException w:name="Medium Shading 2 Accent 2" w:uiPriority="64"/>
-    <w:lsdException w:name="Medium List 1 Accent 2" w:uiPriority="65"/>
-    <w:lsdException w:name="Medium List 2 Accent 2" w:uiPriority="66"/>
-    <w:lsdException w:name="Medium Grid 1 Accent 2" w:uiPriority="67"/>
-    <w:lsdException w:name="Medium Grid 2 Accent 2" w:uiPriority="68"/>
-    <w:lsdException w:name="Medium Grid 3 Accent 2" w:uiPriority="69"/>
-    <w:lsdException w:name="Dark List Accent 2" w:uiPriority="70"/>
-    <w:lsdException w:name="Colorful Shading Accent 2" w:uiPriority="71"/>
-    <w:lsdException w:name="Colorful List Accent 2" w:uiPriority="72"/>
-    <w:lsdException w:name="Colorful Grid Accent 2" w:uiPriority="73"/>
-    <w:lsdException w:name="Light Shading Accent 3" w:uiPriority="60"/>
-    <w:lsdException w:name="Light List Accent 3" w:uiPriority="61"/>
-    <w:lsdException w:name="Light Grid Accent 3" w:uiPriority="62"/>
-    <w:lsdException w:name="Medium Shading 1 Accent 3" w:uiPriority="63"/>
-    <w:lsdException w:name="Medium Shading 2 Accent 3" w:uiPriority="64"/>
-    <w:lsdException w:name="Medium List 1 Accent 3" w:uiPriority="65"/>
-    <w:lsdException w:name="Medium List 2 Accent 3" w:uiPriority="66"/>
-    <w:lsdException w:name="Medium Grid 1 Accent 3" w:uiPriority="67"/>
-    <w:lsdException w:name="Medium Grid 2 Accent 3" w:uiPriority="68"/>
-    <w:lsdException w:name="Medium Grid 3 Accent 3" w:uiPriority="69"/>
-    <w:lsdException w:name="Dark List Accent 3" w:uiPriority="70"/>
-    <w:lsdException w:name="Colorful Shading Accent 3" w:uiPriority="71"/>
-    <w:lsdException w:name="Colorful List Accent 3" w:uiPriority="72"/>
-    <w:lsdException w:name="Colorful Grid Accent 3" w:uiPriority="73"/>
-    <w:lsdException w:name="Light Shading Accent 4" w:uiPriority="60"/>
-    <w:lsdException w:name="Light List Accent 4" w:uiPriority="61"/>
-    <w:lsdException w:name="Light Grid Accent 4" w:uiPriority="62"/>
-    <w:lsdException w:name="Medium Shading 1 Accent 4" w:uiPriority="63"/>
-    <w:lsdException w:name="Medium Shading 2 Accent 4" w:uiPriority="64"/>
-    <w:lsdException w:name="Medium List 1 Accent 4" w:uiPriority="65"/>
-    <w:lsdException w:name="Medium List 2 Accent 4" w:uiPriority="66"/>
-    <w:lsdException w:name="Medium Grid 1 Accent 4" w:uiPriority="67"/>
-    <w:lsdException w:name="Medium Grid 2 Accent 4" w:uiPriority="68"/>
-    <w:lsdException w:name="Medium Grid 3 Accent 4" w:uiPriority="69"/>
-    <w:lsdException w:name="Dark List Accent 4" w:uiPriority="70"/>
-    <w:lsdException w:name="Colorful Shading Accent 4" w:uiPriority="71"/>
-    <w:lsdException w:name="Colorful List Accent 4" w:uiPriority="72"/>
-    <w:lsdException w:name="Colorful Grid Accent 4" w:uiPriority="73"/>
-    <w:lsdException w:name="Light Shading Accent 5" w:uiPriority="60"/>
-    <w:lsdException w:name="Light List Accent 5" w:uiPriority="61"/>
-    <w:lsdException w:name="Light Grid Accent 5" w:uiPriority="62"/>
-    <w:lsdException w:name="Medium Shading 1 Accent 5" w:uiPriority="63"/>
-    <w:lsdException w:name="Medium Shading 2 Accent 5" w:uiPriority="64"/>
-    <w:lsdException w:name="Medium List 1 Accent 5" w:uiPriority="65"/>
-    <w:lsdException w:name="Medium List 2 Accent 5" w:uiPriority="66"/>
-    <w:lsdException w:name="Medium Grid 1 Accent 5" w:uiPriority="67"/>
-    <w:lsdException w:name="Medium Grid 2 Accent 5" w:uiPriority="68"/>
-    <w:lsdException w:name="Medium Grid 3 Accent 5" w:uiPriority="69"/>
-    <w:lsdException w:name="Dark List Accent 5" w:uiPriority="70"/>
-    <w:lsdException w:name="Colorful Shading Accent 5" w:uiPriority="71"/>
-    <w:lsdException w:name="Colorful List Accent 5" w:uiPriority="72"/>
-    <w:lsdException w:name="Colorful Grid Accent 5" w:uiPriority="73"/>
-    <w:lsdException w:name="Light Shading Accent 6" w:uiPriority="60"/>
-    <w:lsdException w:name="Light List Accent 6" w:uiPriority="61"/>
-    <w:lsdException w:name="Light Grid Accent 6" w:uiPriority="62"/>
-    <w:lsdException w:name="Medium Shading 1 Accent 6" w:uiPriority="63"/>
-    <w:lsdException w:name="Medium Shading 2 Accent 6" w:uiPriority="64"/>
-    <w:lsdException w:name="Medium List 1 Accent 6" w:uiPriority="65"/>
-    <w:lsdException w:name="Medium List 2 Accent 6" w:uiPriority="66"/>
-    <w:lsdException w:name="Medium Grid 1 Accent 6" w:uiPriority="67"/>
-    <w:lsdException w:name="Medium Grid 2 Accent 6" w:uiPriority="68"/>
-    <w:lsdException w:name="Medium Grid 3 Accent 6" w:uiPriority="69"/>
-    <w:lsdException w:name="Dark List Accent 6" w:uiPriority="70"/>
-    <w:lsdException w:name="Colorful Shading Accent 6" w:uiPriority="71"/>
-    <w:lsdException w:name="Colorful List Accent 6" w:uiPriority="72"/>
-    <w:lsdException w:name="Colorful Grid Accent 6" w:uiPriority="73"/>
-    <w:lsdException w:name="Subtle Emphasis" w:uiPriority="19" w:qFormat="1"/>
-    <w:lsdException w:name="Intense Emphasis" w:uiPriority="21" w:qFormat="1"/>
-    <w:lsdException w:name="Subtle Reference" w:uiPriority="31" w:qFormat="1"/>
-    <w:lsdException w:name="Intense Reference" w:uiPriority="32" w:qFormat="1"/>
-    <w:lsdException w:name="Book Title" w:uiPriority="33" w:qFormat="1"/>
-    <w:lsdException w:name="Bibliography" w:semiHidden="1" w:uiPriority="37" w:unhideWhenUsed="1"/>
-    <w:lsdException w:name="TOC Heading" w:semiHidden="1" w:uiPriority="39" w:unhideWhenUsed="1" w:qFormat="1"/>
-    <w:lsdException w:name="Plain Table 1" w:uiPriority="41"/>
-    <w:lsdException w:name="Plain Table 2" w:uiPriority="42"/>
-    <w:lsdException w:name="Plain Table 3" w:uiPriority="43"/>
-    <w:lsdException w:name="Plain Table 4" w:uiPriority="44"/>
-    <w:lsdException w:name="Plain Table 5" w:uiPriority="45"/>
-    <w:lsdException w:name="Grid Table Light" w:uiPriority="40"/>
-    <w:lsdException w:name="Grid Table 1 Light" w:uiPriority="46"/>
-    <w:lsdException w:name="Grid Table 2" w:uiPriority="47"/>
-    <w:lsdException w:name="Grid Table 3" w:uiPriority="48"/>
-    <w:lsdException w:name="Grid Table 4" w:uiPriority="49"/>
-    <w:lsdException w:name="Grid Table 5 Dark" w:uiPriority="50"/>
-    <w:lsdException w:name="Grid Table 6 Colorful" w:uiPriority="51"/>
-    <w:lsdException w:name="Grid Table 7 Colorful" w:uiPriority="52"/>
-    <w:lsdException w:name="Grid Table 1 Light Accent 1" w:uiPriority="46"/>
-    <w:lsdException w:name="Grid Table 2 Accent 1" w:uiPriority="47"/>
-    <w:lsdException w:name="Grid Table 3 Accent 1" w:uiPriority="48"/>
-    <w:lsdException w:name="Grid Table 4 Accent 1" w:uiPriority="49"/>
-    <w:lsdException w:name="Grid Table 5 Dark Accent 1" w:uiPriority="50"/>
-    <w:lsdException w:name="Grid Table 6 Colorful Accent 1" w:uiPriority="51"/>
-    <w:lsdException w:name="Grid Table 7 Colorful Accent 1" w:uiPriority="52"/>
-    <w:lsdException w:name="Grid Table 1 Light Accent 2" w:uiPriority="46"/>
-    <w:lsdException w:name="Grid Table 2 Accent 2" w:uiPriority="47"/>
-    <w:lsdException w:name="Grid Table 3 Accent 2" w:uiPriority="48"/>
-    <w:lsdException w:name="Grid Table 4 Accent 2" w:uiPriority="49"/>
-    <w:lsdException w:name="Grid Table 5 Dark Accent 2" w:uiPriority="50"/>
-    <w:lsdException w:name="Grid Table 6 Colorful Accent 2" w:uiPriority="51"/>
-    <w:lsdException w:name="Grid Table 7 Colorful Accent 2" w:uiPriority="52"/>
-    <w:lsdException w:name="Grid Table 1 Light Accent 3" w:uiPriority="46"/>
-    <w:lsdException w:name="Grid Table 2 Accent 3" w:uiPriority="47"/>
-    <w:lsdException w:name="Grid Table 3 Accent 3" w:uiPriority="48"/>
-    <w:lsdException w:name="Grid Table 4 Accent 3" w:uiPriority="49"/>
-    <w:lsdException w:name="Grid Table 5 Dark Accent 3" w:uiPriority="50"/>
-    <w:lsdException w:name="Grid Table 6 Colorful Accent 3" w:uiPriority="51"/>
-    <w:lsdException w:name="Grid Table 7 Colorful Accent 3" w:uiPriority="52"/>
-    <w:lsdException w:name="Grid Table 1 Light Accent 4" w:uiPriority="46"/>
-    <w:lsdException w:name="Grid Table 2 Accent 4" w:uiPriority="47"/>
-    <w:lsdException w:name="Grid Table 3 Accent 4" w:uiPriority="48"/>
-    <w:lsdException w:name="Grid Table 4 Accent 4" w:uiPriority="49"/>
-    <w:lsdException w:name="Grid Table 5 Dark Accent 4" w:uiPriority="50"/>
-    <w:lsdException w:name="Grid Table 6 Colorful Accent 4" w:uiPriority="51"/>
-    <w:lsdException w:name="Grid Table 7 Colorful Accent 4" w:uiPriority="52"/>
-    <w:lsdException w:name="Grid Table 1 Light Accent 5" w:uiPriority="46"/>
-    <w:lsdException w:name="Grid Table 2 Accent 5" w:uiPriority="47"/>
-    <w:lsdException w:name="Grid Table 3 Accent 5" w:uiPriority="48"/>
-    <w:lsdException w:name="Grid Table 4 Accent 5" w:uiPriority="49"/>
-    <w:lsdException w:name="Grid Table 5 Dark Accent 5" w:uiPriority="50"/>
-    <w:lsdException w:name="Grid Table 6 Colorful Accent 5" w:uiPriority="51"/>
-    <w:lsdException w:name="Grid Table 7 Colorful Accent 5" w:uiPriority="52"/>
-    <w:lsdException w:name="Grid Table 1 Light Accent 6" w:uiPriority="46"/>
-    <w:lsdException w:name="Grid Table 2 Accent 6" w:uiPriority="47"/>
-    <w:lsdException w:name="Grid Table 3 Accent 6" w:uiPriority="48"/>
-    <w:lsdException w:name="Grid Table 4 Accent 6" w:uiPriority="49"/>
-    <w:lsdException w:name="Grid Table 5 Dark Accent 6" w:uiPriority="50"/>
-    <w:lsdException w:name="Grid Table 6 Colorful Accent 6" w:uiPriority="51"/>
-    <w:lsdException w:name="Grid Table 7 Colorful Accent 6" w:uiPriority="52"/>
-    <w:lsdException w:name="List Table 1 Light" w:uiPriority="46"/>
-    <w:lsdException w:name="List Table 2" w:uiPriority="47"/>
-    <w:lsdException w:name="List Table 3" w:uiPriority="48"/>
-    <w:lsdException w:name="List Table 4" w:uiPriority="49"/>
-    <w:lsdException w:name="List Table 5 Dark" w:uiPriority="50"/>
-    <w:lsdException w:name="List Table 6 Colorful" w:uiPriority="51"/>
-    <w:lsdException w:name="List Table 7 Colorful" w:uiPriority="52"/>
-    <w:lsdException w:name="List Table 1 Light Accent 1" w:uiPriority="46"/>
-    <w:lsdException w:name="List Table 2 Accent 1" w:uiPriority="47"/>
-    <w:lsdException w:name="List Table 3 Accent 1" w:uiPriority="48"/>
-    <w:lsdException w:name="List Table 4 Accent 1" w:uiPriority="49"/>
-    <w:lsdException w:name="List Table 5 Dark Accent 1" w:uiPriority="50"/>
-    <w:lsdException w:name="List Table 6 Colorful Accent 1" w:uiPriority="51"/>
-    <w:lsdException w:name="List Table 7 Colorful Accent 1" w:uiPriority="52"/>
-    <w:lsdException w:name="List Table 1 Light Accent 2" w:uiPriority="46"/>
-    <w:lsdException w:name="List Table 2 Accent 2" w:uiPriority="47"/>
-    <w:lsdException w:name="List Table 3 Accent 2" w:uiPriority="48"/>
-    <w:lsdException w:name="List Table 4 Accent 2" w:uiPriority="49"/>
-    <w:lsdException w:name="List Table 5 Dark Accent 2" w:uiPriority="50"/>
-    <w:lsdException w:name="List Table 6 Colorful Accent 2" w:uiPriority="51"/>
-    <w:lsdException w:name="List Table 7 Colorful Accent 2" w:uiPriority="52"/>
-    <w:lsdException w:name="List Table 1 Light Accent 3" w:uiPriority="46"/>
-    <w:lsdException w:name="List Table 2 Accent 3" w:uiPriority="47"/>
-    <w:lsdException w:name="List Table 3 Accent 3" w:uiPriority="48"/>
-    <w:lsdException w:name="List Table 4 Accent 3" w:uiPriority="49"/>
-    <w:lsdException w:name="List Table 5 Dark Accent 3" w:uiPriority="50"/>
-    <w:lsdException w:name="List Table 6 Colorful Accent 3" w:uiPriority="51"/>
-    <w:lsdException w:name="List Table 7 Colorful Accent 3" w:uiPriority="52"/>
-    <w:lsdException w:name="List Table 1 Light Accent 4" w:uiPriority="46"/>
-    <w:lsdException w:name="List Table 2 Accent 4" w:uiPriority="47"/>
-    <w:lsdException w:name="List Table 3 Accent 4" w:uiPriority="48"/>
-    <w:lsdException w:name="List Table 4 Accent 4" w:uiPriority="49"/>
-    <w:lsdException w:name="List Table 5 Dark Accent 4" w:uiPriority="50"/>
-    <w:lsdException w:name="List Table 6 Colorful Accent 4" w:uiPriority="51"/>
-    <w:lsdException w:name="List Table 7 Colorful Accent 4" w:uiPriority="52"/>
-    <w:lsdException w:name="List Table 1 Light Accent 5" w:uiPriority="46"/>
-    <w:lsdException w:name="List Table 2 Accent 5" w:uiPriority="47"/>
-    <w:lsdException w:name="List Table 3 Accent 5" w:uiPriority="48"/>
-    <w:lsdException w:name="List Table 4 Accent 5" w:uiPriority="49"/>
-    <w:lsdException w:name="List Table 5 Dark Accent 5" w:uiPriority="50"/>
-    <w:lsdException w:name="List Table 6 Colorful Accent 5" w:uiPriority="51"/>
-    <w:lsdException w:name="List Table 7 Colorful Accent 5" w:uiPriority="52"/>
-    <w:lsdException w:name="List Table 1 Light Accent 6" w:uiPriority="46"/>
-    <w:lsdException w:name="List Table 2 Accent 6" w:uiPriority="47"/>
-    <w:lsdException w:name="List Table 3 Accent 6" w:uiPriority="48"/>
-    <w:lsdException w:name="List Table 4 Accent 6" w:uiPriority="49"/>
-    <w:lsdException w:name="List Table 5 Dark Accent 6" w:uiPriority="50"/>
-    <w:lsdException w:name="List Table 6 Colorful Accent 6" w:uiPriority="51"/>
-    <w:lsdException w:name="List Table 7 Colorful Accent 6" w:uiPriority="52"/>
+  <w:latentStyles w:defLockedState="0" w:defUIPriority="0" w:defSemiHidden="1" w:defUnhideWhenUsed="1" w:defQFormat="0" w:count="267">
+    <w:lsdException w:name="Normal" w:semiHidden="0" w:unhideWhenUsed="0" w:qFormat="1"/>
+    <w:lsdException w:name="heading 1" w:semiHidden="0" w:unhideWhenUsed="0" w:qFormat="1"/>
+    <w:lsdException w:name="heading 2" w:semiHidden="0" w:unhideWhenUsed="0" w:qFormat="1"/>
+    <w:lsdException w:name="heading 3" w:semiHidden="0" w:unhideWhenUsed="0" w:qFormat="1"/>
+    <w:lsdException w:name="heading 4" w:semiHidden="0" w:unhideWhenUsed="0" w:qFormat="1"/>
+    <w:lsdException w:name="heading 5" w:semiHidden="0" w:unhideWhenUsed="0" w:qFormat="1"/>
+    <w:lsdException w:name="heading 6" w:semiHidden="0" w:unhideWhenUsed="0" w:qFormat="1"/>
+    <w:lsdException w:name="heading 7" w:qFormat="1"/>
+    <w:lsdException w:name="heading 8" w:qFormat="1"/>
+    <w:lsdException w:name="heading 9" w:qFormat="1"/>
+    <w:lsdException w:name="toc 1" w:uiPriority="39"/>
+    <w:lsdException w:name="toc 2" w:uiPriority="39"/>
+    <w:lsdException w:name="toc 3" w:uiPriority="39"/>
+    <w:lsdException w:name="caption" w:qFormat="1"/>
+    <w:lsdException w:name="List Number" w:semiHidden="0" w:unhideWhenUsed="0"/>
+    <w:lsdException w:name="List 4" w:semiHidden="0" w:unhideWhenUsed="0"/>
+    <w:lsdException w:name="List 5" w:semiHidden="0" w:unhideWhenUsed="0"/>
+    <w:lsdException w:name="Title" w:semiHidden="0" w:unhideWhenUsed="0" w:qFormat="1"/>
+    <w:lsdException w:name="Subtitle" w:semiHidden="0" w:unhideWhenUsed="0" w:qFormat="1"/>
+    <w:lsdException w:name="Salutation" w:semiHidden="0" w:unhideWhenUsed="0"/>
+    <w:lsdException w:name="Date" w:semiHidden="0" w:unhideWhenUsed="0"/>
+    <w:lsdException w:name="Body Text First Indent" w:semiHidden="0" w:unhideWhenUsed="0"/>
+    <w:lsdException w:name="Hyperlink" w:uiPriority="99"/>
+    <w:lsdException w:name="Strong" w:semiHidden="0" w:unhideWhenUsed="0" w:qFormat="1"/>
+    <w:lsdException w:name="Emphasis" w:semiHidden="0" w:unhideWhenUsed="0" w:qFormat="1"/>
+    <w:lsdException w:name="Normal (Web)" w:uiPriority="99"/>
+    <w:lsdException w:name="Table Grid" w:semiHidden="0" w:uiPriority="39" w:unhideWhenUsed="0"/>
+    <w:lsdException w:name="Placeholder Text" w:uiPriority="99" w:unhideWhenUsed="0"/>
+    <w:lsdException w:name="No Spacing" w:semiHidden="0" w:uiPriority="1" w:unhideWhenUsed="0" w:qFormat="1"/>
+    <w:lsdException w:name="Light Shading" w:semiHidden="0" w:uiPriority="60" w:unhideWhenUsed="0"/>
+    <w:lsdException w:name="Light List" w:semiHidden="0" w:uiPriority="61" w:unhideWhenUsed="0"/>
+    <w:lsdException w:name="Light Grid" w:semiHidden="0" w:uiPriority="62" w:unhideWhenUsed="0"/>
+    <w:lsdException w:name="Medium Shading 1" w:semiHidden="0" w:uiPriority="63" w:unhideWhenUsed="0"/>
+    <w:lsdException w:name="Medium Shading 2" w:semiHidden="0" w:uiPriority="64" w:unhideWhenUsed="0"/>
+    <w:lsdException w:name="Medium List 1" w:semiHidden="0" w:uiPriority="65" w:unhideWhenUsed="0"/>
+    <w:lsdException w:name="Medium List 2" w:semiHidden="0" w:uiPriority="66" w:unhideWhenUsed="0"/>
+    <w:lsdException w:name="Medium Grid 1" w:semiHidden="0" w:uiPriority="67" w:unhideWhenUsed="0"/>
+    <w:lsdException w:name="Medium Grid 2" w:semiHidden="0" w:uiPriority="68" w:unhideWhenUsed="0"/>
+    <w:lsdException w:name="Medium Grid 3" w:semiHidden="0" w:uiPriority="69" w:unhideWhenUsed="0"/>
+    <w:lsdException w:name="Dark List" w:semiHidden="0" w:uiPriority="70" w:unhideWhenUsed="0"/>
+    <w:lsdException w:name="Colorful Shading" w:semiHidden="0" w:uiPriority="71" w:unhideWhenUsed="0"/>
+    <w:lsdException w:name="Colorful List" w:semiHidden="0" w:uiPriority="72" w:unhideWhenUsed="0"/>
+    <w:lsdException w:name="Colorful Grid" w:semiHidden="0" w:uiPriority="73" w:unhideWhenUsed="0"/>
+    <w:lsdException w:name="Light Shading Accent 1" w:semiHidden="0" w:uiPriority="60" w:unhideWhenUsed="0"/>
+    <w:lsdException w:name="Light List Accent 1" w:semiHidden="0" w:uiPriority="61" w:unhideWhenUsed="0"/>
+    <w:lsdException w:name="Light Grid Accent 1" w:semiHidden="0" w:uiPriority="62" w:unhideWhenUsed="0"/>
+    <w:lsdException w:name="Medium Shading 1 Accent 1" w:semiHidden="0" w:uiPriority="63" w:unhideWhenUsed="0"/>
+    <w:lsdException w:name="Medium Shading 2 Accent 1" w:semiHidden="0" w:uiPriority="64" w:unhideWhenUsed="0"/>
+    <w:lsdException w:name="Medium List 1 Accent 1" w:semiHidden="0" w:uiPriority="65" w:unhideWhenUsed="0"/>
+    <w:lsdException w:name="Revision" w:uiPriority="99" w:unhideWhenUsed="0"/>
+    <w:lsdException w:name="List Paragraph" w:semiHidden="0" w:uiPriority="34" w:unhideWhenUsed="0" w:qFormat="1"/>
+    <w:lsdException w:name="Quote" w:semiHidden="0" w:uiPriority="29" w:unhideWhenUsed="0" w:qFormat="1"/>
+    <w:lsdException w:name="Intense Quote" w:semiHidden="0" w:uiPriority="30" w:unhideWhenUsed="0" w:qFormat="1"/>
+    <w:lsdException w:name="Medium List 2 Accent 1" w:semiHidden="0" w:uiPriority="66" w:unhideWhenUsed="0"/>
+    <w:lsdException w:name="Medium Grid 1 Accent 1" w:semiHidden="0" w:uiPriority="67" w:unhideWhenUsed="0"/>
+    <w:lsdException w:name="Medium Grid 2 Accent 1" w:semiHidden="0" w:uiPriority="68" w:unhideWhenUsed="0"/>
+    <w:lsdException w:name="Medium Grid 3 Accent 1" w:semiHidden="0" w:uiPriority="69" w:unhideWhenUsed="0"/>
+    <w:lsdException w:name="Dark List Accent 1" w:semiHidden="0" w:uiPriority="70" w:unhideWhenUsed="0"/>
+    <w:lsdException w:name="Colorful Shading Accent 1" w:semiHidden="0" w:uiPriority="71" w:unhideWhenUsed="0"/>
+    <w:lsdException w:name="Colorful List Accent 1" w:semiHidden="0" w:uiPriority="72" w:unhideWhenUsed="0"/>
+    <w:lsdException w:name="Colorful Grid Accent 1" w:semiHidden="0" w:uiPriority="73" w:unhideWhenUsed="0"/>
+    <w:lsdException w:name="Light Shading Accent 2" w:semiHidden="0" w:uiPriority="60" w:unhideWhenUsed="0"/>
+    <w:lsdException w:name="Light List Accent 2" w:semiHidden="0" w:uiPriority="61" w:unhideWhenUsed="0"/>
+    <w:lsdException w:name="Light Grid Accent 2" w:semiHidden="0" w:uiPriority="62" w:unhideWhenUsed="0"/>
+    <w:lsdException w:name="Medium Shading 1 Accent 2" w:semiHidden="0" w:uiPriority="63" w:unhideWhenUsed="0"/>
+    <w:lsdException w:name="Medium Shading 2 Accent 2" w:semiHidden="0" w:uiPriority="64" w:unhideWhenUsed="0"/>
+    <w:lsdException w:name="Medium List 1 Accent 2" w:semiHidden="0" w:uiPriority="65" w:unhideWhenUsed="0"/>
+    <w:lsdException w:name="Medium List 2 Accent 2" w:semiHidden="0" w:uiPriority="66" w:unhideWhenUsed="0"/>
+    <w:lsdException w:name="Medium Grid 1 Accent 2" w:semiHidden="0" w:uiPriority="67" w:unhideWhenUsed="0"/>
+    <w:lsdException w:name="Medium Grid 2 Accent 2" w:semiHidden="0" w:uiPriority="68" w:unhideWhenUsed="0"/>
+    <w:lsdException w:name="Medium Grid 3 Accent 2" w:semiHidden="0" w:uiPriority="69" w:unhideWhenUsed="0"/>
+    <w:lsdException w:name="Dark List Accent 2" w:semiHidden="0" w:uiPriority="70" w:unhideWhenUsed="0"/>
+    <w:lsdException w:name="Colorful Shading Accent 2" w:semiHidden="0" w:uiPriority="71" w:unhideWhenUsed="0"/>
+    <w:lsdException w:name="Colorful List Accent 2" w:semiHidden="0" w:uiPriority="72" w:unhideWhenUsed="0"/>
+    <w:lsdException w:name="Colorful Grid Accent 2" w:semiHidden="0" w:uiPriority="73" w:unhideWhenUsed="0"/>
+    <w:lsdException w:name="Light Shading Accent 3" w:semiHidden="0" w:uiPriority="60" w:unhideWhenUsed="0"/>
+    <w:lsdException w:name="Light List Accent 3" w:semiHidden="0" w:uiPriority="61" w:unhideWhenUsed="0"/>
+    <w:lsdException w:name="Light Grid Accent 3" w:semiHidden="0" w:uiPriority="62" w:unhideWhenUsed="0"/>
+    <w:lsdException w:name="Medium Shading 1 Accent 3" w:semiHidden="0" w:uiPriority="63" w:unhideWhenUsed="0"/>
+    <w:lsdException w:name="Medium Shading 2 Accent 3" w:semiHidden="0" w:uiPriority="64" w:unhideWhenUsed="0"/>
+    <w:lsdException w:name="Medium List 1 Accent 3" w:semiHidden="0" w:uiPriority="65" w:unhideWhenUsed="0"/>
+    <w:lsdException w:name="Medium List 2 Accent 3" w:semiHidden="0" w:uiPriority="66" w:unhideWhenUsed="0"/>
+    <w:lsdException w:name="Medium Grid 1 Accent 3" w:semiHidden="0" w:uiPriority="67" w:unhideWhenUsed="0"/>
+    <w:lsdException w:name="Medium Grid 2 Accent 3" w:semiHidden="0" w:uiPriority="68" w:unhideWhenUsed="0"/>
+    <w:lsdException w:name="Medium Grid 3 Accent 3" w:semiHidden="0" w:uiPriority="69" w:unhideWhenUsed="0"/>
+    <w:lsdException w:name="Dark List Accent 3" w:semiHidden="0" w:uiPriority="70" w:unhideWhenUsed="0"/>
+    <w:lsdException w:name="Colorful Shading Accent 3" w:semiHidden="0" w:uiPriority="71" w:unhideWhenUsed="0"/>
+    <w:lsdException w:name="Colorful List Accent 3" w:semiHidden="0" w:uiPriority="72" w:unhideWhenUsed="0"/>
+    <w:lsdException w:name="Colorful Grid Accent 3" w:semiHidden="0" w:uiPriority="73" w:unhideWhenUsed="0"/>
+    <w:lsdException w:name="Light Shading Accent 4" w:semiHidden="0" w:uiPriority="60" w:unhideWhenUsed="0"/>
+    <w:lsdException w:name="Light List Accent 4" w:semiHidden="0" w:uiPriority="61" w:unhideWhenUsed="0"/>
+    <w:lsdException w:name="Light Grid Accent 4" w:semiHidden="0" w:uiPriority="62" w:unhideWhenUsed="0"/>
+    <w:lsdException w:name="Medium Shading 1 Accent 4" w:semiHidden="0" w:uiPriority="63" w:unhideWhenUsed="0"/>
+    <w:lsdException w:name="Medium Shading 2 Accent 4" w:semiHidden="0" w:uiPriority="64" w:unhideWhenUsed="0"/>
+    <w:lsdException w:name="Medium List 1 Accent 4" w:semiHidden="0" w:uiPriority="65" w:unhideWhenUsed="0"/>
+    <w:lsdException w:name="Medium List 2 Accent 4" w:semiHidden="0" w:uiPriority="66" w:unhideWhenUsed="0"/>
+    <w:lsdException w:name="Medium Grid 1 Accent 4" w:semiHidden="0" w:uiPriority="67" w:unhideWhenUsed="0"/>
+    <w:lsdException w:name="Medium Grid 2 Accent 4" w:semiHidden="0" w:uiPriority="68" w:unhideWhenUsed="0"/>
+    <w:lsdException w:name="Medium Grid 3 Accent 4" w:semiHidden="0" w:uiPriority="69" w:unhideWhenUsed="0"/>
+    <w:lsdException w:name="Dark List Accent 4" w:semiHidden="0" w:uiPriority="70" w:unhideWhenUsed="0"/>
+    <w:lsdException w:name="Colorful Shading Accent 4" w:semiHidden="0" w:uiPriority="71" w:unhideWhenUsed="0"/>
+    <w:lsdException w:name="Colorful List Accent 4" w:semiHidden="0" w:uiPriority="72" w:unhideWhenUsed="0"/>
+    <w:lsdException w:name="Colorful Grid Accent 4" w:semiHidden="0" w:uiPriority="73" w:unhideWhenUsed="0"/>
+    <w:lsdException w:name="Light Shading Accent 5" w:semiHidden="0" w:uiPriority="60" w:unhideWhenUsed="0"/>
+    <w:lsdException w:name="Light List Accent 5" w:semiHidden="0" w:uiPriority="61" w:unhideWhenUsed="0"/>
+    <w:lsdException w:name="Light Grid Accent 5" w:semiHidden="0" w:uiPriority="62" w:unhideWhenUsed="0"/>
+    <w:lsdException w:name="Medium Shading 1 Accent 5" w:semiHidden="0" w:uiPriority="63" w:unhideWhenUsed="0"/>
+    <w:lsdException w:name="Medium Shading 2 Accent 5" w:semiHidden="0" w:uiPriority="64" w:unhideWhenUsed="0"/>
+    <w:lsdException w:name="Medium List 1 Accent 5" w:semiHidden="0" w:uiPriority="65" w:unhideWhenUsed="0"/>
+    <w:lsdException w:name="Medium List 2 Accent 5" w:semiHidden="0" w:uiPriority="66" w:unhideWhenUsed="0"/>
+    <w:lsdException w:name="Medium Grid 1 Accent 5" w:semiHidden="0" w:uiPriority="67" w:unhideWhenUsed="0"/>
+    <w:lsdException w:name="Medium Grid 2 Accent 5" w:semiHidden="0" w:uiPriority="68" w:unhideWhenUsed="0"/>
+    <w:lsdException w:name="Medium Grid 3 Accent 5" w:semiHidden="0" w:uiPriority="69" w:unhideWhenUsed="0"/>
+    <w:lsdException w:name="Dark List Accent 5" w:semiHidden="0" w:uiPriority="70" w:unhideWhenUsed="0"/>
+    <w:lsdException w:name="Colorful Shading Accent 5" w:semiHidden="0" w:uiPriority="71" w:unhideWhenUsed="0"/>
+    <w:lsdException w:name="Colorful List Accent 5" w:semiHidden="0" w:uiPriority="72" w:unhideWhenUsed="0"/>
+    <w:lsdException w:name="Colorful Grid Accent 5" w:semiHidden="0" w:uiPriority="73" w:unhideWhenUsed="0"/>
+    <w:lsdException w:name="Light Shading Accent 6" w:semiHidden="0" w:uiPriority="60" w:unhideWhenUsed="0"/>
+    <w:lsdException w:name="Light List Accent 6" w:semiHidden="0" w:uiPriority="61" w:unhideWhenUsed="0"/>
+    <w:lsdException w:name="Light Grid Accent 6" w:semiHidden="0" w:uiPriority="62" w:unhideWhenUsed="0"/>
+    <w:lsdException w:name="Medium Shading 1 Accent 6" w:semiHidden="0" w:uiPriority="63" w:unhideWhenUsed="0"/>
+    <w:lsdException w:name="Medium Shading 2 Accent 6" w:semiHidden="0" w:uiPriority="64" w:unhideWhenUsed="0"/>
+    <w:lsdException w:name="Medium List 1 Accent 6" w:semiHidden="0" w:uiPriority="65" w:unhideWhenUsed="0"/>
+    <w:lsdException w:name="Medium List 2 Accent 6" w:semiHidden="0" w:uiPriority="66" w:unhideWhenUsed="0"/>
+    <w:lsdException w:name="Medium Grid 1 Accent 6" w:semiHidden="0" w:uiPriority="67" w:unhideWhenUsed="0"/>
+    <w:lsdException w:name="Medium Grid 2 Accent 6" w:semiHidden="0" w:uiPriority="68" w:unhideWhenUsed="0"/>
+    <w:lsdException w:name="Medium Grid 3 Accent 6" w:semiHidden="0" w:uiPriority="69" w:unhideWhenUsed="0"/>
+    <w:lsdException w:name="Dark List Accent 6" w:semiHidden="0" w:uiPriority="70" w:unhideWhenUsed="0"/>
+    <w:lsdException w:name="Colorful Shading Accent 6" w:semiHidden="0" w:uiPriority="71" w:unhideWhenUsed="0"/>
+    <w:lsdException w:name="Colorful List Accent 6" w:semiHidden="0" w:uiPriority="72" w:unhideWhenUsed="0"/>
+    <w:lsdException w:name="Colorful Grid Accent 6" w:semiHidden="0" w:uiPriority="73" w:unhideWhenUsed="0"/>
+    <w:lsdException w:name="Subtle Emphasis" w:semiHidden="0" w:uiPriority="19" w:unhideWhenUsed="0" w:qFormat="1"/>
+    <w:lsdException w:name="Intense Emphasis" w:semiHidden="0" w:uiPriority="21" w:unhideWhenUsed="0" w:qFormat="1"/>
+    <w:lsdException w:name="Subtle Reference" w:semiHidden="0" w:uiPriority="31" w:unhideWhenUsed="0" w:qFormat="1"/>
+    <w:lsdException w:name="Intense Reference" w:semiHidden="0" w:uiPriority="32" w:unhideWhenUsed="0" w:qFormat="1"/>
+    <w:lsdException w:name="Book Title" w:semiHidden="0" w:uiPriority="33" w:unhideWhenUsed="0" w:qFormat="1"/>
+    <w:lsdException w:name="Bibliography" w:uiPriority="37"/>
+    <w:lsdException w:name="TOC Heading" w:uiPriority="39" w:qFormat="1"/>
   </w:latentStyles>
-  <w:style w:type="paragraph" w:default="1" w:styleId="Normal">
+  <w:style w:type="paragraph" w:default="1" w:styleId="Normlny">
     <w:name w:val="Normal"/>
     <w:qFormat/>
     <w:rsid w:val="00500F93"/>
@@ -22429,9 +22172,9 @@
       <w:lang w:val="en-GB" w:eastAsia="en-US"/>
     </w:rPr>
   </w:style>
-  <w:style w:type="paragraph" w:styleId="Heading1">
+  <w:style w:type="paragraph" w:styleId="Nadpis1">
     <w:name w:val="heading 1"/>
-    <w:basedOn w:val="Normal"/>
+    <w:basedOn w:val="Normlny"/>
     <w:next w:val="Normalindented"/>
     <w:qFormat/>
     <w:rsid w:val="00500F93"/>
@@ -22455,9 +22198,9 @@
       <w:szCs w:val="32"/>
     </w:rPr>
   </w:style>
-  <w:style w:type="paragraph" w:styleId="Heading2">
+  <w:style w:type="paragraph" w:styleId="Nadpis2">
     <w:name w:val="heading 2"/>
-    <w:basedOn w:val="Normal"/>
+    <w:basedOn w:val="Normlny"/>
     <w:next w:val="Normalindented"/>
     <w:qFormat/>
     <w:rsid w:val="00500F93"/>
@@ -22477,9 +22220,9 @@
       <w:szCs w:val="28"/>
     </w:rPr>
   </w:style>
-  <w:style w:type="paragraph" w:styleId="Heading3">
+  <w:style w:type="paragraph" w:styleId="Nadpis3">
     <w:name w:val="heading 3"/>
-    <w:basedOn w:val="Normal"/>
+    <w:basedOn w:val="Normlny"/>
     <w:next w:val="Normalindented"/>
     <w:qFormat/>
     <w:rsid w:val="00500F93"/>
@@ -22504,9 +22247,9 @@
       <w:szCs w:val="26"/>
     </w:rPr>
   </w:style>
-  <w:style w:type="paragraph" w:styleId="Heading4">
+  <w:style w:type="paragraph" w:styleId="Nadpis4">
     <w:name w:val="heading 4"/>
-    <w:basedOn w:val="Normal"/>
+    <w:basedOn w:val="Normlny"/>
     <w:next w:val="Normalindented"/>
     <w:qFormat/>
     <w:rsid w:val="00500F93"/>
@@ -22531,10 +22274,10 @@
       <w:szCs w:val="28"/>
     </w:rPr>
   </w:style>
-  <w:style w:type="paragraph" w:styleId="Heading5">
+  <w:style w:type="paragraph" w:styleId="Nadpis5">
     <w:name w:val="heading 5"/>
-    <w:basedOn w:val="Normal"/>
-    <w:next w:val="Normal"/>
+    <w:basedOn w:val="Normlny"/>
+    <w:next w:val="Normlny"/>
     <w:qFormat/>
     <w:rsid w:val="00500F93"/>
     <w:pPr>
@@ -22553,10 +22296,10 @@
       <w:szCs w:val="26"/>
     </w:rPr>
   </w:style>
-  <w:style w:type="paragraph" w:styleId="Heading6">
+  <w:style w:type="paragraph" w:styleId="Nadpis6">
     <w:name w:val="heading 6"/>
-    <w:basedOn w:val="Normal"/>
-    <w:next w:val="Normal"/>
+    <w:basedOn w:val="Normlny"/>
+    <w:next w:val="Normlny"/>
     <w:qFormat/>
     <w:rsid w:val="00500F93"/>
     <w:pPr>
@@ -22574,10 +22317,10 @@
       <w:szCs w:val="22"/>
     </w:rPr>
   </w:style>
-  <w:style w:type="paragraph" w:styleId="Heading7">
+  <w:style w:type="paragraph" w:styleId="Nadpis7">
     <w:name w:val="heading 7"/>
-    <w:basedOn w:val="Normal"/>
-    <w:next w:val="Normal"/>
+    <w:basedOn w:val="Normlny"/>
+    <w:next w:val="Normlny"/>
     <w:qFormat/>
     <w:rsid w:val="00500F93"/>
     <w:pPr>
@@ -22592,10 +22335,10 @@
       <w:sz w:val="24"/>
     </w:rPr>
   </w:style>
-  <w:style w:type="paragraph" w:styleId="Heading8">
+  <w:style w:type="paragraph" w:styleId="Nadpis8">
     <w:name w:val="heading 8"/>
-    <w:basedOn w:val="Normal"/>
-    <w:next w:val="Normal"/>
+    <w:basedOn w:val="Normlny"/>
+    <w:next w:val="Normlny"/>
     <w:qFormat/>
     <w:rsid w:val="00500F93"/>
     <w:pPr>
@@ -22612,10 +22355,10 @@
       <w:sz w:val="24"/>
     </w:rPr>
   </w:style>
-  <w:style w:type="paragraph" w:styleId="Heading9">
+  <w:style w:type="paragraph" w:styleId="Nadpis9">
     <w:name w:val="heading 9"/>
-    <w:basedOn w:val="Normal"/>
-    <w:next w:val="Normal"/>
+    <w:basedOn w:val="Normlny"/>
+    <w:next w:val="Normlny"/>
     <w:qFormat/>
     <w:rsid w:val="00500F93"/>
     <w:pPr>
@@ -22632,17 +22375,18 @@
       <w:szCs w:val="22"/>
     </w:rPr>
   </w:style>
-  <w:style w:type="character" w:default="1" w:styleId="DefaultParagraphFont">
+  <w:style w:type="character" w:default="1" w:styleId="Predvolenpsmoodseku">
     <w:name w:val="Default Paragraph Font"/>
     <w:uiPriority w:val="1"/>
     <w:semiHidden/>
     <w:unhideWhenUsed/>
   </w:style>
-  <w:style w:type="table" w:default="1" w:styleId="TableNormal">
+  <w:style w:type="table" w:default="1" w:styleId="Normlnatabuka">
     <w:name w:val="Normal Table"/>
     <w:uiPriority w:val="99"/>
     <w:semiHidden/>
     <w:unhideWhenUsed/>
+    <w:qFormat/>
     <w:tblPr>
       <w:tblInd w:w="0" w:type="dxa"/>
       <w:tblCellMar>
@@ -22653,7 +22397,7 @@
       </w:tblCellMar>
     </w:tblPr>
   </w:style>
-  <w:style w:type="numbering" w:default="1" w:styleId="NoList">
+  <w:style w:type="numbering" w:default="1" w:styleId="Bezzoznamu">
     <w:name w:val="No List"/>
     <w:uiPriority w:val="99"/>
     <w:semiHidden/>
@@ -22661,7 +22405,7 @@
   </w:style>
   <w:style w:type="paragraph" w:customStyle="1" w:styleId="Normalindented">
     <w:name w:val="Normal_indented"/>
-    <w:basedOn w:val="Normal"/>
+    <w:basedOn w:val="Normlny"/>
     <w:rsid w:val="00500F93"/>
     <w:pPr>
       <w:spacing w:line="300" w:lineRule="auto"/>
@@ -22672,9 +22416,9 @@
       <w:sz w:val="22"/>
     </w:rPr>
   </w:style>
-  <w:style w:type="paragraph" w:styleId="Header">
+  <w:style w:type="paragraph" w:styleId="Hlavika">
     <w:name w:val="header"/>
-    <w:basedOn w:val="Normal"/>
+    <w:basedOn w:val="Normlny"/>
     <w:rsid w:val="00500F93"/>
     <w:pPr>
       <w:tabs>
@@ -22683,9 +22427,9 @@
       </w:tabs>
     </w:pPr>
   </w:style>
-  <w:style w:type="paragraph" w:styleId="Footer">
+  <w:style w:type="paragraph" w:styleId="Pta">
     <w:name w:val="footer"/>
-    <w:basedOn w:val="Normal"/>
+    <w:basedOn w:val="Normlny"/>
     <w:rsid w:val="00500F93"/>
     <w:pPr>
       <w:tabs>
@@ -22694,15 +22438,15 @@
       </w:tabs>
     </w:pPr>
   </w:style>
-  <w:style w:type="character" w:styleId="PageNumber">
+  <w:style w:type="character" w:styleId="slostrany">
     <w:name w:val="page number"/>
-    <w:basedOn w:val="DefaultParagraphFont"/>
+    <w:basedOn w:val="Predvolenpsmoodseku"/>
     <w:rsid w:val="00500F93"/>
   </w:style>
-  <w:style w:type="paragraph" w:styleId="TOC1">
+  <w:style w:type="paragraph" w:styleId="Obsah1">
     <w:name w:val="toc 1"/>
-    <w:basedOn w:val="Normal"/>
-    <w:next w:val="Normal"/>
+    <w:basedOn w:val="Normlny"/>
+    <w:next w:val="Normlny"/>
     <w:autoRedefine/>
     <w:uiPriority w:val="39"/>
     <w:rsid w:val="00500F93"/>
@@ -22716,10 +22460,10 @@
       <w:caps/>
     </w:rPr>
   </w:style>
-  <w:style w:type="paragraph" w:styleId="TOC2">
+  <w:style w:type="paragraph" w:styleId="Obsah2">
     <w:name w:val="toc 2"/>
-    <w:basedOn w:val="Normal"/>
-    <w:next w:val="Normal"/>
+    <w:basedOn w:val="Normlny"/>
+    <w:next w:val="Normlny"/>
     <w:autoRedefine/>
     <w:uiPriority w:val="39"/>
     <w:rsid w:val="00500F93"/>
@@ -22736,10 +22480,10 @@
       <w:noProof/>
     </w:rPr>
   </w:style>
-  <w:style w:type="paragraph" w:styleId="TOC3">
+  <w:style w:type="paragraph" w:styleId="Obsah3">
     <w:name w:val="toc 3"/>
-    <w:basedOn w:val="Normal"/>
-    <w:next w:val="Normal"/>
+    <w:basedOn w:val="Normlny"/>
+    <w:next w:val="Normlny"/>
     <w:autoRedefine/>
     <w:uiPriority w:val="39"/>
     <w:rsid w:val="00500F93"/>
@@ -22755,9 +22499,9 @@
       <w:iCs/>
     </w:rPr>
   </w:style>
-  <w:style w:type="character" w:styleId="Hyperlink">
+  <w:style w:type="character" w:styleId="Hypertextovprepojenie">
     <w:name w:val="Hyperlink"/>
-    <w:basedOn w:val="DefaultParagraphFont"/>
+    <w:basedOn w:val="Predvolenpsmoodseku"/>
     <w:uiPriority w:val="99"/>
     <w:rsid w:val="00500F93"/>
     <w:rPr>
@@ -22765,9 +22509,9 @@
       <w:u w:val="single"/>
     </w:rPr>
   </w:style>
-  <w:style w:type="character" w:styleId="CommentReference">
+  <w:style w:type="character" w:styleId="Odkaznakomentr">
     <w:name w:val="annotation reference"/>
-    <w:basedOn w:val="DefaultParagraphFont"/>
+    <w:basedOn w:val="Predvolenpsmoodseku"/>
     <w:semiHidden/>
     <w:rsid w:val="00500F93"/>
     <w:rPr>
@@ -22775,9 +22519,9 @@
       <w:szCs w:val="16"/>
     </w:rPr>
   </w:style>
-  <w:style w:type="paragraph" w:styleId="CommentText">
+  <w:style w:type="paragraph" w:styleId="Textkomentra">
     <w:name w:val="annotation text"/>
-    <w:basedOn w:val="Normal"/>
+    <w:basedOn w:val="Normlny"/>
     <w:semiHidden/>
     <w:rsid w:val="00500F93"/>
     <w:rPr>
@@ -22787,7 +22531,7 @@
   </w:style>
   <w:style w:type="paragraph" w:customStyle="1" w:styleId="Reporttitle">
     <w:name w:val="Report title"/>
-    <w:basedOn w:val="Normal"/>
+    <w:basedOn w:val="Normlny"/>
     <w:next w:val="Reportsubtitle"/>
     <w:rsid w:val="00500F93"/>
     <w:pPr>
@@ -22801,7 +22545,7 @@
   </w:style>
   <w:style w:type="paragraph" w:customStyle="1" w:styleId="Reportsubtitle">
     <w:name w:val="Report subtitle"/>
-    <w:basedOn w:val="Normal"/>
+    <w:basedOn w:val="Normlny"/>
     <w:next w:val="ReportClassandModule"/>
     <w:rsid w:val="00500F93"/>
     <w:pPr>
@@ -22814,8 +22558,8 @@
   </w:style>
   <w:style w:type="paragraph" w:customStyle="1" w:styleId="ReportClassandModule">
     <w:name w:val="Report Class and Module"/>
-    <w:basedOn w:val="Normal"/>
-    <w:next w:val="Normal"/>
+    <w:basedOn w:val="Normlny"/>
+    <w:next w:val="Normlny"/>
     <w:rsid w:val="00500F93"/>
     <w:pPr>
       <w:spacing w:after="720"/>
@@ -22826,9 +22570,9 @@
       <w:sz w:val="28"/>
     </w:rPr>
   </w:style>
-  <w:style w:type="character" w:styleId="FollowedHyperlink">
+  <w:style w:type="character" w:styleId="PouitHypertextovPrepojenie">
     <w:name w:val="FollowedHyperlink"/>
-    <w:basedOn w:val="DefaultParagraphFont"/>
+    <w:basedOn w:val="Predvolenpsmoodseku"/>
     <w:rsid w:val="00500F93"/>
     <w:rPr>
       <w:color w:val="800080"/>
@@ -22837,7 +22581,7 @@
   </w:style>
   <w:style w:type="paragraph" w:customStyle="1" w:styleId="Appendicesheading1">
     <w:name w:val="Appendices heading 1"/>
-    <w:basedOn w:val="Heading1"/>
+    <w:basedOn w:val="Nadpis1"/>
     <w:next w:val="Normalindented"/>
     <w:rsid w:val="00500F93"/>
     <w:pPr>
@@ -22853,7 +22597,7 @@
   </w:style>
   <w:style w:type="paragraph" w:customStyle="1" w:styleId="Reportheading">
     <w:name w:val="Report heading"/>
-    <w:basedOn w:val="Normal"/>
+    <w:basedOn w:val="Normlny"/>
     <w:next w:val="Normalindented"/>
     <w:rsid w:val="00500F93"/>
     <w:pPr>
@@ -22863,9 +22607,9 @@
       <w:sz w:val="36"/>
     </w:rPr>
   </w:style>
-  <w:style w:type="paragraph" w:styleId="BodyText">
+  <w:style w:type="paragraph" w:styleId="Zkladntext">
     <w:name w:val="Body Text"/>
-    <w:basedOn w:val="Normal"/>
+    <w:basedOn w:val="Normlny"/>
     <w:rsid w:val="00500F93"/>
     <w:pPr>
       <w:spacing w:after="120"/>
@@ -22873,16 +22617,16 @@
   </w:style>
   <w:style w:type="paragraph" w:customStyle="1" w:styleId="Linkback">
     <w:name w:val="Link back"/>
-    <w:basedOn w:val="Normal"/>
+    <w:basedOn w:val="Normlny"/>
     <w:rsid w:val="00500F93"/>
     <w:pPr>
       <w:spacing w:before="360" w:after="360"/>
     </w:pPr>
   </w:style>
-  <w:style w:type="paragraph" w:styleId="TOC4">
+  <w:style w:type="paragraph" w:styleId="Obsah4">
     <w:name w:val="toc 4"/>
-    <w:basedOn w:val="Normal"/>
-    <w:next w:val="Normal"/>
+    <w:basedOn w:val="Normlny"/>
+    <w:next w:val="Normlny"/>
     <w:autoRedefine/>
     <w:semiHidden/>
     <w:rsid w:val="00500F93"/>
@@ -22890,10 +22634,10 @@
       <w:ind w:left="600"/>
     </w:pPr>
   </w:style>
-  <w:style w:type="paragraph" w:styleId="TOC5">
+  <w:style w:type="paragraph" w:styleId="Obsah5">
     <w:name w:val="toc 5"/>
-    <w:basedOn w:val="Normal"/>
-    <w:next w:val="Normal"/>
+    <w:basedOn w:val="Normlny"/>
+    <w:next w:val="Normlny"/>
     <w:autoRedefine/>
     <w:semiHidden/>
     <w:rsid w:val="00500F93"/>
@@ -22901,10 +22645,10 @@
       <w:ind w:left="800"/>
     </w:pPr>
   </w:style>
-  <w:style w:type="paragraph" w:styleId="TOC6">
+  <w:style w:type="paragraph" w:styleId="Obsah6">
     <w:name w:val="toc 6"/>
-    <w:basedOn w:val="Normal"/>
-    <w:next w:val="Normal"/>
+    <w:basedOn w:val="Normlny"/>
+    <w:next w:val="Normlny"/>
     <w:autoRedefine/>
     <w:semiHidden/>
     <w:rsid w:val="00500F93"/>
@@ -22912,10 +22656,10 @@
       <w:ind w:left="1000"/>
     </w:pPr>
   </w:style>
-  <w:style w:type="paragraph" w:styleId="TOC7">
+  <w:style w:type="paragraph" w:styleId="Obsah7">
     <w:name w:val="toc 7"/>
-    <w:basedOn w:val="Normal"/>
-    <w:next w:val="Normal"/>
+    <w:basedOn w:val="Normlny"/>
+    <w:next w:val="Normlny"/>
     <w:autoRedefine/>
     <w:semiHidden/>
     <w:rsid w:val="00500F93"/>
@@ -22923,10 +22667,10 @@
       <w:ind w:left="1200"/>
     </w:pPr>
   </w:style>
-  <w:style w:type="paragraph" w:styleId="TOC8">
+  <w:style w:type="paragraph" w:styleId="Obsah8">
     <w:name w:val="toc 8"/>
-    <w:basedOn w:val="Normal"/>
-    <w:next w:val="Normal"/>
+    <w:basedOn w:val="Normlny"/>
+    <w:next w:val="Normlny"/>
     <w:autoRedefine/>
     <w:semiHidden/>
     <w:rsid w:val="00500F93"/>
@@ -22934,10 +22678,10 @@
       <w:ind w:left="1400"/>
     </w:pPr>
   </w:style>
-  <w:style w:type="paragraph" w:styleId="TOC9">
+  <w:style w:type="paragraph" w:styleId="Obsah9">
     <w:name w:val="toc 9"/>
-    <w:basedOn w:val="Normal"/>
-    <w:next w:val="Normal"/>
+    <w:basedOn w:val="Normlny"/>
+    <w:next w:val="Normlny"/>
     <w:autoRedefine/>
     <w:semiHidden/>
     <w:rsid w:val="00500F93"/>
@@ -22945,9 +22689,9 @@
       <w:ind w:left="1600"/>
     </w:pPr>
   </w:style>
-  <w:style w:type="paragraph" w:styleId="DocumentMap">
+  <w:style w:type="paragraph" w:styleId="truktradokumentu">
     <w:name w:val="Document Map"/>
-    <w:basedOn w:val="Normal"/>
+    <w:basedOn w:val="Normlny"/>
     <w:semiHidden/>
     <w:rsid w:val="00500F93"/>
     <w:pPr>
@@ -22959,8 +22703,8 @@
   </w:style>
   <w:style w:type="paragraph" w:customStyle="1" w:styleId="Reportsynopsis">
     <w:name w:val="Report synopsis"/>
-    <w:basedOn w:val="Normal"/>
-    <w:next w:val="Normal"/>
+    <w:basedOn w:val="Normlny"/>
+    <w:next w:val="Normlny"/>
     <w:rsid w:val="00500F93"/>
     <w:pPr>
       <w:spacing w:before="360" w:after="240"/>
@@ -22971,8 +22715,8 @@
   </w:style>
   <w:style w:type="paragraph" w:customStyle="1" w:styleId="ReportTOC">
     <w:name w:val="Report TOC"/>
-    <w:basedOn w:val="Normal"/>
-    <w:next w:val="Normal"/>
+    <w:basedOn w:val="Normlny"/>
+    <w:next w:val="Normlny"/>
     <w:rsid w:val="00500F93"/>
     <w:pPr>
       <w:spacing w:before="360" w:after="240"/>
@@ -22981,9 +22725,9 @@
       <w:sz w:val="36"/>
     </w:rPr>
   </w:style>
-  <w:style w:type="paragraph" w:styleId="NormalWeb">
+  <w:style w:type="paragraph" w:styleId="Normlnywebov">
     <w:name w:val="Normal (Web)"/>
-    <w:basedOn w:val="Normal"/>
+    <w:basedOn w:val="Normlny"/>
     <w:uiPriority w:val="99"/>
     <w:rsid w:val="00500F93"/>
     <w:pPr>
@@ -22996,7 +22740,7 @@
   </w:style>
   <w:style w:type="paragraph" w:customStyle="1" w:styleId="Normaltable">
     <w:name w:val="Normal_table"/>
-    <w:basedOn w:val="Normal"/>
+    <w:basedOn w:val="Normlny"/>
     <w:rsid w:val="00500F93"/>
     <w:rPr>
       <w:rFonts w:ascii="Palatino Linotype" w:hAnsi="Palatino Linotype" w:cs="Arial"/>
@@ -23018,9 +22762,9 @@
       <w:lang w:val="en-US"/>
     </w:rPr>
   </w:style>
-  <w:style w:type="paragraph" w:styleId="BalloonText">
+  <w:style w:type="paragraph" w:styleId="Textbubliny">
     <w:name w:val="Balloon Text"/>
-    <w:basedOn w:val="Normal"/>
+    <w:basedOn w:val="Normlny"/>
     <w:semiHidden/>
     <w:rsid w:val="00500F93"/>
     <w:rPr>
@@ -23029,10 +22773,10 @@
       <w:szCs w:val="16"/>
     </w:rPr>
   </w:style>
-  <w:style w:type="paragraph" w:styleId="CommentSubject">
+  <w:style w:type="paragraph" w:styleId="Predmetkomentra">
     <w:name w:val="annotation subject"/>
-    <w:basedOn w:val="CommentText"/>
-    <w:next w:val="CommentText"/>
+    <w:basedOn w:val="Textkomentra"/>
+    <w:next w:val="Textkomentra"/>
     <w:semiHidden/>
     <w:rsid w:val="00500F93"/>
     <w:rPr>
@@ -23043,7 +22787,7 @@
   </w:style>
   <w:style w:type="paragraph" w:customStyle="1" w:styleId="Reportsourcecode">
     <w:name w:val="Report source code"/>
-    <w:basedOn w:val="Normal"/>
+    <w:basedOn w:val="Normlny"/>
     <w:rsid w:val="00500F93"/>
     <w:pPr>
       <w:spacing w:line="312" w:lineRule="auto"/>
@@ -23052,12 +22796,13 @@
       <w:rFonts w:ascii="Courier New" w:hAnsi="Courier New"/>
     </w:rPr>
   </w:style>
-  <w:style w:type="table" w:styleId="TableGrid">
+  <w:style w:type="table" w:styleId="Mriekatabuky">
     <w:name w:val="Table Grid"/>
-    <w:basedOn w:val="TableNormal"/>
+    <w:basedOn w:val="Normlnatabuka"/>
     <w:uiPriority w:val="39"/>
     <w:rsid w:val="00BF6836"/>
     <w:tblPr>
+      <w:tblInd w:w="0" w:type="dxa"/>
       <w:tblBorders>
         <w:top w:val="single" w:sz="4" w:space="0" w:color="auto"/>
         <w:left w:val="single" w:sz="4" w:space="0" w:color="auto"/>
@@ -23066,6 +22811,12 @@
         <w:insideH w:val="single" w:sz="4" w:space="0" w:color="auto"/>
         <w:insideV w:val="single" w:sz="4" w:space="0" w:color="auto"/>
       </w:tblBorders>
+      <w:tblCellMar>
+        <w:top w:w="0" w:type="dxa"/>
+        <w:left w:w="108" w:type="dxa"/>
+        <w:bottom w:w="0" w:type="dxa"/>
+        <w:right w:w="108" w:type="dxa"/>
+      </w:tblCellMar>
     </w:tblPr>
   </w:style>
   <w:style w:type="paragraph" w:customStyle="1" w:styleId="Default">
@@ -23084,9 +22835,9 @@
       <w:lang w:val="en-US"/>
     </w:rPr>
   </w:style>
-  <w:style w:type="paragraph" w:styleId="ListParagraph">
+  <w:style w:type="paragraph" w:styleId="Odsekzoznamu">
     <w:name w:val="List Paragraph"/>
-    <w:basedOn w:val="Normal"/>
+    <w:basedOn w:val="Normlny"/>
     <w:uiPriority w:val="34"/>
     <w:qFormat/>
     <w:rsid w:val="00CC6090"/>
@@ -23114,7 +22865,7 @@
   </w:style>
   <w:style w:type="character" w:customStyle="1" w:styleId="apple-converted-space">
     <w:name w:val="apple-converted-space"/>
-    <w:basedOn w:val="DefaultParagraphFont"/>
+    <w:basedOn w:val="Predvolenpsmoodseku"/>
     <w:rsid w:val="00AA7581"/>
   </w:style>
   <w:style w:type="paragraph" w:customStyle="1" w:styleId="TableContents">

</xml_diff>